<commit_message>
commit doc arquitetura 2
</commit_message>
<xml_diff>
--- a/Design/Arquitetura do Sistema MotoTaxiJÁ.docx
+++ b/Design/Arquitetura do Sistema MotoTaxiJÁ.docx
@@ -1,6 +1,6 @@
 
 <file path=word/document.xml><?xml version="1.0" encoding="utf-8"?>
-<w:document xmlns:wpc="http://schemas.microsoft.com/office/word/2010/wordprocessingCanvas" xmlns:mc="http://schemas.openxmlformats.org/markup-compatibility/2006" xmlns:o="urn:schemas-microsoft-com:office:office" xmlns:r="http://schemas.openxmlformats.org/officeDocument/2006/relationships" xmlns:m="http://schemas.openxmlformats.org/officeDocument/2006/math" xmlns:v="urn:schemas-microsoft-com:vml" xmlns:wp14="http://schemas.microsoft.com/office/word/2010/wordprocessingDrawing" xmlns:wp="http://schemas.openxmlformats.org/drawingml/2006/wordprocessingDrawing" xmlns:w10="urn:schemas-microsoft-com:office:word" xmlns:w="http://schemas.openxmlformats.org/wordprocessingml/2006/main" xmlns:w14="http://schemas.microsoft.com/office/word/2010/wordml" xmlns:w15="http://schemas.microsoft.com/office/word/2012/wordml" xmlns:wpg="http://schemas.microsoft.com/office/word/2010/wordprocessingGroup" xmlns:wpi="http://schemas.microsoft.com/office/word/2010/wordprocessingInk" xmlns:wne="http://schemas.microsoft.com/office/word/2006/wordml" xmlns:wps="http://schemas.microsoft.com/office/word/2010/wordprocessingShape" mc:Ignorable="w14 w15 wp14">
+<w:document xmlns:wpc="http://schemas.microsoft.com/office/word/2010/wordprocessingCanvas" xmlns:mc="http://schemas.openxmlformats.org/markup-compatibility/2006" xmlns:o="urn:schemas-microsoft-com:office:office" xmlns:r="http://schemas.openxmlformats.org/officeDocument/2006/relationships" xmlns:m="http://schemas.openxmlformats.org/officeDocument/2006/math" xmlns:v="urn:schemas-microsoft-com:vml" xmlns:wp14="http://schemas.microsoft.com/office/word/2010/wordprocessingDrawing" xmlns:wp="http://schemas.openxmlformats.org/drawingml/2006/wordprocessingDrawing" xmlns:w10="urn:schemas-microsoft-com:office:word" xmlns:w="http://schemas.openxmlformats.org/wordprocessingml/2006/main" xmlns:w14="http://schemas.microsoft.com/office/word/2010/wordml" xmlns:wpg="http://schemas.microsoft.com/office/word/2010/wordprocessingGroup" xmlns:wpi="http://schemas.microsoft.com/office/word/2010/wordprocessingInk" xmlns:wne="http://schemas.microsoft.com/office/word/2006/wordml" xmlns:wps="http://schemas.microsoft.com/office/word/2010/wordprocessingShape" mc:Ignorable="w14 wp14">
   <w:body>
     <w:p>
       <w:pPr>
@@ -180,10 +180,7 @@
         <w:t>, o objetivo é um arquitetura que deixe fácil essa junção de tecnologias, tendo um bom desempenho nessa troca de informações</w:t>
       </w:r>
       <w:r>
-        <w:t xml:space="preserve"> entre smartphones</w:t>
-      </w:r>
-      <w:r>
-        <w:t>.</w:t>
+        <w:t xml:space="preserve"> entre smartphones.</w:t>
       </w:r>
     </w:p>
     <w:p>
@@ -429,143 +426,350 @@
         <w:t>Requisitos Críticos da Arquitetura</w:t>
       </w:r>
     </w:p>
-    <w:p/>
-    <w:tbl>
-      <w:tblPr>
-        <w:tblStyle w:val="Tabelacomgrade"/>
-        <w:tblW w:w="0" w:type="auto"/>
-        <w:tblLook w:val="04A0" w:firstRow="1" w:lastRow="0" w:firstColumn="1" w:lastColumn="0" w:noHBand="0" w:noVBand="1"/>
-      </w:tblPr>
-      <w:tblGrid>
-        <w:gridCol w:w="2337"/>
-        <w:gridCol w:w="2337"/>
-        <w:gridCol w:w="2338"/>
-        <w:gridCol w:w="2338"/>
-      </w:tblGrid>
-      <w:tr>
-        <w:tc>
-          <w:tcPr>
-            <w:tcW w:w="2337" w:type="dxa"/>
-          </w:tcPr>
-          <w:p>
-            <w:r>
-              <w:t>Requisito</w:t>
-            </w:r>
-          </w:p>
-        </w:tc>
-        <w:tc>
-          <w:tcPr>
-            <w:tcW w:w="2337" w:type="dxa"/>
-          </w:tcPr>
-          <w:p>
-            <w:r>
-              <w:t>Funcionalidade</w:t>
-            </w:r>
-          </w:p>
-        </w:tc>
-        <w:tc>
-          <w:tcPr>
-            <w:tcW w:w="2338" w:type="dxa"/>
-          </w:tcPr>
-          <w:p>
-            <w:r>
-              <w:t>Prioridade do Cliente</w:t>
-            </w:r>
-          </w:p>
-        </w:tc>
-        <w:tc>
-          <w:tcPr>
-            <w:tcW w:w="2338" w:type="dxa"/>
-          </w:tcPr>
-          <w:p>
-            <w:r>
-              <w:t>Entrega</w:t>
-            </w:r>
-          </w:p>
-        </w:tc>
-      </w:tr>
-      <w:tr>
-        <w:tc>
-          <w:tcPr>
-            <w:tcW w:w="2337" w:type="dxa"/>
-          </w:tcPr>
-          <w:p>
-            <w:r>
-              <w:t>1</w:t>
-            </w:r>
-          </w:p>
-        </w:tc>
-        <w:tc>
-          <w:tcPr>
-            <w:tcW w:w="2337" w:type="dxa"/>
-          </w:tcPr>
-          <w:p>
-            <w:r>
-              <w:t>Cadastro de Moto taxistas</w:t>
-            </w:r>
-          </w:p>
-        </w:tc>
-        <w:tc>
-          <w:tcPr>
-            <w:tcW w:w="2338" w:type="dxa"/>
-          </w:tcPr>
-          <w:p>
-            <w:r>
-              <w:t>Critico</w:t>
-            </w:r>
-          </w:p>
-        </w:tc>
-        <w:tc>
-          <w:tcPr>
-            <w:tcW w:w="2338" w:type="dxa"/>
-          </w:tcPr>
-          <w:p>
-            <w:r>
-              <w:t>1</w:t>
-            </w:r>
-          </w:p>
-        </w:tc>
-      </w:tr>
-    </w:tbl>
     <w:p>
-      <w:r>
-        <w:rPr>
-          <w:rFonts w:ascii="Arial" w:hAnsi="Arial" w:cs="Arial"/>
-        </w:rPr>
-        <w:t>Obs.: O critério</w:t>
-      </w:r>
-      <w:r>
-        <w:rPr>
-          <w:rFonts w:ascii="Arial" w:hAnsi="Arial" w:cs="Arial"/>
-        </w:rPr>
-        <w:t xml:space="preserve"> de</w:t>
-      </w:r>
-      <w:r>
-        <w:rPr>
-          <w:rFonts w:ascii="Arial" w:hAnsi="Arial" w:cs="Arial"/>
-        </w:rPr>
-        <w:t xml:space="preserve"> entrega será utilizado para agrupar as funcio</w:t>
-      </w:r>
-      <w:r>
-        <w:rPr>
-          <w:rFonts w:ascii="Arial" w:hAnsi="Arial" w:cs="Arial"/>
-        </w:rPr>
-        <w:t>nalidades que serão entregues nos</w:t>
-      </w:r>
-      <w:r>
-        <w:rPr>
-          <w:rFonts w:ascii="Arial" w:hAnsi="Arial" w:cs="Arial"/>
-        </w:rPr>
-        <w:t xml:space="preserve"> prazos pré-determinados pelo gerente de projeto e analista de requisitos da equipe.</w:t>
-      </w:r>
+      <w:pPr>
+        <w:pStyle w:val="PargrafodaLista"/>
+        <w:widowControl/>
+        <w:numPr>
+          <w:ilvl w:val="0"/>
+          <w:numId w:val="34"/>
+        </w:numPr>
+        <w:spacing w:before="60" w:after="60" w:line="240" w:lineRule="auto"/>
+        <w:jc w:val="both"/>
+      </w:pPr>
+      <w:proofErr w:type="spellStart"/>
+      <w:r>
+        <w:rPr>
+          <w:b/>
+          <w:bCs/>
+        </w:rPr>
+        <w:t>Implantabilidade</w:t>
+      </w:r>
+      <w:proofErr w:type="spellEnd"/>
     </w:p>
     <w:p>
       <w:pPr>
+        <w:pStyle w:val="PargrafodaLista"/>
+        <w:widowControl/>
+        <w:numPr>
+          <w:ilvl w:val="0"/>
+          <w:numId w:val="34"/>
+        </w:numPr>
+        <w:spacing w:before="60" w:after="60" w:line="240" w:lineRule="auto"/>
+        <w:jc w:val="both"/>
+      </w:pPr>
+      <w:r>
+        <w:t xml:space="preserve">Os módulos do Sistema </w:t>
+      </w:r>
+      <w:proofErr w:type="gramStart"/>
+      <w:r>
+        <w:t>MotoTaxiJÁ</w:t>
+      </w:r>
+      <w:proofErr w:type="gramEnd"/>
+      <w:r>
+        <w:t xml:space="preserve"> devem ser desenvolvidos e </w:t>
+      </w:r>
+      <w:r>
+        <w:t xml:space="preserve">implantados de forma modular, </w:t>
+      </w:r>
+      <w:r>
+        <w:t xml:space="preserve"> com data pré-agendada</w:t>
+      </w:r>
+      <w:r>
+        <w:t xml:space="preserve"> na documentação</w:t>
+      </w:r>
+      <w:r>
+        <w:t>. </w:t>
+      </w:r>
+    </w:p>
+    <w:p>
+      <w:pPr>
+        <w:pStyle w:val="PargrafodaLista"/>
+        <w:widowControl/>
+        <w:numPr>
+          <w:ilvl w:val="0"/>
+          <w:numId w:val="34"/>
+        </w:numPr>
+        <w:spacing w:before="60" w:after="60" w:line="240" w:lineRule="auto"/>
+        <w:jc w:val="both"/>
+      </w:pPr>
+      <w:r>
+        <w:rPr>
+          <w:b/>
+          <w:bCs/>
+        </w:rPr>
+        <w:t>Portabilidade entre navegadores</w:t>
+      </w:r>
+    </w:p>
+    <w:p>
+      <w:pPr>
+        <w:pStyle w:val="PargrafodaLista"/>
+        <w:widowControl/>
+        <w:numPr>
+          <w:ilvl w:val="0"/>
+          <w:numId w:val="34"/>
+        </w:numPr>
+        <w:spacing w:before="60" w:after="60" w:line="240" w:lineRule="auto"/>
+        <w:jc w:val="both"/>
+      </w:pPr>
+      <w:r>
+        <w:t>As funcionalidades dos módulos citado</w:t>
+      </w:r>
+      <w:r>
+        <w:t xml:space="preserve">s acima devem ser acessíveis </w:t>
+      </w:r>
+      <w:proofErr w:type="gramStart"/>
+      <w:r>
+        <w:t>no</w:t>
+      </w:r>
+      <w:r>
+        <w:t xml:space="preserve"> navegadores</w:t>
+      </w:r>
+      <w:proofErr w:type="gramEnd"/>
+      <w:r>
+        <w:t>:</w:t>
+      </w:r>
+      <w:r>
+        <w:t xml:space="preserve"> do smartphone e o site no Mozilla Firefox – versão 24.0</w:t>
+      </w:r>
+      <w:r>
+        <w:t>.</w:t>
+      </w:r>
+      <w:r>
+        <w:t xml:space="preserve"> </w:t>
+      </w:r>
+    </w:p>
+    <w:p>
+      <w:pPr>
+        <w:pStyle w:val="PargrafodaLista"/>
+        <w:widowControl/>
+        <w:numPr>
+          <w:ilvl w:val="0"/>
+          <w:numId w:val="34"/>
+        </w:numPr>
+        <w:spacing w:before="60" w:after="60" w:line="240" w:lineRule="auto"/>
+        <w:jc w:val="both"/>
+      </w:pPr>
+      <w:r>
+        <w:t>A funcionalidade de Cadastro de Moto Taxistas será a primeira a ser desenvolvida e terá prioridade critica no sistema para poder acontecer sua entrega.</w:t>
+      </w:r>
+    </w:p>
+    <w:p>
+      <w:pPr>
+        <w:pStyle w:val="NormalWeb"/>
+        <w:numPr>
+          <w:ilvl w:val="0"/>
+          <w:numId w:val="34"/>
+        </w:numPr>
+        <w:shd w:val="clear" w:color="auto" w:fill="FFFFFF"/>
+        <w:spacing w:before="0" w:beforeAutospacing="0" w:after="0" w:afterAutospacing="0" w:line="252" w:lineRule="atLeast"/>
+        <w:rPr>
+          <w:rFonts w:ascii="Times New Roman" w:hAnsi="Times New Roman" w:cs="Times New Roman"/>
+        </w:rPr>
+      </w:pPr>
+      <w:r>
+        <w:rPr>
+          <w:rFonts w:ascii="Times New Roman" w:hAnsi="Times New Roman" w:cs="Times New Roman"/>
+          <w:b/>
+          <w:bCs/>
+        </w:rPr>
+        <w:t>Tempo de resposta</w:t>
+      </w:r>
+    </w:p>
+    <w:p>
+      <w:pPr>
+        <w:pStyle w:val="NormalWeb"/>
+        <w:numPr>
+          <w:ilvl w:val="0"/>
+          <w:numId w:val="34"/>
+        </w:numPr>
+        <w:shd w:val="clear" w:color="auto" w:fill="FFFFFF"/>
+        <w:spacing w:before="0" w:beforeAutospacing="0" w:after="252" w:afterAutospacing="0" w:line="252" w:lineRule="atLeast"/>
+        <w:rPr>
+          <w:rFonts w:ascii="Times New Roman" w:hAnsi="Times New Roman" w:cs="Times New Roman"/>
+        </w:rPr>
+      </w:pPr>
+      <w:r>
+        <w:rPr>
+          <w:rFonts w:ascii="Times New Roman" w:hAnsi="Times New Roman" w:cs="Times New Roman"/>
+        </w:rPr>
+        <w:lastRenderedPageBreak/>
+        <w:t>O tempo de resposta máximo para as operações cadastrais, c</w:t>
+      </w:r>
+      <w:r>
+        <w:rPr>
+          <w:rFonts w:ascii="Times New Roman" w:hAnsi="Times New Roman" w:cs="Times New Roman"/>
+        </w:rPr>
+        <w:t>om acesso simultâneo de até 10</w:t>
+      </w:r>
+      <w:r>
+        <w:rPr>
+          <w:rFonts w:ascii="Times New Roman" w:hAnsi="Times New Roman" w:cs="Times New Roman"/>
+        </w:rPr>
+        <w:t xml:space="preserve"> usuários simultâneos, não deve ser superior a 8 segundos (para 90% das requisições). Este tempo de resposta não se aplica a relatórios e </w:t>
+      </w:r>
+      <w:r>
+        <w:rPr>
+          <w:rFonts w:ascii="Times New Roman" w:hAnsi="Times New Roman" w:cs="Times New Roman"/>
+        </w:rPr>
+        <w:t xml:space="preserve">outros </w:t>
+      </w:r>
+      <w:r>
+        <w:rPr>
+          <w:rFonts w:ascii="Times New Roman" w:hAnsi="Times New Roman" w:cs="Times New Roman"/>
+        </w:rPr>
+        <w:t>cas</w:t>
+      </w:r>
+      <w:r>
+        <w:rPr>
+          <w:rFonts w:ascii="Times New Roman" w:hAnsi="Times New Roman" w:cs="Times New Roman"/>
+        </w:rPr>
+        <w:t>os de uso desenvolvidos durante a construção do sistema</w:t>
+      </w:r>
+      <w:r>
+        <w:rPr>
+          <w:rFonts w:ascii="Times New Roman" w:hAnsi="Times New Roman" w:cs="Times New Roman"/>
+        </w:rPr>
+        <w:t>.</w:t>
+      </w:r>
+    </w:p>
+    <w:p>
+      <w:pPr>
+        <w:pStyle w:val="NormalWeb"/>
+        <w:numPr>
+          <w:ilvl w:val="0"/>
+          <w:numId w:val="34"/>
+        </w:numPr>
+        <w:shd w:val="clear" w:color="auto" w:fill="FFFFFF"/>
+        <w:spacing w:before="0" w:beforeAutospacing="0" w:after="0" w:afterAutospacing="0" w:line="252" w:lineRule="atLeast"/>
+        <w:rPr>
+          <w:rFonts w:ascii="Times New Roman" w:hAnsi="Times New Roman" w:cs="Times New Roman"/>
+        </w:rPr>
+      </w:pPr>
+      <w:r>
+        <w:rPr>
+          <w:rFonts w:ascii="Times New Roman" w:hAnsi="Times New Roman" w:cs="Times New Roman"/>
+          <w:b/>
+          <w:bCs/>
+        </w:rPr>
+        <w:t>Disponibilidade</w:t>
+      </w:r>
+    </w:p>
+    <w:p>
+      <w:pPr>
+        <w:pStyle w:val="NormalWeb"/>
+        <w:numPr>
+          <w:ilvl w:val="0"/>
+          <w:numId w:val="34"/>
+        </w:numPr>
+        <w:shd w:val="clear" w:color="auto" w:fill="FFFFFF"/>
+        <w:spacing w:before="0" w:beforeAutospacing="0" w:after="252" w:afterAutospacing="0" w:line="252" w:lineRule="atLeast"/>
+        <w:rPr>
+          <w:rFonts w:ascii="Times New Roman" w:hAnsi="Times New Roman" w:cs="Times New Roman"/>
+        </w:rPr>
+      </w:pPr>
+      <w:r>
+        <w:rPr>
+          <w:rFonts w:ascii="Times New Roman" w:hAnsi="Times New Roman" w:cs="Times New Roman"/>
+        </w:rPr>
+        <w:t xml:space="preserve">Os módulos do sistema </w:t>
+      </w:r>
+      <w:proofErr w:type="gramStart"/>
+      <w:r>
+        <w:rPr>
+          <w:rFonts w:ascii="Times New Roman" w:hAnsi="Times New Roman" w:cs="Times New Roman"/>
+        </w:rPr>
+        <w:t>MotoTaxiJÁ</w:t>
+      </w:r>
+      <w:proofErr w:type="gramEnd"/>
+      <w:r>
+        <w:rPr>
+          <w:rFonts w:ascii="Times New Roman" w:hAnsi="Times New Roman" w:cs="Times New Roman"/>
+        </w:rPr>
+        <w:t xml:space="preserve"> </w:t>
+      </w:r>
+      <w:r>
+        <w:rPr>
+          <w:rFonts w:ascii="Times New Roman" w:hAnsi="Times New Roman" w:cs="Times New Roman"/>
+        </w:rPr>
+        <w:t>devem apr</w:t>
+      </w:r>
+      <w:r>
+        <w:rPr>
+          <w:rFonts w:ascii="Times New Roman" w:hAnsi="Times New Roman" w:cs="Times New Roman"/>
+        </w:rPr>
+        <w:t>esentar disponibilidade de 90</w:t>
+      </w:r>
+      <w:r>
+        <w:rPr>
+          <w:rFonts w:ascii="Times New Roman" w:hAnsi="Times New Roman" w:cs="Times New Roman"/>
+        </w:rPr>
+        <w:t>% (ou seja, devem estar fora do</w:t>
+      </w:r>
+      <w:r>
+        <w:rPr>
+          <w:rFonts w:ascii="Times New Roman" w:hAnsi="Times New Roman" w:cs="Times New Roman"/>
+        </w:rPr>
+        <w:t xml:space="preserve"> ar no máximo aos Domingos</w:t>
+      </w:r>
+      <w:r>
+        <w:rPr>
+          <w:rFonts w:ascii="Times New Roman" w:hAnsi="Times New Roman" w:cs="Times New Roman"/>
+        </w:rPr>
+        <w:t>).</w:t>
+      </w:r>
+    </w:p>
+    <w:p/>
+    <w:p>
+      <w:r>
+        <w:t>Obs.: O critério</w:t>
+      </w:r>
+      <w:r>
+        <w:t xml:space="preserve"> de</w:t>
+      </w:r>
+      <w:r>
+        <w:t xml:space="preserve"> entrega será utilizado para agrupar as funcio</w:t>
+      </w:r>
+      <w:r>
+        <w:t>nalidades que serão entregues nos</w:t>
+      </w:r>
+      <w:r>
+        <w:t xml:space="preserve"> prazos pré-determinados pelo gerente de projeto e analista de requisitos da equipe.</w:t>
+      </w:r>
+      <w:r>
+        <w:t xml:space="preserve"> </w:t>
+      </w:r>
+      <w:r>
+        <w:t>Esta lista poderia se estender para contemplar diversos outro</w:t>
+      </w:r>
+      <w:r>
+        <w:t>s tipos de requisitos deixando claro</w:t>
+      </w:r>
+      <w:r>
+        <w:t xml:space="preserve"> </w:t>
+      </w:r>
+      <w:r>
+        <w:t xml:space="preserve">para os arquitetos compilarem os itens de maior risco para a </w:t>
+      </w:r>
+      <w:r>
+        <w:t>arquitetura</w:t>
+      </w:r>
+      <w:r>
+        <w:t>.</w:t>
+      </w:r>
+    </w:p>
+    <w:p>
+      <w:pPr>
         <w:pStyle w:val="Ttulo1"/>
       </w:pPr>
       <w:r>
-        <w:t>Decisões, Restrições e Justificativas</w:t>
-      </w:r>
+        <w:t xml:space="preserve">Decisões, Restrições e </w:t>
+      </w:r>
+      <w:proofErr w:type="gramStart"/>
+      <w:r>
+        <w:t>Justificativas</w:t>
+      </w:r>
+      <w:proofErr w:type="gramEnd"/>
     </w:p>
     <w:p>
       <w:pPr>
@@ -597,7 +801,6 @@
         <w:spacing w:after="252" w:line="252" w:lineRule="atLeast"/>
       </w:pPr>
       <w:r>
-        <w:lastRenderedPageBreak/>
         <w:t>A construção do Banco de Dados será f</w:t>
       </w:r>
       <w:r>
@@ -616,10 +819,50 @@
         <w:spacing w:after="252" w:line="252" w:lineRule="atLeast"/>
       </w:pPr>
       <w:r>
-        <w:t xml:space="preserve">O site deverá ser construído num primeiro momento utilizando </w:t>
-      </w:r>
-      <w:r>
-        <w:t xml:space="preserve"> </w:t>
+        <w:t xml:space="preserve">O site deverá ser construído num primeiro </w:t>
+      </w:r>
+      <w:proofErr w:type="gramStart"/>
+      <w:r>
+        <w:t>momento</w:t>
+      </w:r>
+      <w:r>
+        <w:t>(</w:t>
+      </w:r>
+      <w:proofErr w:type="gramEnd"/>
+      <w:r>
+        <w:t>As telas da aplicação)</w:t>
+      </w:r>
+      <w:r>
+        <w:t>utilizando</w:t>
+      </w:r>
+      <w:r>
+        <w:t xml:space="preserve"> eclipse com JSP e SERVLET, com servidor Apache </w:t>
+      </w:r>
+      <w:proofErr w:type="spellStart"/>
+      <w:r>
+        <w:t>Toncat</w:t>
+      </w:r>
+      <w:proofErr w:type="spellEnd"/>
+      <w:r>
+        <w:t>.</w:t>
+      </w:r>
+    </w:p>
+    <w:p>
+      <w:pPr>
+        <w:pStyle w:val="PargrafodaLista"/>
+        <w:widowControl/>
+        <w:numPr>
+          <w:ilvl w:val="0"/>
+          <w:numId w:val="36"/>
+        </w:numPr>
+        <w:shd w:val="clear" w:color="auto" w:fill="FFFFFF"/>
+        <w:spacing w:after="252" w:line="252" w:lineRule="atLeast"/>
+      </w:pPr>
+      <w:r>
+        <w:t>O Aplicativo será desenvolv</w:t>
+      </w:r>
+      <w:r>
+        <w:t>ido em Java eclipse com Android</w:t>
       </w:r>
     </w:p>
     <w:p>
@@ -718,14 +961,13 @@
         <w:pStyle w:val="Ttulo2"/>
       </w:pPr>
       <w:r>
-        <w:t>Mecanismo Arquitetural 2</w:t>
-      </w:r>
-    </w:p>
-    <w:p>
-      <w:pPr>
-        <w:pStyle w:val="InfoBlue"/>
-        <w:ind w:firstLine="360"/>
-      </w:pPr>
+        <w:t xml:space="preserve">Mecanismo Arquitetural </w:t>
+      </w:r>
+      <w:proofErr w:type="gramStart"/>
+      <w:r>
+        <w:t>2</w:t>
+      </w:r>
+      <w:proofErr w:type="gramEnd"/>
     </w:p>
     <w:p>
       <w:pPr>
@@ -804,15 +1046,7 @@
         <w:ind w:left="360"/>
       </w:pPr>
       <w:r>
-        <w:t xml:space="preserve">Obs.: existe um modelo criado no StarUML que retrata bem esta arquitetura do modelo de </w:t>
-      </w:r>
-      <w:proofErr w:type="spellStart"/>
-      <w:r>
-        <w:t>analise</w:t>
-      </w:r>
-      <w:proofErr w:type="spellEnd"/>
-      <w:r>
-        <w:t>.</w:t>
+        <w:t>Obs.: existe um modelo criado no StarUML que retrata bem esta arquitetura do modelo de analise.</w:t>
       </w:r>
     </w:p>
     <w:p>
@@ -839,8 +1073,6 @@
       <w:r>
         <w:t>Recommended views</w:t>
       </w:r>
-      <w:bookmarkStart w:id="2" w:name="_GoBack"/>
-      <w:bookmarkEnd w:id="2"/>
     </w:p>
     <w:p>
       <w:pPr>
@@ -1537,22 +1769,7 @@
         </w:numPr>
       </w:pPr>
       <w:r>
-        <w:t xml:space="preserve">Logica: </w:t>
-      </w:r>
-      <w:r>
-        <w:t>Não se aplica neste documento. Toda visão lógica a ser implementada será anexada</w:t>
-      </w:r>
-      <w:r>
-        <w:t xml:space="preserve"> na pasta Design: definição </w:t>
-      </w:r>
-      <w:r>
-        <w:t xml:space="preserve">do sistema, caso de uso, diagrama de classe e de </w:t>
-      </w:r>
-      <w:r>
-        <w:t>sequência</w:t>
-      </w:r>
-      <w:r>
-        <w:t>.</w:t>
+        <w:t>Logica: Não se aplica neste documento. Toda visão lógica a ser implementada será anexada na pasta Design: definição do sistema, caso de uso, diagrama de classe e de sequência.</w:t>
       </w:r>
     </w:p>
     <w:p>
@@ -1572,9 +1789,87 @@
         <w:ind w:left="360"/>
       </w:pPr>
     </w:p>
+    <w:p>
+      <w:pPr>
+        <w:ind w:left="360"/>
+      </w:pPr>
+    </w:p>
+    <w:p>
+      <w:pPr>
+        <w:pStyle w:val="PargrafodaLista"/>
+        <w:numPr>
+          <w:ilvl w:val="0"/>
+          <w:numId w:val="32"/>
+        </w:numPr>
+      </w:pPr>
+      <w:r>
+        <w:t>Visão do Caso de Uso:</w:t>
+      </w:r>
+    </w:p>
+    <w:p>
+      <w:pPr>
+        <w:ind w:left="360"/>
+      </w:pPr>
+      <w:r>
+        <w:rPr>
+          <w:noProof/>
+          <w:lang w:eastAsia="pt-BR"/>
+        </w:rPr>
+        <w:drawing>
+          <wp:inline distT="0" distB="0" distL="0" distR="0">
+            <wp:extent cx="4838700" cy="1114425"/>
+            <wp:effectExtent l="0" t="0" r="0" b="0"/>
+            <wp:docPr id="1" name="Imagem 1"/>
+            <wp:cNvGraphicFramePr>
+              <a:graphicFrameLocks xmlns:a="http://schemas.openxmlformats.org/drawingml/2006/main" noChangeAspect="1"/>
+            </wp:cNvGraphicFramePr>
+            <a:graphic xmlns:a="http://schemas.openxmlformats.org/drawingml/2006/main">
+              <a:graphicData uri="http://schemas.openxmlformats.org/drawingml/2006/picture">
+                <pic:pic xmlns:pic="http://schemas.openxmlformats.org/drawingml/2006/picture">
+                  <pic:nvPicPr>
+                    <pic:cNvPr id="0" name="Picture 3"/>
+                    <pic:cNvPicPr>
+                      <a:picLocks noChangeAspect="1" noChangeArrowheads="1"/>
+                    </pic:cNvPicPr>
+                  </pic:nvPicPr>
+                  <pic:blipFill>
+                    <a:blip r:embed="rId8">
+                      <a:extLst>
+                        <a:ext uri="{28A0092B-C50C-407E-A947-70E740481C1C}">
+                          <a14:useLocalDpi xmlns:a14="http://schemas.microsoft.com/office/drawing/2010/main" val="0"/>
+                        </a:ext>
+                      </a:extLst>
+                    </a:blip>
+                    <a:srcRect/>
+                    <a:stretch>
+                      <a:fillRect/>
+                    </a:stretch>
+                  </pic:blipFill>
+                  <pic:spPr bwMode="auto">
+                    <a:xfrm>
+                      <a:off x="0" y="0"/>
+                      <a:ext cx="4838700" cy="1114425"/>
+                    </a:xfrm>
+                    <a:prstGeom prst="rect">
+                      <a:avLst/>
+                    </a:prstGeom>
+                    <a:noFill/>
+                    <a:ln>
+                      <a:noFill/>
+                    </a:ln>
+                  </pic:spPr>
+                </pic:pic>
+              </a:graphicData>
+            </a:graphic>
+          </wp:inline>
+        </w:drawing>
+      </w:r>
+      <w:bookmarkStart w:id="2" w:name="_GoBack"/>
+      <w:bookmarkEnd w:id="2"/>
+    </w:p>
     <w:sectPr>
-      <w:headerReference w:type="default" r:id="rId7"/>
-      <w:footerReference w:type="default" r:id="rId8"/>
+      <w:headerReference w:type="default" r:id="rId9"/>
+      <w:footerReference w:type="default" r:id="rId10"/>
       <w:pgSz w:w="12240" w:h="15840" w:code="1"/>
       <w:pgMar w:top="1440" w:right="1440" w:bottom="1440" w:left="1440" w:header="720" w:footer="720" w:gutter="0"/>
       <w:cols w:space="720"/>
@@ -1584,7 +1879,7 @@
 </file>
 
 <file path=word/endnotes.xml><?xml version="1.0" encoding="utf-8"?>
-<w:endnotes xmlns:wpc="http://schemas.microsoft.com/office/word/2010/wordprocessingCanvas" xmlns:mc="http://schemas.openxmlformats.org/markup-compatibility/2006" xmlns:o="urn:schemas-microsoft-com:office:office" xmlns:r="http://schemas.openxmlformats.org/officeDocument/2006/relationships" xmlns:m="http://schemas.openxmlformats.org/officeDocument/2006/math" xmlns:v="urn:schemas-microsoft-com:vml" xmlns:wp14="http://schemas.microsoft.com/office/word/2010/wordprocessingDrawing" xmlns:wp="http://schemas.openxmlformats.org/drawingml/2006/wordprocessingDrawing" xmlns:w10="urn:schemas-microsoft-com:office:word" xmlns:w="http://schemas.openxmlformats.org/wordprocessingml/2006/main" xmlns:w14="http://schemas.microsoft.com/office/word/2010/wordml" xmlns:w15="http://schemas.microsoft.com/office/word/2012/wordml" xmlns:wpg="http://schemas.microsoft.com/office/word/2010/wordprocessingGroup" xmlns:wpi="http://schemas.microsoft.com/office/word/2010/wordprocessingInk" xmlns:wne="http://schemas.microsoft.com/office/word/2006/wordml" xmlns:wps="http://schemas.microsoft.com/office/word/2010/wordprocessingShape" mc:Ignorable="w14 w15 wp14">
+<w:endnotes xmlns:wpc="http://schemas.microsoft.com/office/word/2010/wordprocessingCanvas" xmlns:mc="http://schemas.openxmlformats.org/markup-compatibility/2006" xmlns:o="urn:schemas-microsoft-com:office:office" xmlns:r="http://schemas.openxmlformats.org/officeDocument/2006/relationships" xmlns:m="http://schemas.openxmlformats.org/officeDocument/2006/math" xmlns:v="urn:schemas-microsoft-com:vml" xmlns:wp14="http://schemas.microsoft.com/office/word/2010/wordprocessingDrawing" xmlns:wp="http://schemas.openxmlformats.org/drawingml/2006/wordprocessingDrawing" xmlns:w10="urn:schemas-microsoft-com:office:word" xmlns:w="http://schemas.openxmlformats.org/wordprocessingml/2006/main" xmlns:w14="http://schemas.microsoft.com/office/word/2010/wordml" xmlns:wpg="http://schemas.microsoft.com/office/word/2010/wordprocessingGroup" xmlns:wpi="http://schemas.microsoft.com/office/word/2010/wordprocessingInk" xmlns:wne="http://schemas.microsoft.com/office/word/2006/wordml" xmlns:wps="http://schemas.microsoft.com/office/word/2010/wordprocessingShape" mc:Ignorable="w14 wp14">
   <w:endnote w:type="separator" w:id="-1">
     <w:p>
       <w:r>
@@ -1603,7 +1898,7 @@
 </file>
 
 <file path=word/footer1.xml><?xml version="1.0" encoding="utf-8"?>
-<w:ftr xmlns:wpc="http://schemas.microsoft.com/office/word/2010/wordprocessingCanvas" xmlns:mc="http://schemas.openxmlformats.org/markup-compatibility/2006" xmlns:o="urn:schemas-microsoft-com:office:office" xmlns:r="http://schemas.openxmlformats.org/officeDocument/2006/relationships" xmlns:m="http://schemas.openxmlformats.org/officeDocument/2006/math" xmlns:v="urn:schemas-microsoft-com:vml" xmlns:wp14="http://schemas.microsoft.com/office/word/2010/wordprocessingDrawing" xmlns:wp="http://schemas.openxmlformats.org/drawingml/2006/wordprocessingDrawing" xmlns:w10="urn:schemas-microsoft-com:office:word" xmlns:w="http://schemas.openxmlformats.org/wordprocessingml/2006/main" xmlns:w14="http://schemas.microsoft.com/office/word/2010/wordml" xmlns:w15="http://schemas.microsoft.com/office/word/2012/wordml" xmlns:wpg="http://schemas.microsoft.com/office/word/2010/wordprocessingGroup" xmlns:wpi="http://schemas.microsoft.com/office/word/2010/wordprocessingInk" xmlns:wne="http://schemas.microsoft.com/office/word/2006/wordml" xmlns:wps="http://schemas.microsoft.com/office/word/2010/wordprocessingShape" mc:Ignorable="w14 w15 wp14">
+<w:ftr xmlns:wpc="http://schemas.microsoft.com/office/word/2010/wordprocessingCanvas" xmlns:mc="http://schemas.openxmlformats.org/markup-compatibility/2006" xmlns:o="urn:schemas-microsoft-com:office:office" xmlns:r="http://schemas.openxmlformats.org/officeDocument/2006/relationships" xmlns:m="http://schemas.openxmlformats.org/officeDocument/2006/math" xmlns:v="urn:schemas-microsoft-com:vml" xmlns:wp14="http://schemas.microsoft.com/office/word/2010/wordprocessingDrawing" xmlns:wp="http://schemas.openxmlformats.org/drawingml/2006/wordprocessingDrawing" xmlns:w10="urn:schemas-microsoft-com:office:word" xmlns:w="http://schemas.openxmlformats.org/wordprocessingml/2006/main" xmlns:w14="http://schemas.microsoft.com/office/word/2010/wordml" xmlns:wpg="http://schemas.microsoft.com/office/word/2010/wordprocessingGroup" xmlns:wpi="http://schemas.microsoft.com/office/word/2010/wordprocessingInk" xmlns:wne="http://schemas.microsoft.com/office/word/2006/wordml" xmlns:wps="http://schemas.microsoft.com/office/word/2010/wordprocessingShape" mc:Ignorable="w14 wp14">
   <w:tbl>
     <w:tblPr>
       <w:tblW w:w="0" w:type="auto"/>
@@ -1754,7 +2049,7 @@
               <w:rStyle w:val="Nmerodepgina"/>
               <w:noProof/>
             </w:rPr>
-            <w:t>2</w:t>
+            <w:t>3</w:t>
           </w:r>
           <w:r>
             <w:rPr>
@@ -1775,7 +2070,7 @@
 </file>
 
 <file path=word/footnotes.xml><?xml version="1.0" encoding="utf-8"?>
-<w:footnotes xmlns:wpc="http://schemas.microsoft.com/office/word/2010/wordprocessingCanvas" xmlns:mc="http://schemas.openxmlformats.org/markup-compatibility/2006" xmlns:o="urn:schemas-microsoft-com:office:office" xmlns:r="http://schemas.openxmlformats.org/officeDocument/2006/relationships" xmlns:m="http://schemas.openxmlformats.org/officeDocument/2006/math" xmlns:v="urn:schemas-microsoft-com:vml" xmlns:wp14="http://schemas.microsoft.com/office/word/2010/wordprocessingDrawing" xmlns:wp="http://schemas.openxmlformats.org/drawingml/2006/wordprocessingDrawing" xmlns:w10="urn:schemas-microsoft-com:office:word" xmlns:w="http://schemas.openxmlformats.org/wordprocessingml/2006/main" xmlns:w14="http://schemas.microsoft.com/office/word/2010/wordml" xmlns:w15="http://schemas.microsoft.com/office/word/2012/wordml" xmlns:wpg="http://schemas.microsoft.com/office/word/2010/wordprocessingGroup" xmlns:wpi="http://schemas.microsoft.com/office/word/2010/wordprocessingInk" xmlns:wne="http://schemas.microsoft.com/office/word/2006/wordml" xmlns:wps="http://schemas.microsoft.com/office/word/2010/wordprocessingShape" mc:Ignorable="w14 w15 wp14">
+<w:footnotes xmlns:wpc="http://schemas.microsoft.com/office/word/2010/wordprocessingCanvas" xmlns:mc="http://schemas.openxmlformats.org/markup-compatibility/2006" xmlns:o="urn:schemas-microsoft-com:office:office" xmlns:r="http://schemas.openxmlformats.org/officeDocument/2006/relationships" xmlns:m="http://schemas.openxmlformats.org/officeDocument/2006/math" xmlns:v="urn:schemas-microsoft-com:vml" xmlns:wp14="http://schemas.microsoft.com/office/word/2010/wordprocessingDrawing" xmlns:wp="http://schemas.openxmlformats.org/drawingml/2006/wordprocessingDrawing" xmlns:w10="urn:schemas-microsoft-com:office:word" xmlns:w="http://schemas.openxmlformats.org/wordprocessingml/2006/main" xmlns:w14="http://schemas.microsoft.com/office/word/2010/wordml" xmlns:wpg="http://schemas.microsoft.com/office/word/2010/wordprocessingGroup" xmlns:wpi="http://schemas.microsoft.com/office/word/2010/wordprocessingInk" xmlns:wne="http://schemas.microsoft.com/office/word/2006/wordml" xmlns:wps="http://schemas.microsoft.com/office/word/2010/wordprocessingShape" mc:Ignorable="w14 wp14">
   <w:footnote w:type="separator" w:id="-1">
     <w:p>
       <w:r>
@@ -1794,7 +2089,7 @@
 </file>
 
 <file path=word/header1.xml><?xml version="1.0" encoding="utf-8"?>
-<w:hdr xmlns:wpc="http://schemas.microsoft.com/office/word/2010/wordprocessingCanvas" xmlns:mc="http://schemas.openxmlformats.org/markup-compatibility/2006" xmlns:o="urn:schemas-microsoft-com:office:office" xmlns:r="http://schemas.openxmlformats.org/officeDocument/2006/relationships" xmlns:m="http://schemas.openxmlformats.org/officeDocument/2006/math" xmlns:v="urn:schemas-microsoft-com:vml" xmlns:wp14="http://schemas.microsoft.com/office/word/2010/wordprocessingDrawing" xmlns:wp="http://schemas.openxmlformats.org/drawingml/2006/wordprocessingDrawing" xmlns:w10="urn:schemas-microsoft-com:office:word" xmlns:w="http://schemas.openxmlformats.org/wordprocessingml/2006/main" xmlns:w14="http://schemas.microsoft.com/office/word/2010/wordml" xmlns:w15="http://schemas.microsoft.com/office/word/2012/wordml" xmlns:wpg="http://schemas.microsoft.com/office/word/2010/wordprocessingGroup" xmlns:wpi="http://schemas.microsoft.com/office/word/2010/wordprocessingInk" xmlns:wne="http://schemas.microsoft.com/office/word/2006/wordml" xmlns:wps="http://schemas.microsoft.com/office/word/2010/wordprocessingShape" mc:Ignorable="w14 w15 wp14">
+<w:hdr xmlns:wpc="http://schemas.microsoft.com/office/word/2010/wordprocessingCanvas" xmlns:mc="http://schemas.openxmlformats.org/markup-compatibility/2006" xmlns:o="urn:schemas-microsoft-com:office:office" xmlns:r="http://schemas.openxmlformats.org/officeDocument/2006/relationships" xmlns:m="http://schemas.openxmlformats.org/officeDocument/2006/math" xmlns:v="urn:schemas-microsoft-com:vml" xmlns:wp14="http://schemas.microsoft.com/office/word/2010/wordprocessingDrawing" xmlns:wp="http://schemas.openxmlformats.org/drawingml/2006/wordprocessingDrawing" xmlns:w10="urn:schemas-microsoft-com:office:word" xmlns:w="http://schemas.openxmlformats.org/wordprocessingml/2006/main" xmlns:w14="http://schemas.microsoft.com/office/word/2010/wordml" xmlns:wpg="http://schemas.microsoft.com/office/word/2010/wordprocessingGroup" xmlns:wpi="http://schemas.microsoft.com/office/word/2010/wordprocessingInk" xmlns:wne="http://schemas.microsoft.com/office/word/2006/wordml" xmlns:wps="http://schemas.microsoft.com/office/word/2010/wordprocessingShape" mc:Ignorable="w14 wp14">
   <w:tbl>
     <w:tblPr>
       <w:tblW w:w="0" w:type="auto"/>
@@ -1877,7 +2172,7 @@
 </file>
 
 <file path=word/numbering.xml><?xml version="1.0" encoding="utf-8"?>
-<w:numbering xmlns:wpc="http://schemas.microsoft.com/office/word/2010/wordprocessingCanvas" xmlns:mc="http://schemas.openxmlformats.org/markup-compatibility/2006" xmlns:o="urn:schemas-microsoft-com:office:office" xmlns:r="http://schemas.openxmlformats.org/officeDocument/2006/relationships" xmlns:m="http://schemas.openxmlformats.org/officeDocument/2006/math" xmlns:v="urn:schemas-microsoft-com:vml" xmlns:wp14="http://schemas.microsoft.com/office/word/2010/wordprocessingDrawing" xmlns:wp="http://schemas.openxmlformats.org/drawingml/2006/wordprocessingDrawing" xmlns:w10="urn:schemas-microsoft-com:office:word" xmlns:w="http://schemas.openxmlformats.org/wordprocessingml/2006/main" xmlns:w14="http://schemas.microsoft.com/office/word/2010/wordml" xmlns:w15="http://schemas.microsoft.com/office/word/2012/wordml" xmlns:wpg="http://schemas.microsoft.com/office/word/2010/wordprocessingGroup" xmlns:wpi="http://schemas.microsoft.com/office/word/2010/wordprocessingInk" xmlns:wne="http://schemas.microsoft.com/office/word/2006/wordml" xmlns:wps="http://schemas.microsoft.com/office/word/2010/wordprocessingShape" mc:Ignorable="w14 w15 wp14">
+<w:numbering xmlns:wpc="http://schemas.microsoft.com/office/word/2010/wordprocessingCanvas" xmlns:mc="http://schemas.openxmlformats.org/markup-compatibility/2006" xmlns:o="urn:schemas-microsoft-com:office:office" xmlns:r="http://schemas.openxmlformats.org/officeDocument/2006/relationships" xmlns:m="http://schemas.openxmlformats.org/officeDocument/2006/math" xmlns:v="urn:schemas-microsoft-com:vml" xmlns:wp14="http://schemas.microsoft.com/office/word/2010/wordprocessingDrawing" xmlns:wp="http://schemas.openxmlformats.org/drawingml/2006/wordprocessingDrawing" xmlns:w10="urn:schemas-microsoft-com:office:word" xmlns:w="http://schemas.openxmlformats.org/wordprocessingml/2006/main" xmlns:w14="http://schemas.microsoft.com/office/word/2010/wordml" xmlns:wpg="http://schemas.microsoft.com/office/word/2010/wordprocessingGroup" xmlns:wpi="http://schemas.microsoft.com/office/word/2010/wordprocessingInk" xmlns:wne="http://schemas.microsoft.com/office/word/2006/wordml" xmlns:wps="http://schemas.microsoft.com/office/word/2010/wordprocessingShape" mc:Ignorable="w14 wp14">
   <w:numPicBullet w:numPicBulletId="0">
     <w:pict>
       <v:shapetype id="_x0000_t75" coordsize="21600,21600" o:spt="75" o:preferrelative="t" path="m@4@5l@4@11@9@11@9@5xe" filled="f" stroked="f">
@@ -1899,14 +2194,14 @@
         <v:path o:extrusionok="f" gradientshapeok="t" o:connecttype="rect"/>
         <o:lock v:ext="edit" aspectratio="t"/>
       </v:shapetype>
-      <v:shape id="_x0000_i1092" type="#_x0000_t75" style="width:29.25pt;height:27.75pt" o:bullet="t">
+      <v:shape id="_x0000_i1062" type="#_x0000_t75" style="width:29.25pt;height:27.75pt" o:bullet="t">
         <v:imagedata r:id="rId1" o:title="clip_image001"/>
       </v:shape>
     </w:pict>
   </w:numPicBullet>
   <w:numPicBullet w:numPicBulletId="1">
     <w:pict>
-      <v:shape id="_x0000_i1093" type="#_x0000_t75" style="width:30.75pt;height:30pt" o:bullet="t">
+      <v:shape id="_x0000_i1063" type="#_x0000_t75" style="width:30.75pt;height:30pt" o:bullet="t">
         <v:imagedata r:id="rId2" o:title="clip_image002"/>
       </v:shape>
     </w:pict>
@@ -2323,6 +2618,119 @@
     </w:lvl>
   </w:abstractNum>
   <w:abstractNum w:abstractNumId="4">
+    <w:nsid w:val="0E5E603C"/>
+    <w:multiLevelType w:val="hybridMultilevel"/>
+    <w:tmpl w:val="5E4ACA82"/>
+    <w:lvl w:ilvl="0" w:tplc="04160001">
+      <w:start w:val="1"/>
+      <w:numFmt w:val="bullet"/>
+      <w:lvlText w:val=""/>
+      <w:lvlJc w:val="left"/>
+      <w:pPr>
+        <w:ind w:left="720" w:hanging="360"/>
+      </w:pPr>
+      <w:rPr>
+        <w:rFonts w:ascii="Symbol" w:hAnsi="Symbol" w:hint="default"/>
+      </w:rPr>
+    </w:lvl>
+    <w:lvl w:ilvl="1" w:tplc="04160003" w:tentative="1">
+      <w:start w:val="1"/>
+      <w:numFmt w:val="bullet"/>
+      <w:lvlText w:val="o"/>
+      <w:lvlJc w:val="left"/>
+      <w:pPr>
+        <w:ind w:left="1440" w:hanging="360"/>
+      </w:pPr>
+      <w:rPr>
+        <w:rFonts w:ascii="Courier New" w:hAnsi="Courier New" w:cs="Courier New" w:hint="default"/>
+      </w:rPr>
+    </w:lvl>
+    <w:lvl w:ilvl="2" w:tplc="04160005" w:tentative="1">
+      <w:start w:val="1"/>
+      <w:numFmt w:val="bullet"/>
+      <w:lvlText w:val=""/>
+      <w:lvlJc w:val="left"/>
+      <w:pPr>
+        <w:ind w:left="2160" w:hanging="360"/>
+      </w:pPr>
+      <w:rPr>
+        <w:rFonts w:ascii="Wingdings" w:hAnsi="Wingdings" w:hint="default"/>
+      </w:rPr>
+    </w:lvl>
+    <w:lvl w:ilvl="3" w:tplc="04160001" w:tentative="1">
+      <w:start w:val="1"/>
+      <w:numFmt w:val="bullet"/>
+      <w:lvlText w:val=""/>
+      <w:lvlJc w:val="left"/>
+      <w:pPr>
+        <w:ind w:left="2880" w:hanging="360"/>
+      </w:pPr>
+      <w:rPr>
+        <w:rFonts w:ascii="Symbol" w:hAnsi="Symbol" w:hint="default"/>
+      </w:rPr>
+    </w:lvl>
+    <w:lvl w:ilvl="4" w:tplc="04160003" w:tentative="1">
+      <w:start w:val="1"/>
+      <w:numFmt w:val="bullet"/>
+      <w:lvlText w:val="o"/>
+      <w:lvlJc w:val="left"/>
+      <w:pPr>
+        <w:ind w:left="3600" w:hanging="360"/>
+      </w:pPr>
+      <w:rPr>
+        <w:rFonts w:ascii="Courier New" w:hAnsi="Courier New" w:cs="Courier New" w:hint="default"/>
+      </w:rPr>
+    </w:lvl>
+    <w:lvl w:ilvl="5" w:tplc="04160005" w:tentative="1">
+      <w:start w:val="1"/>
+      <w:numFmt w:val="bullet"/>
+      <w:lvlText w:val=""/>
+      <w:lvlJc w:val="left"/>
+      <w:pPr>
+        <w:ind w:left="4320" w:hanging="360"/>
+      </w:pPr>
+      <w:rPr>
+        <w:rFonts w:ascii="Wingdings" w:hAnsi="Wingdings" w:hint="default"/>
+      </w:rPr>
+    </w:lvl>
+    <w:lvl w:ilvl="6" w:tplc="04160001" w:tentative="1">
+      <w:start w:val="1"/>
+      <w:numFmt w:val="bullet"/>
+      <w:lvlText w:val=""/>
+      <w:lvlJc w:val="left"/>
+      <w:pPr>
+        <w:ind w:left="5040" w:hanging="360"/>
+      </w:pPr>
+      <w:rPr>
+        <w:rFonts w:ascii="Symbol" w:hAnsi="Symbol" w:hint="default"/>
+      </w:rPr>
+    </w:lvl>
+    <w:lvl w:ilvl="7" w:tplc="04160003" w:tentative="1">
+      <w:start w:val="1"/>
+      <w:numFmt w:val="bullet"/>
+      <w:lvlText w:val="o"/>
+      <w:lvlJc w:val="left"/>
+      <w:pPr>
+        <w:ind w:left="5760" w:hanging="360"/>
+      </w:pPr>
+      <w:rPr>
+        <w:rFonts w:ascii="Courier New" w:hAnsi="Courier New" w:cs="Courier New" w:hint="default"/>
+      </w:rPr>
+    </w:lvl>
+    <w:lvl w:ilvl="8" w:tplc="04160005" w:tentative="1">
+      <w:start w:val="1"/>
+      <w:numFmt w:val="bullet"/>
+      <w:lvlText w:val=""/>
+      <w:lvlJc w:val="left"/>
+      <w:pPr>
+        <w:ind w:left="6480" w:hanging="360"/>
+      </w:pPr>
+      <w:rPr>
+        <w:rFonts w:ascii="Wingdings" w:hAnsi="Wingdings" w:hint="default"/>
+      </w:rPr>
+    </w:lvl>
+  </w:abstractNum>
+  <w:abstractNum w:abstractNumId="5">
     <w:nsid w:val="13677EC2"/>
     <w:multiLevelType w:val="hybridMultilevel"/>
     <w:tmpl w:val="5E58DFF0"/>
@@ -2463,7 +2871,7 @@
       </w:rPr>
     </w:lvl>
   </w:abstractNum>
-  <w:abstractNum w:abstractNumId="5">
+  <w:abstractNum w:abstractNumId="6">
     <w:nsid w:val="1726392A"/>
     <w:multiLevelType w:val="hybridMultilevel"/>
     <w:tmpl w:val="93D24CB0"/>
@@ -2576,7 +2984,7 @@
       </w:rPr>
     </w:lvl>
   </w:abstractNum>
-  <w:abstractNum w:abstractNumId="6">
+  <w:abstractNum w:abstractNumId="7">
     <w:nsid w:val="17D614FB"/>
     <w:multiLevelType w:val="hybridMultilevel"/>
     <w:tmpl w:val="3CFAB16C"/>
@@ -2716,7 +3124,7 @@
       </w:rPr>
     </w:lvl>
   </w:abstractNum>
-  <w:abstractNum w:abstractNumId="7">
+  <w:abstractNum w:abstractNumId="8">
     <w:nsid w:val="1803510D"/>
     <w:multiLevelType w:val="hybridMultilevel"/>
     <w:tmpl w:val="69E8825E"/>
@@ -2856,7 +3264,7 @@
       </w:rPr>
     </w:lvl>
   </w:abstractNum>
-  <w:abstractNum w:abstractNumId="8">
+  <w:abstractNum w:abstractNumId="9">
     <w:nsid w:val="22BE0B64"/>
     <w:multiLevelType w:val="singleLevel"/>
     <w:tmpl w:val="77A0C01E"/>
@@ -2876,7 +3284,7 @@
       </w:rPr>
     </w:lvl>
   </w:abstractNum>
-  <w:abstractNum w:abstractNumId="9">
+  <w:abstractNum w:abstractNumId="10">
     <w:nsid w:val="231B7D9B"/>
     <w:multiLevelType w:val="multilevel"/>
     <w:tmpl w:val="F3909006"/>
@@ -2990,7 +3398,7 @@
       </w:pPr>
     </w:lvl>
   </w:abstractNum>
-  <w:abstractNum w:abstractNumId="10">
+  <w:abstractNum w:abstractNumId="11">
     <w:nsid w:val="29EF7447"/>
     <w:multiLevelType w:val="multilevel"/>
     <w:tmpl w:val="2E3C2874"/>
@@ -3139,7 +3547,7 @@
       </w:rPr>
     </w:lvl>
   </w:abstractNum>
-  <w:abstractNum w:abstractNumId="11">
+  <w:abstractNum w:abstractNumId="12">
     <w:nsid w:val="37393DC0"/>
     <w:multiLevelType w:val="hybridMultilevel"/>
     <w:tmpl w:val="7A78BA46"/>
@@ -3279,7 +3687,7 @@
       </w:rPr>
     </w:lvl>
   </w:abstractNum>
-  <w:abstractNum w:abstractNumId="12">
+  <w:abstractNum w:abstractNumId="13">
     <w:nsid w:val="3F6D6EB3"/>
     <w:multiLevelType w:val="multilevel"/>
     <w:tmpl w:val="FFFFFFFF"/>
@@ -3347,7 +3755,7 @@
       <w:lvlJc w:val="left"/>
     </w:lvl>
   </w:abstractNum>
-  <w:abstractNum w:abstractNumId="13">
+  <w:abstractNum w:abstractNumId="14">
     <w:nsid w:val="41395FB6"/>
     <w:multiLevelType w:val="hybridMultilevel"/>
     <w:tmpl w:val="4ABC85C4"/>
@@ -3487,7 +3895,7 @@
       </w:rPr>
     </w:lvl>
   </w:abstractNum>
-  <w:abstractNum w:abstractNumId="14">
+  <w:abstractNum w:abstractNumId="15">
     <w:nsid w:val="54BC79C4"/>
     <w:multiLevelType w:val="hybridMultilevel"/>
     <w:tmpl w:val="5ED6BD32"/>
@@ -3600,7 +4008,7 @@
       </w:rPr>
     </w:lvl>
   </w:abstractNum>
-  <w:abstractNum w:abstractNumId="15">
+  <w:abstractNum w:abstractNumId="16">
     <w:nsid w:val="5DEF61DC"/>
     <w:multiLevelType w:val="multilevel"/>
     <w:tmpl w:val="FFFFFFFF"/>
@@ -3668,7 +4076,7 @@
       <w:lvlJc w:val="left"/>
     </w:lvl>
   </w:abstractNum>
-  <w:abstractNum w:abstractNumId="16">
+  <w:abstractNum w:abstractNumId="17">
     <w:nsid w:val="65704325"/>
     <w:multiLevelType w:val="hybridMultilevel"/>
     <w:tmpl w:val="32B0D5EE"/>
@@ -3808,7 +4216,7 @@
       </w:rPr>
     </w:lvl>
   </w:abstractNum>
-  <w:abstractNum w:abstractNumId="17">
+  <w:abstractNum w:abstractNumId="18">
     <w:nsid w:val="6EB14D19"/>
     <w:multiLevelType w:val="hybridMultilevel"/>
     <w:tmpl w:val="FA1454B4"/>
@@ -3924,7 +4332,7 @@
       </w:pPr>
     </w:lvl>
   </w:abstractNum>
-  <w:abstractNum w:abstractNumId="18">
+  <w:abstractNum w:abstractNumId="19">
     <w:nsid w:val="701A771C"/>
     <w:multiLevelType w:val="multilevel"/>
     <w:tmpl w:val="11D8D30C"/>
@@ -3997,7 +4405,7 @@
       <w:lvlJc w:val="left"/>
     </w:lvl>
   </w:abstractNum>
-  <w:abstractNum w:abstractNumId="19">
+  <w:abstractNum w:abstractNumId="20">
     <w:nsid w:val="73474DEB"/>
     <w:multiLevelType w:val="hybridMultilevel"/>
     <w:tmpl w:val="F410D3B4"/>
@@ -4137,10 +4545,10 @@
       </w:rPr>
     </w:lvl>
   </w:abstractNum>
-  <w:abstractNum w:abstractNumId="20">
+  <w:abstractNum w:abstractNumId="21">
     <w:nsid w:val="7F873F66"/>
     <w:multiLevelType w:val="hybridMultilevel"/>
-    <w:tmpl w:val="DAEAE64C"/>
+    <w:tmpl w:val="88A47A44"/>
     <w:lvl w:ilvl="0" w:tplc="04160001">
       <w:start w:val="1"/>
       <w:numFmt w:val="bullet"/>
@@ -4254,13 +4662,13 @@
     <w:abstractNumId w:val="0"/>
   </w:num>
   <w:num w:numId="2">
-    <w:abstractNumId w:val="7"/>
+    <w:abstractNumId w:val="8"/>
   </w:num>
   <w:num w:numId="3">
-    <w:abstractNumId w:val="19"/>
+    <w:abstractNumId w:val="20"/>
   </w:num>
   <w:num w:numId="4">
-    <w:abstractNumId w:val="16"/>
+    <w:abstractNumId w:val="17"/>
   </w:num>
   <w:num w:numId="5">
     <w:abstractNumId w:val="0"/>
@@ -4296,16 +4704,16 @@
     <w:abstractNumId w:val="0"/>
   </w:num>
   <w:num w:numId="16">
-    <w:abstractNumId w:val="8"/>
+    <w:abstractNumId w:val="9"/>
   </w:num>
   <w:num w:numId="17">
-    <w:abstractNumId w:val="6"/>
+    <w:abstractNumId w:val="7"/>
   </w:num>
   <w:num w:numId="18">
     <w:abstractNumId w:val="2"/>
   </w:num>
   <w:num w:numId="19">
-    <w:abstractNumId w:val="13"/>
+    <w:abstractNumId w:val="14"/>
   </w:num>
   <w:num w:numId="20">
     <w:abstractNumId w:val="0"/>
@@ -4320,49 +4728,52 @@
     <w:abstractNumId w:val="0"/>
   </w:num>
   <w:num w:numId="24">
-    <w:abstractNumId w:val="11"/>
+    <w:abstractNumId w:val="12"/>
   </w:num>
   <w:num w:numId="25">
-    <w:abstractNumId w:val="10"/>
+    <w:abstractNumId w:val="11"/>
   </w:num>
   <w:num w:numId="26">
     <w:abstractNumId w:val="3"/>
   </w:num>
   <w:num w:numId="27">
-    <w:abstractNumId w:val="4"/>
+    <w:abstractNumId w:val="5"/>
   </w:num>
   <w:num w:numId="28">
-    <w:abstractNumId w:val="15"/>
+    <w:abstractNumId w:val="16"/>
   </w:num>
   <w:num w:numId="29">
-    <w:abstractNumId w:val="12"/>
+    <w:abstractNumId w:val="13"/>
   </w:num>
   <w:num w:numId="30">
+    <w:abstractNumId w:val="19"/>
+  </w:num>
+  <w:num w:numId="31">
+    <w:abstractNumId w:val="10"/>
+  </w:num>
+  <w:num w:numId="32">
+    <w:abstractNumId w:val="21"/>
+  </w:num>
+  <w:num w:numId="33">
     <w:abstractNumId w:val="18"/>
   </w:num>
-  <w:num w:numId="31">
-    <w:abstractNumId w:val="9"/>
-  </w:num>
-  <w:num w:numId="32">
-    <w:abstractNumId w:val="20"/>
-  </w:num>
-  <w:num w:numId="33">
-    <w:abstractNumId w:val="17"/>
-  </w:num>
   <w:num w:numId="34">
-    <w:abstractNumId w:val="14"/>
+    <w:abstractNumId w:val="15"/>
   </w:num>
   <w:num w:numId="35">
     <w:abstractNumId w:val="1"/>
   </w:num>
   <w:num w:numId="36">
-    <w:abstractNumId w:val="5"/>
+    <w:abstractNumId w:val="6"/>
+  </w:num>
+  <w:num w:numId="37">
+    <w:abstractNumId w:val="4"/>
   </w:num>
 </w:numbering>
 </file>
 
 <file path=word/styles.xml><?xml version="1.0" encoding="utf-8"?>
-<w:styles xmlns:mc="http://schemas.openxmlformats.org/markup-compatibility/2006" xmlns:r="http://schemas.openxmlformats.org/officeDocument/2006/relationships" xmlns:w="http://schemas.openxmlformats.org/wordprocessingml/2006/main" xmlns:w14="http://schemas.microsoft.com/office/word/2010/wordml" xmlns:w15="http://schemas.microsoft.com/office/word/2012/wordml" mc:Ignorable="w14 w15">
+<w:styles xmlns:mc="http://schemas.openxmlformats.org/markup-compatibility/2006" xmlns:r="http://schemas.openxmlformats.org/officeDocument/2006/relationships" xmlns:w="http://schemas.openxmlformats.org/wordprocessingml/2006/main" xmlns:w14="http://schemas.microsoft.com/office/word/2010/wordml" mc:Ignorable="w14">
   <w:docDefaults>
     <w:rPrDefault>
       <w:rPr>
@@ -4372,378 +4783,145 @@
     </w:rPrDefault>
     <w:pPrDefault/>
   </w:docDefaults>
-  <w:latentStyles w:defLockedState="0" w:defUIPriority="99" w:defSemiHidden="0" w:defUnhideWhenUsed="0" w:defQFormat="0" w:count="371">
-    <w:lsdException w:name="Normal" w:uiPriority="0" w:qFormat="1"/>
-    <w:lsdException w:name="heading 1" w:uiPriority="9" w:qFormat="1"/>
-    <w:lsdException w:name="heading 2" w:uiPriority="9" w:qFormat="1"/>
-    <w:lsdException w:name="heading 3" w:uiPriority="9" w:qFormat="1"/>
-    <w:lsdException w:name="heading 4" w:uiPriority="9" w:qFormat="1"/>
-    <w:lsdException w:name="heading 5" w:uiPriority="9" w:qFormat="1"/>
-    <w:lsdException w:name="heading 6" w:uiPriority="9" w:qFormat="1"/>
-    <w:lsdException w:name="heading 7" w:uiPriority="9" w:qFormat="1"/>
-    <w:lsdException w:name="heading 8" w:uiPriority="9" w:qFormat="1"/>
-    <w:lsdException w:name="heading 9" w:uiPriority="9" w:qFormat="1"/>
-    <w:lsdException w:name="index 1" w:semiHidden="1" w:unhideWhenUsed="1"/>
-    <w:lsdException w:name="index 2" w:semiHidden="1" w:unhideWhenUsed="1"/>
-    <w:lsdException w:name="index 3" w:semiHidden="1" w:unhideWhenUsed="1"/>
-    <w:lsdException w:name="index 4" w:semiHidden="1" w:unhideWhenUsed="1"/>
-    <w:lsdException w:name="index 5" w:semiHidden="1" w:unhideWhenUsed="1"/>
-    <w:lsdException w:name="index 6" w:semiHidden="1" w:unhideWhenUsed="1"/>
-    <w:lsdException w:name="index 7" w:semiHidden="1" w:unhideWhenUsed="1"/>
-    <w:lsdException w:name="index 8" w:semiHidden="1" w:unhideWhenUsed="1"/>
-    <w:lsdException w:name="index 9" w:semiHidden="1" w:unhideWhenUsed="1"/>
-    <w:lsdException w:name="toc 1" w:semiHidden="1" w:uiPriority="39" w:unhideWhenUsed="1"/>
-    <w:lsdException w:name="toc 2" w:semiHidden="1" w:uiPriority="39" w:unhideWhenUsed="1"/>
-    <w:lsdException w:name="toc 3" w:semiHidden="1" w:uiPriority="39" w:unhideWhenUsed="1"/>
-    <w:lsdException w:name="toc 4" w:semiHidden="1" w:uiPriority="39" w:unhideWhenUsed="1"/>
-    <w:lsdException w:name="toc 5" w:semiHidden="1" w:uiPriority="39" w:unhideWhenUsed="1"/>
-    <w:lsdException w:name="toc 6" w:semiHidden="1" w:uiPriority="39" w:unhideWhenUsed="1"/>
-    <w:lsdException w:name="toc 7" w:semiHidden="1" w:uiPriority="39" w:unhideWhenUsed="1"/>
-    <w:lsdException w:name="toc 8" w:semiHidden="1" w:uiPriority="39" w:unhideWhenUsed="1"/>
-    <w:lsdException w:name="toc 9" w:semiHidden="1" w:uiPriority="39" w:unhideWhenUsed="1"/>
-    <w:lsdException w:name="Normal Indent" w:semiHidden="1" w:unhideWhenUsed="1"/>
-    <w:lsdException w:name="footnote text" w:semiHidden="1" w:unhideWhenUsed="1"/>
-    <w:lsdException w:name="annotation text" w:semiHidden="1" w:unhideWhenUsed="1"/>
-    <w:lsdException w:name="header" w:semiHidden="1" w:unhideWhenUsed="1"/>
-    <w:lsdException w:name="footer" w:semiHidden="1" w:unhideWhenUsed="1"/>
-    <w:lsdException w:name="index heading" w:semiHidden="1" w:unhideWhenUsed="1"/>
-    <w:lsdException w:name="caption" w:semiHidden="1" w:uiPriority="35" w:unhideWhenUsed="1" w:qFormat="1"/>
-    <w:lsdException w:name="table of figures" w:semiHidden="1" w:unhideWhenUsed="1"/>
-    <w:lsdException w:name="envelope address" w:semiHidden="1" w:unhideWhenUsed="1"/>
-    <w:lsdException w:name="envelope return" w:semiHidden="1" w:unhideWhenUsed="1"/>
-    <w:lsdException w:name="footnote reference" w:semiHidden="1" w:unhideWhenUsed="1"/>
-    <w:lsdException w:name="annotation reference" w:semiHidden="1" w:unhideWhenUsed="1"/>
-    <w:lsdException w:name="line number" w:semiHidden="1" w:unhideWhenUsed="1"/>
-    <w:lsdException w:name="page number" w:semiHidden="1" w:unhideWhenUsed="1"/>
-    <w:lsdException w:name="endnote reference" w:semiHidden="1" w:unhideWhenUsed="1"/>
-    <w:lsdException w:name="endnote text" w:semiHidden="1" w:unhideWhenUsed="1"/>
-    <w:lsdException w:name="table of authorities" w:semiHidden="1" w:unhideWhenUsed="1"/>
-    <w:lsdException w:name="macro" w:semiHidden="1" w:unhideWhenUsed="1"/>
-    <w:lsdException w:name="toa heading" w:semiHidden="1" w:unhideWhenUsed="1"/>
-    <w:lsdException w:name="List" w:semiHidden="1" w:unhideWhenUsed="1"/>
-    <w:lsdException w:name="List Bullet" w:semiHidden="1" w:unhideWhenUsed="1"/>
-    <w:lsdException w:name="List Number" w:semiHidden="1" w:unhideWhenUsed="1"/>
-    <w:lsdException w:name="List 2" w:semiHidden="1" w:unhideWhenUsed="1"/>
-    <w:lsdException w:name="List 3" w:semiHidden="1" w:unhideWhenUsed="1"/>
-    <w:lsdException w:name="List 4" w:semiHidden="1" w:unhideWhenUsed="1"/>
-    <w:lsdException w:name="List 5" w:semiHidden="1" w:unhideWhenUsed="1"/>
-    <w:lsdException w:name="List Bullet 2" w:semiHidden="1" w:unhideWhenUsed="1"/>
-    <w:lsdException w:name="List Bullet 3" w:semiHidden="1" w:unhideWhenUsed="1"/>
-    <w:lsdException w:name="List Bullet 4" w:semiHidden="1" w:unhideWhenUsed="1"/>
-    <w:lsdException w:name="List Bullet 5" w:semiHidden="1" w:unhideWhenUsed="1"/>
-    <w:lsdException w:name="List Number 2" w:semiHidden="1" w:unhideWhenUsed="1"/>
-    <w:lsdException w:name="List Number 3" w:semiHidden="1" w:unhideWhenUsed="1"/>
-    <w:lsdException w:name="List Number 4" w:semiHidden="1" w:unhideWhenUsed="1"/>
-    <w:lsdException w:name="List Number 5" w:semiHidden="1" w:unhideWhenUsed="1"/>
-    <w:lsdException w:name="Title" w:uiPriority="10" w:qFormat="1"/>
-    <w:lsdException w:name="Closing" w:semiHidden="1" w:unhideWhenUsed="1"/>
-    <w:lsdException w:name="Signature" w:semiHidden="1" w:unhideWhenUsed="1"/>
-    <w:lsdException w:name="Default Paragraph Font" w:semiHidden="1" w:uiPriority="1" w:unhideWhenUsed="1"/>
-    <w:lsdException w:name="Body Text" w:semiHidden="1" w:unhideWhenUsed="1"/>
-    <w:lsdException w:name="Body Text Indent" w:semiHidden="1" w:unhideWhenUsed="1"/>
-    <w:lsdException w:name="List Continue" w:semiHidden="1" w:unhideWhenUsed="1"/>
-    <w:lsdException w:name="List Continue 2" w:semiHidden="1" w:unhideWhenUsed="1"/>
-    <w:lsdException w:name="List Continue 3" w:semiHidden="1" w:unhideWhenUsed="1"/>
-    <w:lsdException w:name="List Continue 4" w:semiHidden="1" w:unhideWhenUsed="1"/>
-    <w:lsdException w:name="List Continue 5" w:semiHidden="1" w:unhideWhenUsed="1"/>
-    <w:lsdException w:name="Message Header" w:semiHidden="1" w:unhideWhenUsed="1"/>
-    <w:lsdException w:name="Subtitle" w:uiPriority="11" w:qFormat="1"/>
-    <w:lsdException w:name="Salutation" w:semiHidden="1" w:unhideWhenUsed="1"/>
-    <w:lsdException w:name="Date" w:semiHidden="1" w:unhideWhenUsed="1"/>
-    <w:lsdException w:name="Body Text First Indent" w:semiHidden="1" w:unhideWhenUsed="1"/>
-    <w:lsdException w:name="Body Text First Indent 2" w:semiHidden="1" w:unhideWhenUsed="1"/>
-    <w:lsdException w:name="Note Heading" w:semiHidden="1" w:unhideWhenUsed="1"/>
-    <w:lsdException w:name="Body Text 2" w:semiHidden="1" w:unhideWhenUsed="1"/>
-    <w:lsdException w:name="Body Text 3" w:semiHidden="1" w:unhideWhenUsed="1"/>
-    <w:lsdException w:name="Body Text Indent 2" w:semiHidden="1" w:unhideWhenUsed="1"/>
-    <w:lsdException w:name="Body Text Indent 3" w:semiHidden="1" w:unhideWhenUsed="1"/>
-    <w:lsdException w:name="Block Text" w:semiHidden="1" w:unhideWhenUsed="1"/>
-    <w:lsdException w:name="Hyperlink" w:semiHidden="1" w:unhideWhenUsed="1"/>
-    <w:lsdException w:name="FollowedHyperlink" w:semiHidden="1" w:unhideWhenUsed="1"/>
-    <w:lsdException w:name="Strong" w:uiPriority="22" w:qFormat="1"/>
-    <w:lsdException w:name="Emphasis" w:uiPriority="20" w:qFormat="1"/>
-    <w:lsdException w:name="Document Map" w:semiHidden="1" w:unhideWhenUsed="1"/>
-    <w:lsdException w:name="Plain Text" w:semiHidden="1" w:unhideWhenUsed="1"/>
-    <w:lsdException w:name="E-mail Signature" w:semiHidden="1" w:unhideWhenUsed="1"/>
-    <w:lsdException w:name="HTML Top of Form" w:semiHidden="1" w:unhideWhenUsed="1"/>
-    <w:lsdException w:name="HTML Bottom of Form" w:semiHidden="1" w:unhideWhenUsed="1"/>
-    <w:lsdException w:name="Normal (Web)" w:semiHidden="1" w:unhideWhenUsed="1"/>
-    <w:lsdException w:name="HTML Acronym" w:semiHidden="1" w:unhideWhenUsed="1"/>
-    <w:lsdException w:name="HTML Address" w:semiHidden="1" w:unhideWhenUsed="1"/>
-    <w:lsdException w:name="HTML Cite" w:semiHidden="1" w:unhideWhenUsed="1"/>
-    <w:lsdException w:name="HTML Code" w:semiHidden="1" w:unhideWhenUsed="1"/>
-    <w:lsdException w:name="HTML Definition" w:semiHidden="1" w:unhideWhenUsed="1"/>
-    <w:lsdException w:name="HTML Keyboard" w:semiHidden="1" w:unhideWhenUsed="1"/>
-    <w:lsdException w:name="HTML Preformatted" w:semiHidden="1" w:unhideWhenUsed="1"/>
-    <w:lsdException w:name="HTML Sample" w:semiHidden="1" w:unhideWhenUsed="1"/>
-    <w:lsdException w:name="HTML Typewriter" w:semiHidden="1" w:unhideWhenUsed="1"/>
-    <w:lsdException w:name="HTML Variable" w:semiHidden="1" w:unhideWhenUsed="1"/>
-    <w:lsdException w:name="Normal Table" w:semiHidden="1" w:unhideWhenUsed="1"/>
-    <w:lsdException w:name="annotation subject" w:semiHidden="1" w:unhideWhenUsed="1"/>
-    <w:lsdException w:name="No List" w:semiHidden="1" w:unhideWhenUsed="1"/>
-    <w:lsdException w:name="Outline List 1" w:semiHidden="1" w:unhideWhenUsed="1"/>
-    <w:lsdException w:name="Outline List 2" w:semiHidden="1" w:unhideWhenUsed="1"/>
-    <w:lsdException w:name="Outline List 3" w:semiHidden="1" w:unhideWhenUsed="1"/>
-    <w:lsdException w:name="Table Simple 1" w:semiHidden="1" w:unhideWhenUsed="1"/>
-    <w:lsdException w:name="Table Simple 2" w:semiHidden="1" w:unhideWhenUsed="1"/>
-    <w:lsdException w:name="Table Simple 3" w:semiHidden="1" w:unhideWhenUsed="1"/>
-    <w:lsdException w:name="Table Classic 1" w:semiHidden="1" w:unhideWhenUsed="1"/>
-    <w:lsdException w:name="Table Classic 2" w:semiHidden="1" w:unhideWhenUsed="1"/>
-    <w:lsdException w:name="Table Classic 3" w:semiHidden="1" w:unhideWhenUsed="1"/>
-    <w:lsdException w:name="Table Classic 4" w:semiHidden="1" w:unhideWhenUsed="1"/>
-    <w:lsdException w:name="Table Colorful 1" w:semiHidden="1" w:unhideWhenUsed="1"/>
-    <w:lsdException w:name="Table Colorful 2" w:semiHidden="1" w:unhideWhenUsed="1"/>
-    <w:lsdException w:name="Table Colorful 3" w:semiHidden="1" w:unhideWhenUsed="1"/>
-    <w:lsdException w:name="Table Columns 1" w:semiHidden="1" w:unhideWhenUsed="1"/>
-    <w:lsdException w:name="Table Columns 2" w:semiHidden="1" w:unhideWhenUsed="1"/>
-    <w:lsdException w:name="Table Columns 3" w:semiHidden="1" w:unhideWhenUsed="1"/>
-    <w:lsdException w:name="Table Columns 4" w:semiHidden="1" w:unhideWhenUsed="1"/>
-    <w:lsdException w:name="Table Columns 5" w:semiHidden="1" w:unhideWhenUsed="1"/>
-    <w:lsdException w:name="Table Grid 1" w:semiHidden="1" w:unhideWhenUsed="1"/>
-    <w:lsdException w:name="Table Grid 2" w:semiHidden="1" w:unhideWhenUsed="1"/>
-    <w:lsdException w:name="Table Grid 3" w:semiHidden="1" w:unhideWhenUsed="1"/>
-    <w:lsdException w:name="Table Grid 4" w:semiHidden="1" w:unhideWhenUsed="1"/>
-    <w:lsdException w:name="Table Grid 5" w:semiHidden="1" w:unhideWhenUsed="1"/>
-    <w:lsdException w:name="Table Grid 6" w:semiHidden="1" w:unhideWhenUsed="1"/>
-    <w:lsdException w:name="Table Grid 7" w:semiHidden="1" w:unhideWhenUsed="1"/>
-    <w:lsdException w:name="Table Grid 8" w:semiHidden="1" w:unhideWhenUsed="1"/>
-    <w:lsdException w:name="Table List 1" w:semiHidden="1" w:unhideWhenUsed="1"/>
-    <w:lsdException w:name="Table List 2" w:semiHidden="1" w:unhideWhenUsed="1"/>
-    <w:lsdException w:name="Table List 3" w:semiHidden="1" w:unhideWhenUsed="1"/>
-    <w:lsdException w:name="Table List 4" w:semiHidden="1" w:unhideWhenUsed="1"/>
-    <w:lsdException w:name="Table List 5" w:semiHidden="1" w:unhideWhenUsed="1"/>
-    <w:lsdException w:name="Table List 6" w:semiHidden="1" w:unhideWhenUsed="1"/>
-    <w:lsdException w:name="Table List 7" w:semiHidden="1" w:unhideWhenUsed="1"/>
-    <w:lsdException w:name="Table List 8" w:semiHidden="1" w:unhideWhenUsed="1"/>
-    <w:lsdException w:name="Table 3D effects 1" w:semiHidden="1" w:unhideWhenUsed="1"/>
-    <w:lsdException w:name="Table 3D effects 2" w:semiHidden="1" w:unhideWhenUsed="1"/>
-    <w:lsdException w:name="Table 3D effects 3" w:semiHidden="1" w:unhideWhenUsed="1"/>
-    <w:lsdException w:name="Table Contemporary" w:semiHidden="1" w:unhideWhenUsed="1"/>
-    <w:lsdException w:name="Table Elegant" w:semiHidden="1" w:unhideWhenUsed="1"/>
-    <w:lsdException w:name="Table Professional" w:semiHidden="1" w:unhideWhenUsed="1"/>
-    <w:lsdException w:name="Table Subtle 1" w:semiHidden="1" w:unhideWhenUsed="1"/>
-    <w:lsdException w:name="Table Subtle 2" w:semiHidden="1" w:unhideWhenUsed="1"/>
-    <w:lsdException w:name="Table Web 1" w:semiHidden="1" w:unhideWhenUsed="1"/>
-    <w:lsdException w:name="Table Web 2" w:semiHidden="1" w:unhideWhenUsed="1"/>
-    <w:lsdException w:name="Table Web 3" w:semiHidden="1" w:unhideWhenUsed="1"/>
-    <w:lsdException w:name="Balloon Text" w:semiHidden="1" w:unhideWhenUsed="1"/>
-    <w:lsdException w:name="Table Grid" w:uiPriority="39"/>
-    <w:lsdException w:name="Table Theme" w:semiHidden="1" w:unhideWhenUsed="1"/>
-    <w:lsdException w:name="Placeholder Text" w:semiHidden="1"/>
-    <w:lsdException w:name="No Spacing" w:uiPriority="1" w:qFormat="1"/>
-    <w:lsdException w:name="Light Shading" w:uiPriority="60"/>
-    <w:lsdException w:name="Light List" w:uiPriority="61"/>
-    <w:lsdException w:name="Light Grid" w:uiPriority="62"/>
-    <w:lsdException w:name="Medium Shading 1" w:uiPriority="63"/>
-    <w:lsdException w:name="Medium Shading 2" w:uiPriority="64"/>
-    <w:lsdException w:name="Medium List 1" w:uiPriority="65"/>
-    <w:lsdException w:name="Medium List 2" w:uiPriority="66"/>
-    <w:lsdException w:name="Medium Grid 1" w:uiPriority="67"/>
-    <w:lsdException w:name="Medium Grid 2" w:uiPriority="68"/>
-    <w:lsdException w:name="Medium Grid 3" w:uiPriority="69"/>
-    <w:lsdException w:name="Dark List" w:uiPriority="70"/>
-    <w:lsdException w:name="Colorful Shading" w:uiPriority="71"/>
-    <w:lsdException w:name="Colorful List" w:uiPriority="72"/>
-    <w:lsdException w:name="Colorful Grid" w:uiPriority="73"/>
-    <w:lsdException w:name="Light Shading Accent 1" w:uiPriority="60"/>
-    <w:lsdException w:name="Light List Accent 1" w:uiPriority="61"/>
-    <w:lsdException w:name="Light Grid Accent 1" w:uiPriority="62"/>
-    <w:lsdException w:name="Medium Shading 1 Accent 1" w:uiPriority="63"/>
-    <w:lsdException w:name="Medium Shading 2 Accent 1" w:uiPriority="64"/>
-    <w:lsdException w:name="Medium List 1 Accent 1" w:uiPriority="65"/>
-    <w:lsdException w:name="Revision" w:semiHidden="1"/>
-    <w:lsdException w:name="List Paragraph" w:uiPriority="34" w:qFormat="1"/>
-    <w:lsdException w:name="Quote" w:uiPriority="29" w:qFormat="1"/>
-    <w:lsdException w:name="Intense Quote" w:uiPriority="30" w:qFormat="1"/>
-    <w:lsdException w:name="Medium List 2 Accent 1" w:uiPriority="66"/>
-    <w:lsdException w:name="Medium Grid 1 Accent 1" w:uiPriority="67"/>
-    <w:lsdException w:name="Medium Grid 2 Accent 1" w:uiPriority="68"/>
-    <w:lsdException w:name="Medium Grid 3 Accent 1" w:uiPriority="69"/>
-    <w:lsdException w:name="Dark List Accent 1" w:uiPriority="70"/>
-    <w:lsdException w:name="Colorful Shading Accent 1" w:uiPriority="71"/>
-    <w:lsdException w:name="Colorful List Accent 1" w:uiPriority="72"/>
-    <w:lsdException w:name="Colorful Grid Accent 1" w:uiPriority="73"/>
-    <w:lsdException w:name="Light Shading Accent 2" w:uiPriority="60"/>
-    <w:lsdException w:name="Light List Accent 2" w:uiPriority="61"/>
-    <w:lsdException w:name="Light Grid Accent 2" w:uiPriority="62"/>
-    <w:lsdException w:name="Medium Shading 1 Accent 2" w:uiPriority="63"/>
-    <w:lsdException w:name="Medium Shading 2 Accent 2" w:uiPriority="64"/>
-    <w:lsdException w:name="Medium List 1 Accent 2" w:uiPriority="65"/>
-    <w:lsdException w:name="Medium List 2 Accent 2" w:uiPriority="66"/>
-    <w:lsdException w:name="Medium Grid 1 Accent 2" w:uiPriority="67"/>
-    <w:lsdException w:name="Medium Grid 2 Accent 2" w:uiPriority="68"/>
-    <w:lsdException w:name="Medium Grid 3 Accent 2" w:uiPriority="69"/>
-    <w:lsdException w:name="Dark List Accent 2" w:uiPriority="70"/>
-    <w:lsdException w:name="Colorful Shading Accent 2" w:uiPriority="71"/>
-    <w:lsdException w:name="Colorful List Accent 2" w:uiPriority="72"/>
-    <w:lsdException w:name="Colorful Grid Accent 2" w:uiPriority="73"/>
-    <w:lsdException w:name="Light Shading Accent 3" w:uiPriority="60"/>
-    <w:lsdException w:name="Light List Accent 3" w:uiPriority="61"/>
-    <w:lsdException w:name="Light Grid Accent 3" w:uiPriority="62"/>
-    <w:lsdException w:name="Medium Shading 1 Accent 3" w:uiPriority="63"/>
-    <w:lsdException w:name="Medium Shading 2 Accent 3" w:uiPriority="64"/>
-    <w:lsdException w:name="Medium List 1 Accent 3" w:uiPriority="65"/>
-    <w:lsdException w:name="Medium List 2 Accent 3" w:uiPriority="66"/>
-    <w:lsdException w:name="Medium Grid 1 Accent 3" w:uiPriority="67"/>
-    <w:lsdException w:name="Medium Grid 2 Accent 3" w:uiPriority="68"/>
-    <w:lsdException w:name="Medium Grid 3 Accent 3" w:uiPriority="69"/>
-    <w:lsdException w:name="Dark List Accent 3" w:uiPriority="70"/>
-    <w:lsdException w:name="Colorful Shading Accent 3" w:uiPriority="71"/>
-    <w:lsdException w:name="Colorful List Accent 3" w:uiPriority="72"/>
-    <w:lsdException w:name="Colorful Grid Accent 3" w:uiPriority="73"/>
-    <w:lsdException w:name="Light Shading Accent 4" w:uiPriority="60"/>
-    <w:lsdException w:name="Light List Accent 4" w:uiPriority="61"/>
-    <w:lsdException w:name="Light Grid Accent 4" w:uiPriority="62"/>
-    <w:lsdException w:name="Medium Shading 1 Accent 4" w:uiPriority="63"/>
-    <w:lsdException w:name="Medium Shading 2 Accent 4" w:uiPriority="64"/>
-    <w:lsdException w:name="Medium List 1 Accent 4" w:uiPriority="65"/>
-    <w:lsdException w:name="Medium List 2 Accent 4" w:uiPriority="66"/>
-    <w:lsdException w:name="Medium Grid 1 Accent 4" w:uiPriority="67"/>
-    <w:lsdException w:name="Medium Grid 2 Accent 4" w:uiPriority="68"/>
-    <w:lsdException w:name="Medium Grid 3 Accent 4" w:uiPriority="69"/>
-    <w:lsdException w:name="Dark List Accent 4" w:uiPriority="70"/>
-    <w:lsdException w:name="Colorful Shading Accent 4" w:uiPriority="71"/>
-    <w:lsdException w:name="Colorful List Accent 4" w:uiPriority="72"/>
-    <w:lsdException w:name="Colorful Grid Accent 4" w:uiPriority="73"/>
-    <w:lsdException w:name="Light Shading Accent 5" w:uiPriority="60"/>
-    <w:lsdException w:name="Light List Accent 5" w:uiPriority="61"/>
-    <w:lsdException w:name="Light Grid Accent 5" w:uiPriority="62"/>
-    <w:lsdException w:name="Medium Shading 1 Accent 5" w:uiPriority="63"/>
-    <w:lsdException w:name="Medium Shading 2 Accent 5" w:uiPriority="64"/>
-    <w:lsdException w:name="Medium List 1 Accent 5" w:uiPriority="65"/>
-    <w:lsdException w:name="Medium List 2 Accent 5" w:uiPriority="66"/>
-    <w:lsdException w:name="Medium Grid 1 Accent 5" w:uiPriority="67"/>
-    <w:lsdException w:name="Medium Grid 2 Accent 5" w:uiPriority="68"/>
-    <w:lsdException w:name="Medium Grid 3 Accent 5" w:uiPriority="69"/>
-    <w:lsdException w:name="Dark List Accent 5" w:uiPriority="70"/>
-    <w:lsdException w:name="Colorful Shading Accent 5" w:uiPriority="71"/>
-    <w:lsdException w:name="Colorful List Accent 5" w:uiPriority="72"/>
-    <w:lsdException w:name="Colorful Grid Accent 5" w:uiPriority="73"/>
-    <w:lsdException w:name="Light Shading Accent 6" w:uiPriority="60"/>
-    <w:lsdException w:name="Light List Accent 6" w:uiPriority="61"/>
-    <w:lsdException w:name="Light Grid Accent 6" w:uiPriority="62"/>
-    <w:lsdException w:name="Medium Shading 1 Accent 6" w:uiPriority="63"/>
-    <w:lsdException w:name="Medium Shading 2 Accent 6" w:uiPriority="64"/>
-    <w:lsdException w:name="Medium List 1 Accent 6" w:uiPriority="65"/>
-    <w:lsdException w:name="Medium List 2 Accent 6" w:uiPriority="66"/>
-    <w:lsdException w:name="Medium Grid 1 Accent 6" w:uiPriority="67"/>
-    <w:lsdException w:name="Medium Grid 2 Accent 6" w:uiPriority="68"/>
-    <w:lsdException w:name="Medium Grid 3 Accent 6" w:uiPriority="69"/>
-    <w:lsdException w:name="Dark List Accent 6" w:uiPriority="70"/>
-    <w:lsdException w:name="Colorful Shading Accent 6" w:uiPriority="71"/>
-    <w:lsdException w:name="Colorful List Accent 6" w:uiPriority="72"/>
-    <w:lsdException w:name="Colorful Grid Accent 6" w:uiPriority="73"/>
-    <w:lsdException w:name="Subtle Emphasis" w:uiPriority="19" w:qFormat="1"/>
-    <w:lsdException w:name="Intense Emphasis" w:uiPriority="21" w:qFormat="1"/>
-    <w:lsdException w:name="Subtle Reference" w:uiPriority="31" w:qFormat="1"/>
-    <w:lsdException w:name="Intense Reference" w:uiPriority="32" w:qFormat="1"/>
-    <w:lsdException w:name="Book Title" w:uiPriority="33" w:qFormat="1"/>
-    <w:lsdException w:name="Bibliography" w:semiHidden="1" w:uiPriority="37" w:unhideWhenUsed="1"/>
-    <w:lsdException w:name="TOC Heading" w:semiHidden="1" w:uiPriority="39" w:unhideWhenUsed="1" w:qFormat="1"/>
-    <w:lsdException w:name="Plain Table 1" w:uiPriority="41"/>
-    <w:lsdException w:name="Plain Table 2" w:uiPriority="42"/>
-    <w:lsdException w:name="Plain Table 3" w:uiPriority="43"/>
-    <w:lsdException w:name="Plain Table 4" w:uiPriority="44"/>
-    <w:lsdException w:name="Plain Table 5" w:uiPriority="45"/>
-    <w:lsdException w:name="Grid Table Light" w:uiPriority="40"/>
-    <w:lsdException w:name="Grid Table 1 Light" w:uiPriority="46"/>
-    <w:lsdException w:name="Grid Table 2" w:uiPriority="47"/>
-    <w:lsdException w:name="Grid Table 3" w:uiPriority="48"/>
-    <w:lsdException w:name="Grid Table 4" w:uiPriority="49"/>
-    <w:lsdException w:name="Grid Table 5 Dark" w:uiPriority="50"/>
-    <w:lsdException w:name="Grid Table 6 Colorful" w:uiPriority="51"/>
-    <w:lsdException w:name="Grid Table 7 Colorful" w:uiPriority="52"/>
-    <w:lsdException w:name="Grid Table 1 Light Accent 1" w:uiPriority="46"/>
-    <w:lsdException w:name="Grid Table 2 Accent 1" w:uiPriority="47"/>
-    <w:lsdException w:name="Grid Table 3 Accent 1" w:uiPriority="48"/>
-    <w:lsdException w:name="Grid Table 4 Accent 1" w:uiPriority="49"/>
-    <w:lsdException w:name="Grid Table 5 Dark Accent 1" w:uiPriority="50"/>
-    <w:lsdException w:name="Grid Table 6 Colorful Accent 1" w:uiPriority="51"/>
-    <w:lsdException w:name="Grid Table 7 Colorful Accent 1" w:uiPriority="52"/>
-    <w:lsdException w:name="Grid Table 1 Light Accent 2" w:uiPriority="46"/>
-    <w:lsdException w:name="Grid Table 2 Accent 2" w:uiPriority="47"/>
-    <w:lsdException w:name="Grid Table 3 Accent 2" w:uiPriority="48"/>
-    <w:lsdException w:name="Grid Table 4 Accent 2" w:uiPriority="49"/>
-    <w:lsdException w:name="Grid Table 5 Dark Accent 2" w:uiPriority="50"/>
-    <w:lsdException w:name="Grid Table 6 Colorful Accent 2" w:uiPriority="51"/>
-    <w:lsdException w:name="Grid Table 7 Colorful Accent 2" w:uiPriority="52"/>
-    <w:lsdException w:name="Grid Table 1 Light Accent 3" w:uiPriority="46"/>
-    <w:lsdException w:name="Grid Table 2 Accent 3" w:uiPriority="47"/>
-    <w:lsdException w:name="Grid Table 3 Accent 3" w:uiPriority="48"/>
-    <w:lsdException w:name="Grid Table 4 Accent 3" w:uiPriority="49"/>
-    <w:lsdException w:name="Grid Table 5 Dark Accent 3" w:uiPriority="50"/>
-    <w:lsdException w:name="Grid Table 6 Colorful Accent 3" w:uiPriority="51"/>
-    <w:lsdException w:name="Grid Table 7 Colorful Accent 3" w:uiPriority="52"/>
-    <w:lsdException w:name="Grid Table 1 Light Accent 4" w:uiPriority="46"/>
-    <w:lsdException w:name="Grid Table 2 Accent 4" w:uiPriority="47"/>
-    <w:lsdException w:name="Grid Table 3 Accent 4" w:uiPriority="48"/>
-    <w:lsdException w:name="Grid Table 4 Accent 4" w:uiPriority="49"/>
-    <w:lsdException w:name="Grid Table 5 Dark Accent 4" w:uiPriority="50"/>
-    <w:lsdException w:name="Grid Table 6 Colorful Accent 4" w:uiPriority="51"/>
-    <w:lsdException w:name="Grid Table 7 Colorful Accent 4" w:uiPriority="52"/>
-    <w:lsdException w:name="Grid Table 1 Light Accent 5" w:uiPriority="46"/>
-    <w:lsdException w:name="Grid Table 2 Accent 5" w:uiPriority="47"/>
-    <w:lsdException w:name="Grid Table 3 Accent 5" w:uiPriority="48"/>
-    <w:lsdException w:name="Grid Table 4 Accent 5" w:uiPriority="49"/>
-    <w:lsdException w:name="Grid Table 5 Dark Accent 5" w:uiPriority="50"/>
-    <w:lsdException w:name="Grid Table 6 Colorful Accent 5" w:uiPriority="51"/>
-    <w:lsdException w:name="Grid Table 7 Colorful Accent 5" w:uiPriority="52"/>
-    <w:lsdException w:name="Grid Table 1 Light Accent 6" w:uiPriority="46"/>
-    <w:lsdException w:name="Grid Table 2 Accent 6" w:uiPriority="47"/>
-    <w:lsdException w:name="Grid Table 3 Accent 6" w:uiPriority="48"/>
-    <w:lsdException w:name="Grid Table 4 Accent 6" w:uiPriority="49"/>
-    <w:lsdException w:name="Grid Table 5 Dark Accent 6" w:uiPriority="50"/>
-    <w:lsdException w:name="Grid Table 6 Colorful Accent 6" w:uiPriority="51"/>
-    <w:lsdException w:name="Grid Table 7 Colorful Accent 6" w:uiPriority="52"/>
-    <w:lsdException w:name="List Table 1 Light" w:uiPriority="46"/>
-    <w:lsdException w:name="List Table 2" w:uiPriority="47"/>
-    <w:lsdException w:name="List Table 3" w:uiPriority="48"/>
-    <w:lsdException w:name="List Table 4" w:uiPriority="49"/>
-    <w:lsdException w:name="List Table 5 Dark" w:uiPriority="50"/>
-    <w:lsdException w:name="List Table 6 Colorful" w:uiPriority="51"/>
-    <w:lsdException w:name="List Table 7 Colorful" w:uiPriority="52"/>
-    <w:lsdException w:name="List Table 1 Light Accent 1" w:uiPriority="46"/>
-    <w:lsdException w:name="List Table 2 Accent 1" w:uiPriority="47"/>
-    <w:lsdException w:name="List Table 3 Accent 1" w:uiPriority="48"/>
-    <w:lsdException w:name="List Table 4 Accent 1" w:uiPriority="49"/>
-    <w:lsdException w:name="List Table 5 Dark Accent 1" w:uiPriority="50"/>
-    <w:lsdException w:name="List Table 6 Colorful Accent 1" w:uiPriority="51"/>
-    <w:lsdException w:name="List Table 7 Colorful Accent 1" w:uiPriority="52"/>
-    <w:lsdException w:name="List Table 1 Light Accent 2" w:uiPriority="46"/>
-    <w:lsdException w:name="List Table 2 Accent 2" w:uiPriority="47"/>
-    <w:lsdException w:name="List Table 3 Accent 2" w:uiPriority="48"/>
-    <w:lsdException w:name="List Table 4 Accent 2" w:uiPriority="49"/>
-    <w:lsdException w:name="List Table 5 Dark Accent 2" w:uiPriority="50"/>
-    <w:lsdException w:name="List Table 6 Colorful Accent 2" w:uiPriority="51"/>
-    <w:lsdException w:name="List Table 7 Colorful Accent 2" w:uiPriority="52"/>
-    <w:lsdException w:name="List Table 1 Light Accent 3" w:uiPriority="46"/>
-    <w:lsdException w:name="List Table 2 Accent 3" w:uiPriority="47"/>
-    <w:lsdException w:name="List Table 3 Accent 3" w:uiPriority="48"/>
-    <w:lsdException w:name="List Table 4 Accent 3" w:uiPriority="49"/>
-    <w:lsdException w:name="List Table 5 Dark Accent 3" w:uiPriority="50"/>
-    <w:lsdException w:name="List Table 6 Colorful Accent 3" w:uiPriority="51"/>
-    <w:lsdException w:name="List Table 7 Colorful Accent 3" w:uiPriority="52"/>
-    <w:lsdException w:name="List Table 1 Light Accent 4" w:uiPriority="46"/>
-    <w:lsdException w:name="List Table 2 Accent 4" w:uiPriority="47"/>
-    <w:lsdException w:name="List Table 3 Accent 4" w:uiPriority="48"/>
-    <w:lsdException w:name="List Table 4 Accent 4" w:uiPriority="49"/>
-    <w:lsdException w:name="List Table 5 Dark Accent 4" w:uiPriority="50"/>
-    <w:lsdException w:name="List Table 6 Colorful Accent 4" w:uiPriority="51"/>
-    <w:lsdException w:name="List Table 7 Colorful Accent 4" w:uiPriority="52"/>
-    <w:lsdException w:name="List Table 1 Light Accent 5" w:uiPriority="46"/>
-    <w:lsdException w:name="List Table 2 Accent 5" w:uiPriority="47"/>
-    <w:lsdException w:name="List Table 3 Accent 5" w:uiPriority="48"/>
-    <w:lsdException w:name="List Table 4 Accent 5" w:uiPriority="49"/>
-    <w:lsdException w:name="List Table 5 Dark Accent 5" w:uiPriority="50"/>
-    <w:lsdException w:name="List Table 6 Colorful Accent 5" w:uiPriority="51"/>
-    <w:lsdException w:name="List Table 7 Colorful Accent 5" w:uiPriority="52"/>
-    <w:lsdException w:name="List Table 1 Light Accent 6" w:uiPriority="46"/>
-    <w:lsdException w:name="List Table 2 Accent 6" w:uiPriority="47"/>
-    <w:lsdException w:name="List Table 3 Accent 6" w:uiPriority="48"/>
-    <w:lsdException w:name="List Table 4 Accent 6" w:uiPriority="49"/>
-    <w:lsdException w:name="List Table 5 Dark Accent 6" w:uiPriority="50"/>
-    <w:lsdException w:name="List Table 6 Colorful Accent 6" w:uiPriority="51"/>
-    <w:lsdException w:name="List Table 7 Colorful Accent 6" w:uiPriority="52"/>
+  <w:latentStyles w:defLockedState="0" w:defUIPriority="99" w:defSemiHidden="1" w:defUnhideWhenUsed="1" w:defQFormat="0" w:count="267">
+    <w:lsdException w:name="Normal" w:semiHidden="0" w:uiPriority="0" w:unhideWhenUsed="0" w:qFormat="1"/>
+    <w:lsdException w:name="heading 1" w:semiHidden="0" w:uiPriority="9" w:unhideWhenUsed="0" w:qFormat="1"/>
+    <w:lsdException w:name="heading 2" w:semiHidden="0" w:uiPriority="9" w:unhideWhenUsed="0" w:qFormat="1"/>
+    <w:lsdException w:name="heading 3" w:semiHidden="0" w:uiPriority="9" w:unhideWhenUsed="0" w:qFormat="1"/>
+    <w:lsdException w:name="heading 4" w:semiHidden="0" w:uiPriority="9" w:unhideWhenUsed="0" w:qFormat="1"/>
+    <w:lsdException w:name="heading 5" w:semiHidden="0" w:uiPriority="9" w:unhideWhenUsed="0" w:qFormat="1"/>
+    <w:lsdException w:name="heading 6" w:semiHidden="0" w:uiPriority="9" w:unhideWhenUsed="0" w:qFormat="1"/>
+    <w:lsdException w:name="heading 7" w:semiHidden="0" w:uiPriority="9" w:unhideWhenUsed="0" w:qFormat="1"/>
+    <w:lsdException w:name="heading 8" w:semiHidden="0" w:uiPriority="9" w:unhideWhenUsed="0" w:qFormat="1"/>
+    <w:lsdException w:name="heading 9" w:semiHidden="0" w:uiPriority="9" w:unhideWhenUsed="0" w:qFormat="1"/>
+    <w:lsdException w:name="toc 1" w:uiPriority="39"/>
+    <w:lsdException w:name="toc 2" w:uiPriority="39"/>
+    <w:lsdException w:name="toc 3" w:uiPriority="39"/>
+    <w:lsdException w:name="toc 4" w:uiPriority="39"/>
+    <w:lsdException w:name="toc 5" w:uiPriority="39"/>
+    <w:lsdException w:name="toc 6" w:uiPriority="39"/>
+    <w:lsdException w:name="toc 7" w:uiPriority="39"/>
+    <w:lsdException w:name="toc 8" w:uiPriority="39"/>
+    <w:lsdException w:name="toc 9" w:uiPriority="39"/>
+    <w:lsdException w:name="caption" w:uiPriority="35" w:qFormat="1"/>
+    <w:lsdException w:name="Title" w:semiHidden="0" w:uiPriority="10" w:unhideWhenUsed="0" w:qFormat="1"/>
+    <w:lsdException w:name="Default Paragraph Font" w:uiPriority="1"/>
+    <w:lsdException w:name="Subtitle" w:semiHidden="0" w:uiPriority="11" w:unhideWhenUsed="0" w:qFormat="1"/>
+    <w:lsdException w:name="Strong" w:semiHidden="0" w:uiPriority="0" w:unhideWhenUsed="0" w:qFormat="1"/>
+    <w:lsdException w:name="Emphasis" w:semiHidden="0" w:uiPriority="20" w:unhideWhenUsed="0" w:qFormat="1"/>
+    <w:lsdException w:name="Normal (Web)" w:uiPriority="0"/>
+    <w:lsdException w:name="Table Grid" w:semiHidden="0" w:uiPriority="39" w:unhideWhenUsed="0"/>
+    <w:lsdException w:name="Placeholder Text" w:unhideWhenUsed="0"/>
+    <w:lsdException w:name="No Spacing" w:semiHidden="0" w:uiPriority="1" w:unhideWhenUsed="0" w:qFormat="1"/>
+    <w:lsdException w:name="Light Shading" w:semiHidden="0" w:uiPriority="60" w:unhideWhenUsed="0"/>
+    <w:lsdException w:name="Light List" w:semiHidden="0" w:uiPriority="61" w:unhideWhenUsed="0"/>
+    <w:lsdException w:name="Light Grid" w:semiHidden="0" w:uiPriority="62" w:unhideWhenUsed="0"/>
+    <w:lsdException w:name="Medium Shading 1" w:semiHidden="0" w:uiPriority="63" w:unhideWhenUsed="0"/>
+    <w:lsdException w:name="Medium Shading 2" w:semiHidden="0" w:uiPriority="64" w:unhideWhenUsed="0"/>
+    <w:lsdException w:name="Medium List 1" w:semiHidden="0" w:uiPriority="65" w:unhideWhenUsed="0"/>
+    <w:lsdException w:name="Medium List 2" w:semiHidden="0" w:uiPriority="66" w:unhideWhenUsed="0"/>
+    <w:lsdException w:name="Medium Grid 1" w:semiHidden="0" w:uiPriority="67" w:unhideWhenUsed="0"/>
+    <w:lsdException w:name="Medium Grid 2" w:semiHidden="0" w:uiPriority="68" w:unhideWhenUsed="0"/>
+    <w:lsdException w:name="Medium Grid 3" w:semiHidden="0" w:uiPriority="69" w:unhideWhenUsed="0"/>
+    <w:lsdException w:name="Dark List" w:semiHidden="0" w:uiPriority="70" w:unhideWhenUsed="0"/>
+    <w:lsdException w:name="Colorful Shading" w:semiHidden="0" w:uiPriority="71" w:unhideWhenUsed="0"/>
+    <w:lsdException w:name="Colorful List" w:semiHidden="0" w:uiPriority="72" w:unhideWhenUsed="0"/>
+    <w:lsdException w:name="Colorful Grid" w:semiHidden="0" w:uiPriority="73" w:unhideWhenUsed="0"/>
+    <w:lsdException w:name="Light Shading Accent 1" w:semiHidden="0" w:uiPriority="60" w:unhideWhenUsed="0"/>
+    <w:lsdException w:name="Light List Accent 1" w:semiHidden="0" w:uiPriority="61" w:unhideWhenUsed="0"/>
+    <w:lsdException w:name="Light Grid Accent 1" w:semiHidden="0" w:uiPriority="62" w:unhideWhenUsed="0"/>
+    <w:lsdException w:name="Medium Shading 1 Accent 1" w:semiHidden="0" w:uiPriority="63" w:unhideWhenUsed="0"/>
+    <w:lsdException w:name="Medium Shading 2 Accent 1" w:semiHidden="0" w:uiPriority="64" w:unhideWhenUsed="0"/>
+    <w:lsdException w:name="Medium List 1 Accent 1" w:semiHidden="0" w:uiPriority="65" w:unhideWhenUsed="0"/>
+    <w:lsdException w:name="Revision" w:unhideWhenUsed="0"/>
+    <w:lsdException w:name="List Paragraph" w:semiHidden="0" w:uiPriority="34" w:unhideWhenUsed="0" w:qFormat="1"/>
+    <w:lsdException w:name="Quote" w:semiHidden="0" w:uiPriority="29" w:unhideWhenUsed="0" w:qFormat="1"/>
+    <w:lsdException w:name="Intense Quote" w:semiHidden="0" w:uiPriority="30" w:unhideWhenUsed="0" w:qFormat="1"/>
+    <w:lsdException w:name="Medium List 2 Accent 1" w:semiHidden="0" w:uiPriority="66" w:unhideWhenUsed="0"/>
+    <w:lsdException w:name="Medium Grid 1 Accent 1" w:semiHidden="0" w:uiPriority="67" w:unhideWhenUsed="0"/>
+    <w:lsdException w:name="Medium Grid 2 Accent 1" w:semiHidden="0" w:uiPriority="68" w:unhideWhenUsed="0"/>
+    <w:lsdException w:name="Medium Grid 3 Accent 1" w:semiHidden="0" w:uiPriority="69" w:unhideWhenUsed="0"/>
+    <w:lsdException w:name="Dark List Accent 1" w:semiHidden="0" w:uiPriority="70" w:unhideWhenUsed="0"/>
+    <w:lsdException w:name="Colorful Shading Accent 1" w:semiHidden="0" w:uiPriority="71" w:unhideWhenUsed="0"/>
+    <w:lsdException w:name="Colorful List Accent 1" w:semiHidden="0" w:uiPriority="72" w:unhideWhenUsed="0"/>
+    <w:lsdException w:name="Colorful Grid Accent 1" w:semiHidden="0" w:uiPriority="73" w:unhideWhenUsed="0"/>
+    <w:lsdException w:name="Light Shading Accent 2" w:semiHidden="0" w:uiPriority="60" w:unhideWhenUsed="0"/>
+    <w:lsdException w:name="Light List Accent 2" w:semiHidden="0" w:uiPriority="61" w:unhideWhenUsed="0"/>
+    <w:lsdException w:name="Light Grid Accent 2" w:semiHidden="0" w:uiPriority="62" w:unhideWhenUsed="0"/>
+    <w:lsdException w:name="Medium Shading 1 Accent 2" w:semiHidden="0" w:uiPriority="63" w:unhideWhenUsed="0"/>
+    <w:lsdException w:name="Medium Shading 2 Accent 2" w:semiHidden="0" w:uiPriority="64" w:unhideWhenUsed="0"/>
+    <w:lsdException w:name="Medium List 1 Accent 2" w:semiHidden="0" w:uiPriority="65" w:unhideWhenUsed="0"/>
+    <w:lsdException w:name="Medium List 2 Accent 2" w:semiHidden="0" w:uiPriority="66" w:unhideWhenUsed="0"/>
+    <w:lsdException w:name="Medium Grid 1 Accent 2" w:semiHidden="0" w:uiPriority="67" w:unhideWhenUsed="0"/>
+    <w:lsdException w:name="Medium Grid 2 Accent 2" w:semiHidden="0" w:uiPriority="68" w:unhideWhenUsed="0"/>
+    <w:lsdException w:name="Medium Grid 3 Accent 2" w:semiHidden="0" w:uiPriority="69" w:unhideWhenUsed="0"/>
+    <w:lsdException w:name="Dark List Accent 2" w:semiHidden="0" w:uiPriority="70" w:unhideWhenUsed="0"/>
+    <w:lsdException w:name="Colorful Shading Accent 2" w:semiHidden="0" w:uiPriority="71" w:unhideWhenUsed="0"/>
+    <w:lsdException w:name="Colorful List Accent 2" w:semiHidden="0" w:uiPriority="72" w:unhideWhenUsed="0"/>
+    <w:lsdException w:name="Colorful Grid Accent 2" w:semiHidden="0" w:uiPriority="73" w:unhideWhenUsed="0"/>
+    <w:lsdException w:name="Light Shading Accent 3" w:semiHidden="0" w:uiPriority="60" w:unhideWhenUsed="0"/>
+    <w:lsdException w:name="Light List Accent 3" w:semiHidden="0" w:uiPriority="61" w:unhideWhenUsed="0"/>
+    <w:lsdException w:name="Light Grid Accent 3" w:semiHidden="0" w:uiPriority="62" w:unhideWhenUsed="0"/>
+    <w:lsdException w:name="Medium Shading 1 Accent 3" w:semiHidden="0" w:uiPriority="63" w:unhideWhenUsed="0"/>
+    <w:lsdException w:name="Medium Shading 2 Accent 3" w:semiHidden="0" w:uiPriority="64" w:unhideWhenUsed="0"/>
+    <w:lsdException w:name="Medium List 1 Accent 3" w:semiHidden="0" w:uiPriority="65" w:unhideWhenUsed="0"/>
+    <w:lsdException w:name="Medium List 2 Accent 3" w:semiHidden="0" w:uiPriority="66" w:unhideWhenUsed="0"/>
+    <w:lsdException w:name="Medium Grid 1 Accent 3" w:semiHidden="0" w:uiPriority="67" w:unhideWhenUsed="0"/>
+    <w:lsdException w:name="Medium Grid 2 Accent 3" w:semiHidden="0" w:uiPriority="68" w:unhideWhenUsed="0"/>
+    <w:lsdException w:name="Medium Grid 3 Accent 3" w:semiHidden="0" w:uiPriority="69" w:unhideWhenUsed="0"/>
+    <w:lsdException w:name="Dark List Accent 3" w:semiHidden="0" w:uiPriority="70" w:unhideWhenUsed="0"/>
+    <w:lsdException w:name="Colorful Shading Accent 3" w:semiHidden="0" w:uiPriority="71" w:unhideWhenUsed="0"/>
+    <w:lsdException w:name="Colorful List Accent 3" w:semiHidden="0" w:uiPriority="72" w:unhideWhenUsed="0"/>
+    <w:lsdException w:name="Colorful Grid Accent 3" w:semiHidden="0" w:uiPriority="73" w:unhideWhenUsed="0"/>
+    <w:lsdException w:name="Light Shading Accent 4" w:semiHidden="0" w:uiPriority="60" w:unhideWhenUsed="0"/>
+    <w:lsdException w:name="Light List Accent 4" w:semiHidden="0" w:uiPriority="61" w:unhideWhenUsed="0"/>
+    <w:lsdException w:name="Light Grid Accent 4" w:semiHidden="0" w:uiPriority="62" w:unhideWhenUsed="0"/>
+    <w:lsdException w:name="Medium Shading 1 Accent 4" w:semiHidden="0" w:uiPriority="63" w:unhideWhenUsed="0"/>
+    <w:lsdException w:name="Medium Shading 2 Accent 4" w:semiHidden="0" w:uiPriority="64" w:unhideWhenUsed="0"/>
+    <w:lsdException w:name="Medium List 1 Accent 4" w:semiHidden="0" w:uiPriority="65" w:unhideWhenUsed="0"/>
+    <w:lsdException w:name="Medium List 2 Accent 4" w:semiHidden="0" w:uiPriority="66" w:unhideWhenUsed="0"/>
+    <w:lsdException w:name="Medium Grid 1 Accent 4" w:semiHidden="0" w:uiPriority="67" w:unhideWhenUsed="0"/>
+    <w:lsdException w:name="Medium Grid 2 Accent 4" w:semiHidden="0" w:uiPriority="68" w:unhideWhenUsed="0"/>
+    <w:lsdException w:name="Medium Grid 3 Accent 4" w:semiHidden="0" w:uiPriority="69" w:unhideWhenUsed="0"/>
+    <w:lsdException w:name="Dark List Accent 4" w:semiHidden="0" w:uiPriority="70" w:unhideWhenUsed="0"/>
+    <w:lsdException w:name="Colorful Shading Accent 4" w:semiHidden="0" w:uiPriority="71" w:unhideWhenUsed="0"/>
+    <w:lsdException w:name="Colorful List Accent 4" w:semiHidden="0" w:uiPriority="72" w:unhideWhenUsed="0"/>
+    <w:lsdException w:name="Colorful Grid Accent 4" w:semiHidden="0" w:uiPriority="73" w:unhideWhenUsed="0"/>
+    <w:lsdException w:name="Light Shading Accent 5" w:semiHidden="0" w:uiPriority="60" w:unhideWhenUsed="0"/>
+    <w:lsdException w:name="Light List Accent 5" w:semiHidden="0" w:uiPriority="61" w:unhideWhenUsed="0"/>
+    <w:lsdException w:name="Light Grid Accent 5" w:semiHidden="0" w:uiPriority="62" w:unhideWhenUsed="0"/>
+    <w:lsdException w:name="Medium Shading 1 Accent 5" w:semiHidden="0" w:uiPriority="63" w:unhideWhenUsed="0"/>
+    <w:lsdException w:name="Medium Shading 2 Accent 5" w:semiHidden="0" w:uiPriority="64" w:unhideWhenUsed="0"/>
+    <w:lsdException w:name="Medium List 1 Accent 5" w:semiHidden="0" w:uiPriority="65" w:unhideWhenUsed="0"/>
+    <w:lsdException w:name="Medium List 2 Accent 5" w:semiHidden="0" w:uiPriority="66" w:unhideWhenUsed="0"/>
+    <w:lsdException w:name="Medium Grid 1 Accent 5" w:semiHidden="0" w:uiPriority="67" w:unhideWhenUsed="0"/>
+    <w:lsdException w:name="Medium Grid 2 Accent 5" w:semiHidden="0" w:uiPriority="68" w:unhideWhenUsed="0"/>
+    <w:lsdException w:name="Medium Grid 3 Accent 5" w:semiHidden="0" w:uiPriority="69" w:unhideWhenUsed="0"/>
+    <w:lsdException w:name="Dark List Accent 5" w:semiHidden="0" w:uiPriority="70" w:unhideWhenUsed="0"/>
+    <w:lsdException w:name="Colorful Shading Accent 5" w:semiHidden="0" w:uiPriority="71" w:unhideWhenUsed="0"/>
+    <w:lsdException w:name="Colorful List Accent 5" w:semiHidden="0" w:uiPriority="72" w:unhideWhenUsed="0"/>
+    <w:lsdException w:name="Colorful Grid Accent 5" w:semiHidden="0" w:uiPriority="73" w:unhideWhenUsed="0"/>
+    <w:lsdException w:name="Light Shading Accent 6" w:semiHidden="0" w:uiPriority="60" w:unhideWhenUsed="0"/>
+    <w:lsdException w:name="Light List Accent 6" w:semiHidden="0" w:uiPriority="61" w:unhideWhenUsed="0"/>
+    <w:lsdException w:name="Light Grid Accent 6" w:semiHidden="0" w:uiPriority="62" w:unhideWhenUsed="0"/>
+    <w:lsdException w:name="Medium Shading 1 Accent 6" w:semiHidden="0" w:uiPriority="63" w:unhideWhenUsed="0"/>
+    <w:lsdException w:name="Medium Shading 2 Accent 6" w:semiHidden="0" w:uiPriority="64" w:unhideWhenUsed="0"/>
+    <w:lsdException w:name="Medium List 1 Accent 6" w:semiHidden="0" w:uiPriority="65" w:unhideWhenUsed="0"/>
+    <w:lsdException w:name="Medium List 2 Accent 6" w:semiHidden="0" w:uiPriority="66" w:unhideWhenUsed="0"/>
+    <w:lsdException w:name="Medium Grid 1 Accent 6" w:semiHidden="0" w:uiPriority="67" w:unhideWhenUsed="0"/>
+    <w:lsdException w:name="Medium Grid 2 Accent 6" w:semiHidden="0" w:uiPriority="68" w:unhideWhenUsed="0"/>
+    <w:lsdException w:name="Medium Grid 3 Accent 6" w:semiHidden="0" w:uiPriority="69" w:unhideWhenUsed="0"/>
+    <w:lsdException w:name="Dark List Accent 6" w:semiHidden="0" w:uiPriority="70" w:unhideWhenUsed="0"/>
+    <w:lsdException w:name="Colorful Shading Accent 6" w:semiHidden="0" w:uiPriority="71" w:unhideWhenUsed="0"/>
+    <w:lsdException w:name="Colorful List Accent 6" w:semiHidden="0" w:uiPriority="72" w:unhideWhenUsed="0"/>
+    <w:lsdException w:name="Colorful Grid Accent 6" w:semiHidden="0" w:uiPriority="73" w:unhideWhenUsed="0"/>
+    <w:lsdException w:name="Subtle Emphasis" w:semiHidden="0" w:uiPriority="19" w:unhideWhenUsed="0" w:qFormat="1"/>
+    <w:lsdException w:name="Intense Emphasis" w:semiHidden="0" w:uiPriority="21" w:unhideWhenUsed="0" w:qFormat="1"/>
+    <w:lsdException w:name="Subtle Reference" w:semiHidden="0" w:uiPriority="31" w:unhideWhenUsed="0" w:qFormat="1"/>
+    <w:lsdException w:name="Intense Reference" w:semiHidden="0" w:uiPriority="32" w:unhideWhenUsed="0" w:qFormat="1"/>
+    <w:lsdException w:name="Book Title" w:semiHidden="0" w:uiPriority="33" w:unhideWhenUsed="0" w:qFormat="1"/>
+    <w:lsdException w:name="Bibliography" w:uiPriority="37"/>
+    <w:lsdException w:name="TOC Heading" w:uiPriority="39" w:qFormat="1"/>
   </w:latentStyles>
   <w:style w:type="paragraph" w:default="1" w:styleId="Normal">
     <w:name w:val="Normal"/>
@@ -5096,7 +5274,6 @@
   <w:style w:type="paragraph" w:styleId="NormalWeb">
     <w:name w:val="Normal (Web)"/>
     <w:basedOn w:val="Normal"/>
-    <w:uiPriority w:val="99"/>
     <w:semiHidden/>
     <w:pPr>
       <w:widowControl/>
@@ -5414,6 +5591,911 @@
         <w:right w:w="108" w:type="dxa"/>
       </w:tblCellMar>
     </w:tblPr>
+  </w:style>
+  <w:style w:type="paragraph" w:styleId="Textodebalo">
+    <w:name w:val="Balloon Text"/>
+    <w:basedOn w:val="Normal"/>
+    <w:link w:val="TextodebaloChar"/>
+    <w:uiPriority w:val="99"/>
+    <w:semiHidden/>
+    <w:unhideWhenUsed/>
+    <w:rsid w:val="00544415"/>
+    <w:pPr>
+      <w:spacing w:line="240" w:lineRule="auto"/>
+    </w:pPr>
+    <w:rPr>
+      <w:rFonts w:ascii="Tahoma" w:hAnsi="Tahoma" w:cs="Tahoma"/>
+      <w:sz w:val="16"/>
+      <w:szCs w:val="16"/>
+    </w:rPr>
+  </w:style>
+  <w:style w:type="character" w:customStyle="1" w:styleId="TextodebaloChar">
+    <w:name w:val="Texto de balão Char"/>
+    <w:basedOn w:val="Fontepargpadro"/>
+    <w:link w:val="Textodebalo"/>
+    <w:uiPriority w:val="99"/>
+    <w:semiHidden/>
+    <w:rsid w:val="00544415"/>
+    <w:rPr>
+      <w:rFonts w:ascii="Tahoma" w:hAnsi="Tahoma" w:cs="Tahoma"/>
+      <w:sz w:val="16"/>
+      <w:szCs w:val="16"/>
+      <w:lang w:eastAsia="en-US"/>
+    </w:rPr>
+  </w:style>
+  <w:style w:type="character" w:styleId="Forte">
+    <w:name w:val="Strong"/>
+    <w:basedOn w:val="Fontepargpadro"/>
+    <w:qFormat/>
+    <w:rsid w:val="00544415"/>
+    <w:rPr>
+      <w:b/>
+      <w:bCs/>
+    </w:rPr>
+  </w:style>
+</w:styles>
+</file>
+
+<file path=word/stylesWithEffects.xml><?xml version="1.0" encoding="utf-8"?>
+<w:styles xmlns:wpc="http://schemas.microsoft.com/office/word/2010/wordprocessingCanvas" xmlns:mc="http://schemas.openxmlformats.org/markup-compatibility/2006" xmlns:o="urn:schemas-microsoft-com:office:office" xmlns:r="http://schemas.openxmlformats.org/officeDocument/2006/relationships" xmlns:m="http://schemas.openxmlformats.org/officeDocument/2006/math" xmlns:v="urn:schemas-microsoft-com:vml" xmlns:wp14="http://schemas.microsoft.com/office/word/2010/wordprocessingDrawing" xmlns:wp="http://schemas.openxmlformats.org/drawingml/2006/wordprocessingDrawing" xmlns:w10="urn:schemas-microsoft-com:office:word" xmlns:w="http://schemas.openxmlformats.org/wordprocessingml/2006/main" xmlns:w14="http://schemas.microsoft.com/office/word/2010/wordml" xmlns:wpg="http://schemas.microsoft.com/office/word/2010/wordprocessingGroup" xmlns:wpi="http://schemas.microsoft.com/office/word/2010/wordprocessingInk" xmlns:wne="http://schemas.microsoft.com/office/word/2006/wordml" xmlns:wps="http://schemas.microsoft.com/office/word/2010/wordprocessingShape" mc:Ignorable="w14 wp14">
+  <w:docDefaults>
+    <w:rPrDefault>
+      <w:rPr>
+        <w:rFonts w:ascii="Times New Roman" w:eastAsia="Times New Roman" w:hAnsi="Times New Roman" w:cs="Times New Roman"/>
+        <w:lang w:val="pt-BR" w:eastAsia="pt-BR" w:bidi="ar-SA"/>
+      </w:rPr>
+    </w:rPrDefault>
+    <w:pPrDefault/>
+  </w:docDefaults>
+  <w:latentStyles w:defLockedState="0" w:defUIPriority="99" w:defSemiHidden="1" w:defUnhideWhenUsed="1" w:defQFormat="0" w:count="267">
+    <w:lsdException w:name="Normal" w:semiHidden="0" w:uiPriority="0" w:unhideWhenUsed="0" w:qFormat="1"/>
+    <w:lsdException w:name="heading 1" w:semiHidden="0" w:uiPriority="9" w:unhideWhenUsed="0" w:qFormat="1"/>
+    <w:lsdException w:name="heading 2" w:semiHidden="0" w:uiPriority="9" w:unhideWhenUsed="0" w:qFormat="1"/>
+    <w:lsdException w:name="heading 3" w:semiHidden="0" w:uiPriority="9" w:unhideWhenUsed="0" w:qFormat="1"/>
+    <w:lsdException w:name="heading 4" w:semiHidden="0" w:uiPriority="9" w:unhideWhenUsed="0" w:qFormat="1"/>
+    <w:lsdException w:name="heading 5" w:semiHidden="0" w:uiPriority="9" w:unhideWhenUsed="0" w:qFormat="1"/>
+    <w:lsdException w:name="heading 6" w:semiHidden="0" w:uiPriority="9" w:unhideWhenUsed="0" w:qFormat="1"/>
+    <w:lsdException w:name="heading 7" w:semiHidden="0" w:uiPriority="9" w:unhideWhenUsed="0" w:qFormat="1"/>
+    <w:lsdException w:name="heading 8" w:semiHidden="0" w:uiPriority="9" w:unhideWhenUsed="0" w:qFormat="1"/>
+    <w:lsdException w:name="heading 9" w:semiHidden="0" w:uiPriority="9" w:unhideWhenUsed="0" w:qFormat="1"/>
+    <w:lsdException w:name="toc 1" w:uiPriority="39"/>
+    <w:lsdException w:name="toc 2" w:uiPriority="39"/>
+    <w:lsdException w:name="toc 3" w:uiPriority="39"/>
+    <w:lsdException w:name="toc 4" w:uiPriority="39"/>
+    <w:lsdException w:name="toc 5" w:uiPriority="39"/>
+    <w:lsdException w:name="toc 6" w:uiPriority="39"/>
+    <w:lsdException w:name="toc 7" w:uiPriority="39"/>
+    <w:lsdException w:name="toc 8" w:uiPriority="39"/>
+    <w:lsdException w:name="toc 9" w:uiPriority="39"/>
+    <w:lsdException w:name="caption" w:uiPriority="35" w:qFormat="1"/>
+    <w:lsdException w:name="Title" w:semiHidden="0" w:uiPriority="10" w:unhideWhenUsed="0" w:qFormat="1"/>
+    <w:lsdException w:name="Default Paragraph Font" w:uiPriority="1"/>
+    <w:lsdException w:name="Subtitle" w:semiHidden="0" w:uiPriority="11" w:unhideWhenUsed="0" w:qFormat="1"/>
+    <w:lsdException w:name="Strong" w:semiHidden="0" w:uiPriority="0" w:unhideWhenUsed="0" w:qFormat="1"/>
+    <w:lsdException w:name="Emphasis" w:semiHidden="0" w:uiPriority="20" w:unhideWhenUsed="0" w:qFormat="1"/>
+    <w:lsdException w:name="Normal (Web)" w:uiPriority="0"/>
+    <w:lsdException w:name="Table Grid" w:semiHidden="0" w:uiPriority="39" w:unhideWhenUsed="0"/>
+    <w:lsdException w:name="Placeholder Text" w:unhideWhenUsed="0"/>
+    <w:lsdException w:name="No Spacing" w:semiHidden="0" w:uiPriority="1" w:unhideWhenUsed="0" w:qFormat="1"/>
+    <w:lsdException w:name="Light Shading" w:semiHidden="0" w:uiPriority="60" w:unhideWhenUsed="0"/>
+    <w:lsdException w:name="Light List" w:semiHidden="0" w:uiPriority="61" w:unhideWhenUsed="0"/>
+    <w:lsdException w:name="Light Grid" w:semiHidden="0" w:uiPriority="62" w:unhideWhenUsed="0"/>
+    <w:lsdException w:name="Medium Shading 1" w:semiHidden="0" w:uiPriority="63" w:unhideWhenUsed="0"/>
+    <w:lsdException w:name="Medium Shading 2" w:semiHidden="0" w:uiPriority="64" w:unhideWhenUsed="0"/>
+    <w:lsdException w:name="Medium List 1" w:semiHidden="0" w:uiPriority="65" w:unhideWhenUsed="0"/>
+    <w:lsdException w:name="Medium List 2" w:semiHidden="0" w:uiPriority="66" w:unhideWhenUsed="0"/>
+    <w:lsdException w:name="Medium Grid 1" w:semiHidden="0" w:uiPriority="67" w:unhideWhenUsed="0"/>
+    <w:lsdException w:name="Medium Grid 2" w:semiHidden="0" w:uiPriority="68" w:unhideWhenUsed="0"/>
+    <w:lsdException w:name="Medium Grid 3" w:semiHidden="0" w:uiPriority="69" w:unhideWhenUsed="0"/>
+    <w:lsdException w:name="Dark List" w:semiHidden="0" w:uiPriority="70" w:unhideWhenUsed="0"/>
+    <w:lsdException w:name="Colorful Shading" w:semiHidden="0" w:uiPriority="71" w:unhideWhenUsed="0"/>
+    <w:lsdException w:name="Colorful List" w:semiHidden="0" w:uiPriority="72" w:unhideWhenUsed="0"/>
+    <w:lsdException w:name="Colorful Grid" w:semiHidden="0" w:uiPriority="73" w:unhideWhenUsed="0"/>
+    <w:lsdException w:name="Light Shading Accent 1" w:semiHidden="0" w:uiPriority="60" w:unhideWhenUsed="0"/>
+    <w:lsdException w:name="Light List Accent 1" w:semiHidden="0" w:uiPriority="61" w:unhideWhenUsed="0"/>
+    <w:lsdException w:name="Light Grid Accent 1" w:semiHidden="0" w:uiPriority="62" w:unhideWhenUsed="0"/>
+    <w:lsdException w:name="Medium Shading 1 Accent 1" w:semiHidden="0" w:uiPriority="63" w:unhideWhenUsed="0"/>
+    <w:lsdException w:name="Medium Shading 2 Accent 1" w:semiHidden="0" w:uiPriority="64" w:unhideWhenUsed="0"/>
+    <w:lsdException w:name="Medium List 1 Accent 1" w:semiHidden="0" w:uiPriority="65" w:unhideWhenUsed="0"/>
+    <w:lsdException w:name="Revision" w:unhideWhenUsed="0"/>
+    <w:lsdException w:name="List Paragraph" w:semiHidden="0" w:uiPriority="34" w:unhideWhenUsed="0" w:qFormat="1"/>
+    <w:lsdException w:name="Quote" w:semiHidden="0" w:uiPriority="29" w:unhideWhenUsed="0" w:qFormat="1"/>
+    <w:lsdException w:name="Intense Quote" w:semiHidden="0" w:uiPriority="30" w:unhideWhenUsed="0" w:qFormat="1"/>
+    <w:lsdException w:name="Medium List 2 Accent 1" w:semiHidden="0" w:uiPriority="66" w:unhideWhenUsed="0"/>
+    <w:lsdException w:name="Medium Grid 1 Accent 1" w:semiHidden="0" w:uiPriority="67" w:unhideWhenUsed="0"/>
+    <w:lsdException w:name="Medium Grid 2 Accent 1" w:semiHidden="0" w:uiPriority="68" w:unhideWhenUsed="0"/>
+    <w:lsdException w:name="Medium Grid 3 Accent 1" w:semiHidden="0" w:uiPriority="69" w:unhideWhenUsed="0"/>
+    <w:lsdException w:name="Dark List Accent 1" w:semiHidden="0" w:uiPriority="70" w:unhideWhenUsed="0"/>
+    <w:lsdException w:name="Colorful Shading Accent 1" w:semiHidden="0" w:uiPriority="71" w:unhideWhenUsed="0"/>
+    <w:lsdException w:name="Colorful List Accent 1" w:semiHidden="0" w:uiPriority="72" w:unhideWhenUsed="0"/>
+    <w:lsdException w:name="Colorful Grid Accent 1" w:semiHidden="0" w:uiPriority="73" w:unhideWhenUsed="0"/>
+    <w:lsdException w:name="Light Shading Accent 2" w:semiHidden="0" w:uiPriority="60" w:unhideWhenUsed="0"/>
+    <w:lsdException w:name="Light List Accent 2" w:semiHidden="0" w:uiPriority="61" w:unhideWhenUsed="0"/>
+    <w:lsdException w:name="Light Grid Accent 2" w:semiHidden="0" w:uiPriority="62" w:unhideWhenUsed="0"/>
+    <w:lsdException w:name="Medium Shading 1 Accent 2" w:semiHidden="0" w:uiPriority="63" w:unhideWhenUsed="0"/>
+    <w:lsdException w:name="Medium Shading 2 Accent 2" w:semiHidden="0" w:uiPriority="64" w:unhideWhenUsed="0"/>
+    <w:lsdException w:name="Medium List 1 Accent 2" w:semiHidden="0" w:uiPriority="65" w:unhideWhenUsed="0"/>
+    <w:lsdException w:name="Medium List 2 Accent 2" w:semiHidden="0" w:uiPriority="66" w:unhideWhenUsed="0"/>
+    <w:lsdException w:name="Medium Grid 1 Accent 2" w:semiHidden="0" w:uiPriority="67" w:unhideWhenUsed="0"/>
+    <w:lsdException w:name="Medium Grid 2 Accent 2" w:semiHidden="0" w:uiPriority="68" w:unhideWhenUsed="0"/>
+    <w:lsdException w:name="Medium Grid 3 Accent 2" w:semiHidden="0" w:uiPriority="69" w:unhideWhenUsed="0"/>
+    <w:lsdException w:name="Dark List Accent 2" w:semiHidden="0" w:uiPriority="70" w:unhideWhenUsed="0"/>
+    <w:lsdException w:name="Colorful Shading Accent 2" w:semiHidden="0" w:uiPriority="71" w:unhideWhenUsed="0"/>
+    <w:lsdException w:name="Colorful List Accent 2" w:semiHidden="0" w:uiPriority="72" w:unhideWhenUsed="0"/>
+    <w:lsdException w:name="Colorful Grid Accent 2" w:semiHidden="0" w:uiPriority="73" w:unhideWhenUsed="0"/>
+    <w:lsdException w:name="Light Shading Accent 3" w:semiHidden="0" w:uiPriority="60" w:unhideWhenUsed="0"/>
+    <w:lsdException w:name="Light List Accent 3" w:semiHidden="0" w:uiPriority="61" w:unhideWhenUsed="0"/>
+    <w:lsdException w:name="Light Grid Accent 3" w:semiHidden="0" w:uiPriority="62" w:unhideWhenUsed="0"/>
+    <w:lsdException w:name="Medium Shading 1 Accent 3" w:semiHidden="0" w:uiPriority="63" w:unhideWhenUsed="0"/>
+    <w:lsdException w:name="Medium Shading 2 Accent 3" w:semiHidden="0" w:uiPriority="64" w:unhideWhenUsed="0"/>
+    <w:lsdException w:name="Medium List 1 Accent 3" w:semiHidden="0" w:uiPriority="65" w:unhideWhenUsed="0"/>
+    <w:lsdException w:name="Medium List 2 Accent 3" w:semiHidden="0" w:uiPriority="66" w:unhideWhenUsed="0"/>
+    <w:lsdException w:name="Medium Grid 1 Accent 3" w:semiHidden="0" w:uiPriority="67" w:unhideWhenUsed="0"/>
+    <w:lsdException w:name="Medium Grid 2 Accent 3" w:semiHidden="0" w:uiPriority="68" w:unhideWhenUsed="0"/>
+    <w:lsdException w:name="Medium Grid 3 Accent 3" w:semiHidden="0" w:uiPriority="69" w:unhideWhenUsed="0"/>
+    <w:lsdException w:name="Dark List Accent 3" w:semiHidden="0" w:uiPriority="70" w:unhideWhenUsed="0"/>
+    <w:lsdException w:name="Colorful Shading Accent 3" w:semiHidden="0" w:uiPriority="71" w:unhideWhenUsed="0"/>
+    <w:lsdException w:name="Colorful List Accent 3" w:semiHidden="0" w:uiPriority="72" w:unhideWhenUsed="0"/>
+    <w:lsdException w:name="Colorful Grid Accent 3" w:semiHidden="0" w:uiPriority="73" w:unhideWhenUsed="0"/>
+    <w:lsdException w:name="Light Shading Accent 4" w:semiHidden="0" w:uiPriority="60" w:unhideWhenUsed="0"/>
+    <w:lsdException w:name="Light List Accent 4" w:semiHidden="0" w:uiPriority="61" w:unhideWhenUsed="0"/>
+    <w:lsdException w:name="Light Grid Accent 4" w:semiHidden="0" w:uiPriority="62" w:unhideWhenUsed="0"/>
+    <w:lsdException w:name="Medium Shading 1 Accent 4" w:semiHidden="0" w:uiPriority="63" w:unhideWhenUsed="0"/>
+    <w:lsdException w:name="Medium Shading 2 Accent 4" w:semiHidden="0" w:uiPriority="64" w:unhideWhenUsed="0"/>
+    <w:lsdException w:name="Medium List 1 Accent 4" w:semiHidden="0" w:uiPriority="65" w:unhideWhenUsed="0"/>
+    <w:lsdException w:name="Medium List 2 Accent 4" w:semiHidden="0" w:uiPriority="66" w:unhideWhenUsed="0"/>
+    <w:lsdException w:name="Medium Grid 1 Accent 4" w:semiHidden="0" w:uiPriority="67" w:unhideWhenUsed="0"/>
+    <w:lsdException w:name="Medium Grid 2 Accent 4" w:semiHidden="0" w:uiPriority="68" w:unhideWhenUsed="0"/>
+    <w:lsdException w:name="Medium Grid 3 Accent 4" w:semiHidden="0" w:uiPriority="69" w:unhideWhenUsed="0"/>
+    <w:lsdException w:name="Dark List Accent 4" w:semiHidden="0" w:uiPriority="70" w:unhideWhenUsed="0"/>
+    <w:lsdException w:name="Colorful Shading Accent 4" w:semiHidden="0" w:uiPriority="71" w:unhideWhenUsed="0"/>
+    <w:lsdException w:name="Colorful List Accent 4" w:semiHidden="0" w:uiPriority="72" w:unhideWhenUsed="0"/>
+    <w:lsdException w:name="Colorful Grid Accent 4" w:semiHidden="0" w:uiPriority="73" w:unhideWhenUsed="0"/>
+    <w:lsdException w:name="Light Shading Accent 5" w:semiHidden="0" w:uiPriority="60" w:unhideWhenUsed="0"/>
+    <w:lsdException w:name="Light List Accent 5" w:semiHidden="0" w:uiPriority="61" w:unhideWhenUsed="0"/>
+    <w:lsdException w:name="Light Grid Accent 5" w:semiHidden="0" w:uiPriority="62" w:unhideWhenUsed="0"/>
+    <w:lsdException w:name="Medium Shading 1 Accent 5" w:semiHidden="0" w:uiPriority="63" w:unhideWhenUsed="0"/>
+    <w:lsdException w:name="Medium Shading 2 Accent 5" w:semiHidden="0" w:uiPriority="64" w:unhideWhenUsed="0"/>
+    <w:lsdException w:name="Medium List 1 Accent 5" w:semiHidden="0" w:uiPriority="65" w:unhideWhenUsed="0"/>
+    <w:lsdException w:name="Medium List 2 Accent 5" w:semiHidden="0" w:uiPriority="66" w:unhideWhenUsed="0"/>
+    <w:lsdException w:name="Medium Grid 1 Accent 5" w:semiHidden="0" w:uiPriority="67" w:unhideWhenUsed="0"/>
+    <w:lsdException w:name="Medium Grid 2 Accent 5" w:semiHidden="0" w:uiPriority="68" w:unhideWhenUsed="0"/>
+    <w:lsdException w:name="Medium Grid 3 Accent 5" w:semiHidden="0" w:uiPriority="69" w:unhideWhenUsed="0"/>
+    <w:lsdException w:name="Dark List Accent 5" w:semiHidden="0" w:uiPriority="70" w:unhideWhenUsed="0"/>
+    <w:lsdException w:name="Colorful Shading Accent 5" w:semiHidden="0" w:uiPriority="71" w:unhideWhenUsed="0"/>
+    <w:lsdException w:name="Colorful List Accent 5" w:semiHidden="0" w:uiPriority="72" w:unhideWhenUsed="0"/>
+    <w:lsdException w:name="Colorful Grid Accent 5" w:semiHidden="0" w:uiPriority="73" w:unhideWhenUsed="0"/>
+    <w:lsdException w:name="Light Shading Accent 6" w:semiHidden="0" w:uiPriority="60" w:unhideWhenUsed="0"/>
+    <w:lsdException w:name="Light List Accent 6" w:semiHidden="0" w:uiPriority="61" w:unhideWhenUsed="0"/>
+    <w:lsdException w:name="Light Grid Accent 6" w:semiHidden="0" w:uiPriority="62" w:unhideWhenUsed="0"/>
+    <w:lsdException w:name="Medium Shading 1 Accent 6" w:semiHidden="0" w:uiPriority="63" w:unhideWhenUsed="0"/>
+    <w:lsdException w:name="Medium Shading 2 Accent 6" w:semiHidden="0" w:uiPriority="64" w:unhideWhenUsed="0"/>
+    <w:lsdException w:name="Medium List 1 Accent 6" w:semiHidden="0" w:uiPriority="65" w:unhideWhenUsed="0"/>
+    <w:lsdException w:name="Medium List 2 Accent 6" w:semiHidden="0" w:uiPriority="66" w:unhideWhenUsed="0"/>
+    <w:lsdException w:name="Medium Grid 1 Accent 6" w:semiHidden="0" w:uiPriority="67" w:unhideWhenUsed="0"/>
+    <w:lsdException w:name="Medium Grid 2 Accent 6" w:semiHidden="0" w:uiPriority="68" w:unhideWhenUsed="0"/>
+    <w:lsdException w:name="Medium Grid 3 Accent 6" w:semiHidden="0" w:uiPriority="69" w:unhideWhenUsed="0"/>
+    <w:lsdException w:name="Dark List Accent 6" w:semiHidden="0" w:uiPriority="70" w:unhideWhenUsed="0"/>
+    <w:lsdException w:name="Colorful Shading Accent 6" w:semiHidden="0" w:uiPriority="71" w:unhideWhenUsed="0"/>
+    <w:lsdException w:name="Colorful List Accent 6" w:semiHidden="0" w:uiPriority="72" w:unhideWhenUsed="0"/>
+    <w:lsdException w:name="Colorful Grid Accent 6" w:semiHidden="0" w:uiPriority="73" w:unhideWhenUsed="0"/>
+    <w:lsdException w:name="Subtle Emphasis" w:semiHidden="0" w:uiPriority="19" w:unhideWhenUsed="0" w:qFormat="1"/>
+    <w:lsdException w:name="Intense Emphasis" w:semiHidden="0" w:uiPriority="21" w:unhideWhenUsed="0" w:qFormat="1"/>
+    <w:lsdException w:name="Subtle Reference" w:semiHidden="0" w:uiPriority="31" w:unhideWhenUsed="0" w:qFormat="1"/>
+    <w:lsdException w:name="Intense Reference" w:semiHidden="0" w:uiPriority="32" w:unhideWhenUsed="0" w:qFormat="1"/>
+    <w:lsdException w:name="Book Title" w:semiHidden="0" w:uiPriority="33" w:unhideWhenUsed="0" w:qFormat="1"/>
+    <w:lsdException w:name="Bibliography" w:uiPriority="37"/>
+    <w:lsdException w:name="TOC Heading" w:uiPriority="39" w:qFormat="1"/>
+  </w:latentStyles>
+  <w:style w:type="paragraph" w:default="1" w:styleId="Normal">
+    <w:name w:val="Normal"/>
+    <w:qFormat/>
+    <w:pPr>
+      <w:widowControl w:val="0"/>
+      <w:spacing w:line="240" w:lineRule="atLeast"/>
+    </w:pPr>
+    <w:rPr>
+      <w:lang w:eastAsia="en-US"/>
+    </w:rPr>
+  </w:style>
+  <w:style w:type="paragraph" w:styleId="Ttulo1">
+    <w:name w:val="heading 1"/>
+    <w:basedOn w:val="Normal"/>
+    <w:next w:val="Normal"/>
+    <w:qFormat/>
+    <w:pPr>
+      <w:keepNext/>
+      <w:numPr>
+        <w:numId w:val="1"/>
+      </w:numPr>
+      <w:spacing w:before="120" w:after="60"/>
+      <w:outlineLvl w:val="0"/>
+    </w:pPr>
+    <w:rPr>
+      <w:rFonts w:ascii="Arial" w:hAnsi="Arial"/>
+      <w:b/>
+      <w:sz w:val="24"/>
+    </w:rPr>
+  </w:style>
+  <w:style w:type="paragraph" w:styleId="Ttulo2">
+    <w:name w:val="heading 2"/>
+    <w:basedOn w:val="Ttulo1"/>
+    <w:next w:val="Normal"/>
+    <w:qFormat/>
+    <w:pPr>
+      <w:numPr>
+        <w:numId w:val="0"/>
+      </w:numPr>
+      <w:ind w:firstLine="360"/>
+      <w:outlineLvl w:val="1"/>
+    </w:pPr>
+    <w:rPr>
+      <w:sz w:val="20"/>
+    </w:rPr>
+  </w:style>
+  <w:style w:type="paragraph" w:styleId="Ttulo3">
+    <w:name w:val="heading 3"/>
+    <w:basedOn w:val="Ttulo1"/>
+    <w:next w:val="Normal"/>
+    <w:qFormat/>
+    <w:pPr>
+      <w:numPr>
+        <w:ilvl w:val="2"/>
+      </w:numPr>
+      <w:ind w:left="0" w:firstLine="0"/>
+      <w:outlineLvl w:val="2"/>
+    </w:pPr>
+    <w:rPr>
+      <w:b w:val="0"/>
+      <w:i/>
+      <w:sz w:val="20"/>
+    </w:rPr>
+  </w:style>
+  <w:style w:type="paragraph" w:styleId="Ttulo4">
+    <w:name w:val="heading 4"/>
+    <w:basedOn w:val="Ttulo1"/>
+    <w:next w:val="Normal"/>
+    <w:qFormat/>
+    <w:pPr>
+      <w:numPr>
+        <w:ilvl w:val="3"/>
+      </w:numPr>
+      <w:outlineLvl w:val="3"/>
+    </w:pPr>
+    <w:rPr>
+      <w:b w:val="0"/>
+      <w:sz w:val="20"/>
+    </w:rPr>
+  </w:style>
+  <w:style w:type="paragraph" w:styleId="Ttulo5">
+    <w:name w:val="heading 5"/>
+    <w:basedOn w:val="Normal"/>
+    <w:next w:val="Normal"/>
+    <w:qFormat/>
+    <w:pPr>
+      <w:numPr>
+        <w:ilvl w:val="4"/>
+        <w:numId w:val="1"/>
+      </w:numPr>
+      <w:spacing w:before="240" w:after="60"/>
+      <w:ind w:left="2880"/>
+      <w:outlineLvl w:val="4"/>
+    </w:pPr>
+    <w:rPr>
+      <w:sz w:val="22"/>
+    </w:rPr>
+  </w:style>
+  <w:style w:type="paragraph" w:styleId="Ttulo6">
+    <w:name w:val="heading 6"/>
+    <w:basedOn w:val="Normal"/>
+    <w:next w:val="Normal"/>
+    <w:qFormat/>
+    <w:pPr>
+      <w:numPr>
+        <w:ilvl w:val="5"/>
+        <w:numId w:val="1"/>
+      </w:numPr>
+      <w:spacing w:before="240" w:after="60"/>
+      <w:ind w:left="2880"/>
+      <w:outlineLvl w:val="5"/>
+    </w:pPr>
+    <w:rPr>
+      <w:i/>
+      <w:sz w:val="22"/>
+    </w:rPr>
+  </w:style>
+  <w:style w:type="paragraph" w:styleId="Ttulo7">
+    <w:name w:val="heading 7"/>
+    <w:basedOn w:val="Normal"/>
+    <w:next w:val="Normal"/>
+    <w:qFormat/>
+    <w:pPr>
+      <w:numPr>
+        <w:ilvl w:val="6"/>
+        <w:numId w:val="1"/>
+      </w:numPr>
+      <w:spacing w:before="240" w:after="60"/>
+      <w:ind w:left="2880"/>
+      <w:outlineLvl w:val="6"/>
+    </w:pPr>
+  </w:style>
+  <w:style w:type="paragraph" w:styleId="Ttulo8">
+    <w:name w:val="heading 8"/>
+    <w:basedOn w:val="Normal"/>
+    <w:next w:val="Normal"/>
+    <w:qFormat/>
+    <w:pPr>
+      <w:numPr>
+        <w:ilvl w:val="7"/>
+        <w:numId w:val="1"/>
+      </w:numPr>
+      <w:spacing w:before="240" w:after="60"/>
+      <w:ind w:left="2880"/>
+      <w:outlineLvl w:val="7"/>
+    </w:pPr>
+    <w:rPr>
+      <w:i/>
+    </w:rPr>
+  </w:style>
+  <w:style w:type="paragraph" w:styleId="Ttulo9">
+    <w:name w:val="heading 9"/>
+    <w:basedOn w:val="Normal"/>
+    <w:next w:val="Normal"/>
+    <w:qFormat/>
+    <w:pPr>
+      <w:numPr>
+        <w:ilvl w:val="8"/>
+        <w:numId w:val="1"/>
+      </w:numPr>
+      <w:spacing w:before="240" w:after="60"/>
+      <w:ind w:left="2880"/>
+      <w:outlineLvl w:val="8"/>
+    </w:pPr>
+    <w:rPr>
+      <w:b/>
+      <w:i/>
+      <w:sz w:val="18"/>
+    </w:rPr>
+  </w:style>
+  <w:style w:type="character" w:default="1" w:styleId="Fontepargpadro">
+    <w:name w:val="Default Paragraph Font"/>
+    <w:uiPriority w:val="1"/>
+    <w:semiHidden/>
+    <w:unhideWhenUsed/>
+  </w:style>
+  <w:style w:type="table" w:default="1" w:styleId="Tabelanormal">
+    <w:name w:val="Normal Table"/>
+    <w:uiPriority w:val="99"/>
+    <w:semiHidden/>
+    <w:unhideWhenUsed/>
+    <w:tblPr>
+      <w:tblInd w:w="0" w:type="dxa"/>
+      <w:tblCellMar>
+        <w:top w:w="0" w:type="dxa"/>
+        <w:left w:w="108" w:type="dxa"/>
+        <w:bottom w:w="0" w:type="dxa"/>
+        <w:right w:w="108" w:type="dxa"/>
+      </w:tblCellMar>
+    </w:tblPr>
+  </w:style>
+  <w:style w:type="numbering" w:default="1" w:styleId="Semlista">
+    <w:name w:val="No List"/>
+    <w:uiPriority w:val="99"/>
+    <w:semiHidden/>
+    <w:unhideWhenUsed/>
+  </w:style>
+  <w:style w:type="paragraph" w:customStyle="1" w:styleId="Paragraph2">
+    <w:name w:val="Paragraph2"/>
+    <w:basedOn w:val="Normal"/>
+    <w:pPr>
+      <w:spacing w:before="80"/>
+      <w:ind w:left="720"/>
+      <w:jc w:val="both"/>
+    </w:pPr>
+    <w:rPr>
+      <w:color w:val="000000"/>
+      <w:lang w:val="en-AU"/>
+    </w:rPr>
+  </w:style>
+  <w:style w:type="paragraph" w:styleId="Ttulo">
+    <w:name w:val="Title"/>
+    <w:basedOn w:val="Normal"/>
+    <w:next w:val="Normal"/>
+    <w:qFormat/>
+    <w:pPr>
+      <w:spacing w:line="240" w:lineRule="auto"/>
+      <w:jc w:val="center"/>
+    </w:pPr>
+    <w:rPr>
+      <w:rFonts w:ascii="Arial" w:hAnsi="Arial"/>
+      <w:b/>
+      <w:sz w:val="36"/>
+    </w:rPr>
+  </w:style>
+  <w:style w:type="paragraph" w:styleId="Subttulo">
+    <w:name w:val="Subtitle"/>
+    <w:basedOn w:val="Normal"/>
+    <w:qFormat/>
+    <w:pPr>
+      <w:spacing w:after="60"/>
+      <w:jc w:val="center"/>
+    </w:pPr>
+    <w:rPr>
+      <w:rFonts w:ascii="Arial" w:hAnsi="Arial"/>
+      <w:i/>
+      <w:sz w:val="36"/>
+      <w:lang w:val="en-AU"/>
+    </w:rPr>
+  </w:style>
+  <w:style w:type="paragraph" w:styleId="Recuonormal">
+    <w:name w:val="Normal Indent"/>
+    <w:basedOn w:val="Normal"/>
+    <w:semiHidden/>
+    <w:pPr>
+      <w:ind w:left="900" w:hanging="900"/>
+    </w:pPr>
+  </w:style>
+  <w:style w:type="paragraph" w:styleId="Sumrio1">
+    <w:name w:val="toc 1"/>
+    <w:basedOn w:val="Normal"/>
+    <w:next w:val="Normal"/>
+    <w:semiHidden/>
+    <w:pPr>
+      <w:tabs>
+        <w:tab w:val="right" w:pos="9360"/>
+      </w:tabs>
+      <w:spacing w:before="240" w:after="60"/>
+      <w:ind w:right="720"/>
+    </w:pPr>
+  </w:style>
+  <w:style w:type="paragraph" w:styleId="Sumrio2">
+    <w:name w:val="toc 2"/>
+    <w:basedOn w:val="Normal"/>
+    <w:next w:val="Normal"/>
+    <w:semiHidden/>
+    <w:pPr>
+      <w:tabs>
+        <w:tab w:val="right" w:pos="9360"/>
+      </w:tabs>
+      <w:ind w:left="432" w:right="720"/>
+    </w:pPr>
+  </w:style>
+  <w:style w:type="paragraph" w:styleId="Sumrio3">
+    <w:name w:val="toc 3"/>
+    <w:basedOn w:val="Normal"/>
+    <w:next w:val="Normal"/>
+    <w:semiHidden/>
+    <w:pPr>
+      <w:tabs>
+        <w:tab w:val="left" w:pos="1440"/>
+        <w:tab w:val="right" w:pos="9360"/>
+      </w:tabs>
+      <w:ind w:left="864"/>
+    </w:pPr>
+  </w:style>
+  <w:style w:type="paragraph" w:styleId="Cabealho">
+    <w:name w:val="header"/>
+    <w:basedOn w:val="Normal"/>
+    <w:semiHidden/>
+    <w:pPr>
+      <w:tabs>
+        <w:tab w:val="center" w:pos="4320"/>
+        <w:tab w:val="right" w:pos="8640"/>
+      </w:tabs>
+    </w:pPr>
+  </w:style>
+  <w:style w:type="paragraph" w:styleId="Rodap">
+    <w:name w:val="footer"/>
+    <w:basedOn w:val="Normal"/>
+    <w:semiHidden/>
+    <w:pPr>
+      <w:tabs>
+        <w:tab w:val="center" w:pos="4320"/>
+        <w:tab w:val="right" w:pos="8640"/>
+      </w:tabs>
+    </w:pPr>
+  </w:style>
+  <w:style w:type="character" w:styleId="Nmerodepgina">
+    <w:name w:val="page number"/>
+    <w:basedOn w:val="Fontepargpadro"/>
+    <w:semiHidden/>
+  </w:style>
+  <w:style w:type="paragraph" w:customStyle="1" w:styleId="Paragraph1">
+    <w:name w:val="Paragraph1"/>
+    <w:basedOn w:val="Normal"/>
+    <w:pPr>
+      <w:spacing w:before="80" w:line="240" w:lineRule="auto"/>
+      <w:jc w:val="both"/>
+    </w:pPr>
+  </w:style>
+  <w:style w:type="paragraph" w:customStyle="1" w:styleId="Tabletext">
+    <w:name w:val="Tabletext"/>
+    <w:basedOn w:val="Normal"/>
+    <w:pPr>
+      <w:keepLines/>
+      <w:spacing w:after="120"/>
+    </w:pPr>
+  </w:style>
+  <w:style w:type="paragraph" w:styleId="Corpodetexto">
+    <w:name w:val="Body Text"/>
+    <w:basedOn w:val="Normal"/>
+    <w:semiHidden/>
+    <w:pPr>
+      <w:keepLines/>
+      <w:spacing w:after="120"/>
+      <w:ind w:left="720"/>
+    </w:pPr>
+  </w:style>
+  <w:style w:type="paragraph" w:customStyle="1" w:styleId="Paragraph3">
+    <w:name w:val="Paragraph3"/>
+    <w:basedOn w:val="Normal"/>
+    <w:pPr>
+      <w:spacing w:before="80" w:line="240" w:lineRule="auto"/>
+      <w:ind w:left="1530"/>
+      <w:jc w:val="both"/>
+    </w:pPr>
+  </w:style>
+  <w:style w:type="paragraph" w:styleId="NormalWeb">
+    <w:name w:val="Normal (Web)"/>
+    <w:basedOn w:val="Normal"/>
+    <w:semiHidden/>
+    <w:pPr>
+      <w:widowControl/>
+      <w:spacing w:before="100" w:beforeAutospacing="1" w:after="100" w:afterAutospacing="1" w:line="240" w:lineRule="auto"/>
+    </w:pPr>
+    <w:rPr>
+      <w:rFonts w:ascii="Arial" w:hAnsi="Arial" w:cs="Arial"/>
+    </w:rPr>
+  </w:style>
+  <w:style w:type="character" w:styleId="Refdenotaderodap">
+    <w:name w:val="footnote reference"/>
+    <w:basedOn w:val="Fontepargpadro"/>
+    <w:semiHidden/>
+    <w:rPr>
+      <w:sz w:val="20"/>
+      <w:vertAlign w:val="superscript"/>
+    </w:rPr>
+  </w:style>
+  <w:style w:type="paragraph" w:styleId="Textodenotaderodap">
+    <w:name w:val="footnote text"/>
+    <w:basedOn w:val="Normal"/>
+    <w:semiHidden/>
+    <w:pPr>
+      <w:keepNext/>
+      <w:keepLines/>
+      <w:pBdr>
+        <w:bottom w:val="single" w:sz="6" w:space="0" w:color="000000"/>
+      </w:pBdr>
+      <w:spacing w:before="40" w:after="40"/>
+      <w:ind w:left="360" w:hanging="360"/>
+    </w:pPr>
+    <w:rPr>
+      <w:rFonts w:ascii="Helvetica" w:hAnsi="Helvetica"/>
+      <w:sz w:val="16"/>
+    </w:rPr>
+  </w:style>
+  <w:style w:type="paragraph" w:styleId="MapadoDocumento">
+    <w:name w:val="Document Map"/>
+    <w:basedOn w:val="Normal"/>
+    <w:semiHidden/>
+    <w:pPr>
+      <w:shd w:val="clear" w:color="auto" w:fill="000080"/>
+    </w:pPr>
+    <w:rPr>
+      <w:rFonts w:ascii="Tahoma" w:hAnsi="Tahoma"/>
+    </w:rPr>
+  </w:style>
+  <w:style w:type="paragraph" w:customStyle="1" w:styleId="Paragraph4">
+    <w:name w:val="Paragraph4"/>
+    <w:basedOn w:val="Normal"/>
+    <w:pPr>
+      <w:spacing w:before="80" w:line="240" w:lineRule="auto"/>
+      <w:ind w:left="2250"/>
+      <w:jc w:val="both"/>
+    </w:pPr>
+  </w:style>
+  <w:style w:type="paragraph" w:styleId="Sumrio4">
+    <w:name w:val="toc 4"/>
+    <w:basedOn w:val="Normal"/>
+    <w:next w:val="Normal"/>
+    <w:semiHidden/>
+    <w:pPr>
+      <w:ind w:left="600"/>
+    </w:pPr>
+  </w:style>
+  <w:style w:type="paragraph" w:styleId="Sumrio5">
+    <w:name w:val="toc 5"/>
+    <w:basedOn w:val="Normal"/>
+    <w:next w:val="Normal"/>
+    <w:semiHidden/>
+    <w:pPr>
+      <w:ind w:left="800"/>
+    </w:pPr>
+  </w:style>
+  <w:style w:type="paragraph" w:styleId="Sumrio6">
+    <w:name w:val="toc 6"/>
+    <w:basedOn w:val="Normal"/>
+    <w:next w:val="Normal"/>
+    <w:semiHidden/>
+    <w:pPr>
+      <w:ind w:left="1000"/>
+    </w:pPr>
+  </w:style>
+  <w:style w:type="paragraph" w:styleId="Sumrio7">
+    <w:name w:val="toc 7"/>
+    <w:basedOn w:val="Normal"/>
+    <w:next w:val="Normal"/>
+    <w:semiHidden/>
+    <w:pPr>
+      <w:ind w:left="1200"/>
+    </w:pPr>
+  </w:style>
+  <w:style w:type="paragraph" w:styleId="Sumrio8">
+    <w:name w:val="toc 8"/>
+    <w:basedOn w:val="Normal"/>
+    <w:next w:val="Normal"/>
+    <w:semiHidden/>
+    <w:pPr>
+      <w:ind w:left="1400"/>
+    </w:pPr>
+  </w:style>
+  <w:style w:type="paragraph" w:styleId="Sumrio9">
+    <w:name w:val="toc 9"/>
+    <w:basedOn w:val="Normal"/>
+    <w:next w:val="Normal"/>
+    <w:semiHidden/>
+    <w:pPr>
+      <w:ind w:left="1600"/>
+    </w:pPr>
+  </w:style>
+  <w:style w:type="paragraph" w:customStyle="1" w:styleId="MainTitle">
+    <w:name w:val="Main Title"/>
+    <w:basedOn w:val="Normal"/>
+    <w:pPr>
+      <w:spacing w:before="480" w:after="60" w:line="240" w:lineRule="auto"/>
+      <w:jc w:val="center"/>
+    </w:pPr>
+    <w:rPr>
+      <w:rFonts w:ascii="Arial" w:hAnsi="Arial"/>
+      <w:b/>
+      <w:kern w:val="28"/>
+      <w:sz w:val="32"/>
+    </w:rPr>
+  </w:style>
+  <w:style w:type="paragraph" w:styleId="Corpodetexto2">
+    <w:name w:val="Body Text 2"/>
+    <w:basedOn w:val="Normal"/>
+    <w:semiHidden/>
+    <w:rPr>
+      <w:i/>
+      <w:color w:val="0000FF"/>
+    </w:rPr>
+  </w:style>
+  <w:style w:type="paragraph" w:styleId="Recuodecorpodetexto">
+    <w:name w:val="Body Text Indent"/>
+    <w:basedOn w:val="Normal"/>
+    <w:semiHidden/>
+    <w:pPr>
+      <w:ind w:left="720"/>
+    </w:pPr>
+    <w:rPr>
+      <w:i/>
+      <w:color w:val="0000FF"/>
+      <w:u w:val="single"/>
+    </w:rPr>
+  </w:style>
+  <w:style w:type="paragraph" w:customStyle="1" w:styleId="Body">
+    <w:name w:val="Body"/>
+    <w:basedOn w:val="Normal"/>
+    <w:pPr>
+      <w:widowControl/>
+      <w:spacing w:before="120" w:line="240" w:lineRule="auto"/>
+      <w:jc w:val="both"/>
+    </w:pPr>
+    <w:rPr>
+      <w:rFonts w:ascii="Book Antiqua" w:hAnsi="Book Antiqua"/>
+    </w:rPr>
+  </w:style>
+  <w:style w:type="paragraph" w:customStyle="1" w:styleId="Bullet">
+    <w:name w:val="Bullet"/>
+    <w:basedOn w:val="Normal"/>
+    <w:pPr>
+      <w:widowControl/>
+      <w:numPr>
+        <w:numId w:val="31"/>
+      </w:numPr>
+      <w:tabs>
+        <w:tab w:val="left" w:pos="720"/>
+      </w:tabs>
+      <w:spacing w:before="120" w:line="240" w:lineRule="auto"/>
+      <w:ind w:right="360"/>
+      <w:jc w:val="both"/>
+    </w:pPr>
+    <w:rPr>
+      <w:rFonts w:ascii="Book Antiqua" w:hAnsi="Book Antiqua"/>
+    </w:rPr>
+  </w:style>
+  <w:style w:type="paragraph" w:customStyle="1" w:styleId="InfoBlue">
+    <w:name w:val="InfoBlue"/>
+    <w:basedOn w:val="Normal"/>
+    <w:next w:val="Corpodetexto"/>
+    <w:pPr>
+      <w:widowControl/>
+      <w:tabs>
+        <w:tab w:val="left" w:pos="540"/>
+        <w:tab w:val="left" w:pos="1260"/>
+      </w:tabs>
+      <w:spacing w:after="120"/>
+    </w:pPr>
+    <w:rPr>
+      <w:rFonts w:ascii="Times" w:hAnsi="Times"/>
+      <w:iCs/>
+      <w:color w:val="0000FF"/>
+    </w:rPr>
+  </w:style>
+  <w:style w:type="character" w:styleId="Hyperlink">
+    <w:name w:val="Hyperlink"/>
+    <w:basedOn w:val="Fontepargpadro"/>
+    <w:semiHidden/>
+    <w:rPr>
+      <w:color w:val="0000FF"/>
+      <w:u w:val="single"/>
+    </w:rPr>
+  </w:style>
+  <w:style w:type="paragraph" w:customStyle="1" w:styleId="infoblue0">
+    <w:name w:val="infoblue"/>
+    <w:basedOn w:val="Normal"/>
+    <w:pPr>
+      <w:widowControl/>
+      <w:spacing w:before="100" w:beforeAutospacing="1" w:after="100" w:afterAutospacing="1" w:line="240" w:lineRule="auto"/>
+    </w:pPr>
+    <w:rPr>
+      <w:sz w:val="24"/>
+      <w:szCs w:val="24"/>
+    </w:rPr>
+  </w:style>
+  <w:style w:type="paragraph" w:styleId="Corpodetexto3">
+    <w:name w:val="Body Text 3"/>
+    <w:basedOn w:val="Normal"/>
+    <w:semiHidden/>
+    <w:rPr>
+      <w:i/>
+      <w:iCs/>
+      <w:color w:val="0000FF"/>
+      <w:sz w:val="18"/>
+    </w:rPr>
+  </w:style>
+  <w:style w:type="character" w:customStyle="1" w:styleId="InfoBlueChar">
+    <w:name w:val="InfoBlue Char"/>
+    <w:basedOn w:val="Fontepargpadro"/>
+    <w:rPr>
+      <w:rFonts w:ascii="Times" w:hAnsi="Times"/>
+      <w:iCs/>
+      <w:color w:val="0000FF"/>
+      <w:lang w:val="en-US" w:eastAsia="en-US" w:bidi="ar-SA"/>
+    </w:rPr>
+  </w:style>
+  <w:style w:type="paragraph" w:customStyle="1" w:styleId="TabelaNORM2ParaRede">
+    <w:name w:val="Tabela NORM 2 ParaRede"/>
+    <w:basedOn w:val="Normal"/>
+    <w:pPr>
+      <w:keepLines/>
+      <w:widowControl/>
+      <w:tabs>
+        <w:tab w:val="left" w:pos="1260"/>
+      </w:tabs>
+      <w:spacing w:before="60" w:after="60" w:line="300" w:lineRule="exact"/>
+      <w:ind w:left="113" w:right="113"/>
+    </w:pPr>
+    <w:rPr>
+      <w:rFonts w:ascii="Verdana" w:hAnsi="Verdana"/>
+      <w:bCs/>
+      <w:color w:val="000000"/>
+      <w:sz w:val="16"/>
+      <w:szCs w:val="16"/>
+      <w:lang w:val="pt-PT" w:eastAsia="pt-PT"/>
+    </w:rPr>
+  </w:style>
+  <w:style w:type="paragraph" w:customStyle="1" w:styleId="bullet1pararede">
+    <w:name w:val="bullet1pararede"/>
+    <w:basedOn w:val="Normal"/>
+    <w:pPr>
+      <w:widowControl/>
+      <w:spacing w:before="100" w:beforeAutospacing="1" w:after="100" w:afterAutospacing="1" w:line="240" w:lineRule="auto"/>
+    </w:pPr>
+    <w:rPr>
+      <w:rFonts w:ascii="Arial" w:hAnsi="Arial" w:cs="Arial"/>
+    </w:rPr>
+  </w:style>
+  <w:style w:type="paragraph" w:customStyle="1" w:styleId="Textodebalo1">
+    <w:name w:val="Texto de balão1"/>
+    <w:basedOn w:val="Normal"/>
+    <w:semiHidden/>
+    <w:rPr>
+      <w:rFonts w:ascii="Tahoma" w:hAnsi="Tahoma" w:cs="Tahoma"/>
+      <w:sz w:val="16"/>
+      <w:szCs w:val="16"/>
+    </w:rPr>
+  </w:style>
+  <w:style w:type="character" w:customStyle="1" w:styleId="hps">
+    <w:name w:val="hps"/>
+    <w:basedOn w:val="Fontepargpadro"/>
+    <w:rsid w:val="00BD5309"/>
+  </w:style>
+  <w:style w:type="paragraph" w:styleId="PargrafodaLista">
+    <w:name w:val="List Paragraph"/>
+    <w:basedOn w:val="Normal"/>
+    <w:uiPriority w:val="34"/>
+    <w:qFormat/>
+    <w:rsid w:val="00182555"/>
+    <w:pPr>
+      <w:ind w:left="720"/>
+      <w:contextualSpacing/>
+    </w:pPr>
+  </w:style>
+  <w:style w:type="table" w:styleId="Tabelacomgrade">
+    <w:name w:val="Table Grid"/>
+    <w:basedOn w:val="Tabelanormal"/>
+    <w:uiPriority w:val="39"/>
+    <w:rsid w:val="004F4193"/>
+    <w:tblPr>
+      <w:tblInd w:w="0" w:type="dxa"/>
+      <w:tblBorders>
+        <w:top w:val="single" w:sz="4" w:space="0" w:color="auto"/>
+        <w:left w:val="single" w:sz="4" w:space="0" w:color="auto"/>
+        <w:bottom w:val="single" w:sz="4" w:space="0" w:color="auto"/>
+        <w:right w:val="single" w:sz="4" w:space="0" w:color="auto"/>
+        <w:insideH w:val="single" w:sz="4" w:space="0" w:color="auto"/>
+        <w:insideV w:val="single" w:sz="4" w:space="0" w:color="auto"/>
+      </w:tblBorders>
+      <w:tblCellMar>
+        <w:top w:w="0" w:type="dxa"/>
+        <w:left w:w="108" w:type="dxa"/>
+        <w:bottom w:w="0" w:type="dxa"/>
+        <w:right w:w="108" w:type="dxa"/>
+      </w:tblCellMar>
+    </w:tblPr>
+  </w:style>
+  <w:style w:type="paragraph" w:styleId="Textodebalo">
+    <w:name w:val="Balloon Text"/>
+    <w:basedOn w:val="Normal"/>
+    <w:link w:val="TextodebaloChar"/>
+    <w:uiPriority w:val="99"/>
+    <w:semiHidden/>
+    <w:unhideWhenUsed/>
+    <w:rsid w:val="00544415"/>
+    <w:pPr>
+      <w:spacing w:line="240" w:lineRule="auto"/>
+    </w:pPr>
+    <w:rPr>
+      <w:rFonts w:ascii="Tahoma" w:hAnsi="Tahoma" w:cs="Tahoma"/>
+      <w:sz w:val="16"/>
+      <w:szCs w:val="16"/>
+    </w:rPr>
+  </w:style>
+  <w:style w:type="character" w:customStyle="1" w:styleId="TextodebaloChar">
+    <w:name w:val="Texto de balão Char"/>
+    <w:basedOn w:val="Fontepargpadro"/>
+    <w:link w:val="Textodebalo"/>
+    <w:uiPriority w:val="99"/>
+    <w:semiHidden/>
+    <w:rsid w:val="00544415"/>
+    <w:rPr>
+      <w:rFonts w:ascii="Tahoma" w:hAnsi="Tahoma" w:cs="Tahoma"/>
+      <w:sz w:val="16"/>
+      <w:szCs w:val="16"/>
+      <w:lang w:eastAsia="en-US"/>
+    </w:rPr>
+  </w:style>
+  <w:style w:type="character" w:styleId="Forte">
+    <w:name w:val="Strong"/>
+    <w:basedOn w:val="Fontepargpadro"/>
+    <w:qFormat/>
+    <w:rsid w:val="00544415"/>
+    <w:rPr>
+      <w:b/>
+      <w:bCs/>
+    </w:rPr>
   </w:style>
 </w:styles>
 </file>
@@ -5461,7 +6543,7 @@
     </a:clrScheme>
     <a:fontScheme name="Escritório">
       <a:majorFont>
-        <a:latin typeface="Calibri Light" panose="020F0302020204030204"/>
+        <a:latin typeface="Calibri Light"/>
         <a:ea typeface=""/>
         <a:cs typeface=""/>
         <a:font script="Jpan" typeface="ＭＳ ゴシック"/>
@@ -5496,7 +6578,7 @@
         <a:font script="Geor" typeface="Sylfaen"/>
       </a:majorFont>
       <a:minorFont>
-        <a:latin typeface="Calibri" panose="020F0502020204030204"/>
+        <a:latin typeface="Calibri"/>
         <a:ea typeface=""/>
         <a:cs typeface=""/>
         <a:font script="Jpan" typeface="ＭＳ 明朝"/>
@@ -5673,7 +6755,7 @@
   <a:extraClrSchemeLst/>
   <a:extLst>
     <a:ext uri="{05A4C25C-085E-4340-85A3-A5531E510DB2}">
-      <thm15:themeFamily xmlns:thm15="http://schemas.microsoft.com/office/thememl/2012/main" name="Office Theme" id="{62F939B6-93AF-4DB8-9C6B-D6C7DFDC589F}" vid="{4A3C46E8-61CC-4603-A589-7422A47A8E4A}"/>
+      <thm15:themeFamily xmlns:thm15="http://schemas.microsoft.com/office/thememl/2012/main" xmlns="" name="Office Theme" id="{62F939B6-93AF-4DB8-9C6B-D6C7DFDC589F}" vid="{4A3C46E8-61CC-4603-A589-7422A47A8E4A}"/>
     </a:ext>
   </a:extLst>
 </a:theme>

</xml_diff>

<commit_message>
commit caso de uso e docs
</commit_message>
<xml_diff>
--- a/Design/Arquitetura do Sistema MotoTaxiJÁ.docx
+++ b/Design/Arquitetura do Sistema MotoTaxiJÁ.docx
@@ -836,7 +836,10 @@
         <w:t>utilizando</w:t>
       </w:r>
       <w:r>
-        <w:t xml:space="preserve"> eclipse com JSP e SERVLET, com servidor Apache </w:t>
+        <w:t xml:space="preserve"> eclipse com JSP e SERV</w:t>
+      </w:r>
+      <w:r>
+        <w:t xml:space="preserve">LET, com servidor Apache </w:t>
       </w:r>
       <w:proofErr w:type="spellStart"/>
       <w:r>
@@ -1038,15 +1041,37 @@
         </w:numPr>
       </w:pPr>
       <w:r>
-        <w:t>Cadastro Conta</w:t>
+        <w:t xml:space="preserve"> Conta</w:t>
       </w:r>
     </w:p>
     <w:p>
       <w:pPr>
+        <w:pStyle w:val="PargrafodaLista"/>
+        <w:numPr>
+          <w:ilvl w:val="0"/>
+          <w:numId w:val="35"/>
+        </w:numPr>
+      </w:pPr>
+      <w:r>
+        <w:t>CadastroConta</w:t>
+      </w:r>
+      <w:bookmarkStart w:id="2" w:name="_GoBack"/>
+      <w:bookmarkEnd w:id="2"/>
+    </w:p>
+    <w:p>
+      <w:pPr>
         <w:ind w:left="360"/>
       </w:pPr>
       <w:r>
-        <w:t>Obs.: existe um modelo criado no StarUML que retrata bem esta arquitetura do modelo de analise.</w:t>
+        <w:t xml:space="preserve">Obs.: existe um modelo criado no </w:t>
+      </w:r>
+      <w:proofErr w:type="gramStart"/>
+      <w:r>
+        <w:t>StarUML</w:t>
+      </w:r>
+      <w:proofErr w:type="gramEnd"/>
+      <w:r>
+        <w:t xml:space="preserve"> que retrata bem esta arquitetura do modelo de analise.</w:t>
       </w:r>
     </w:p>
     <w:p>
@@ -1658,6 +1683,7 @@
           <w:rStyle w:val="hps"/>
           <w:lang w:val="pt-PT"/>
         </w:rPr>
+        <w:lastRenderedPageBreak/>
         <w:t>•</w:t>
       </w:r>
       <w:r>
@@ -1864,8 +1890,6 @@
           </wp:inline>
         </w:drawing>
       </w:r>
-      <w:bookmarkStart w:id="2" w:name="_GoBack"/>
-      <w:bookmarkEnd w:id="2"/>
     </w:p>
     <w:sectPr>
       <w:headerReference w:type="default" r:id="rId9"/>
@@ -2049,7 +2073,7 @@
               <w:rStyle w:val="Nmerodepgina"/>
               <w:noProof/>
             </w:rPr>
-            <w:t>3</w:t>
+            <w:t>2</w:t>
           </w:r>
           <w:r>
             <w:rPr>
@@ -2194,14 +2218,14 @@
         <v:path o:extrusionok="f" gradientshapeok="t" o:connecttype="rect"/>
         <o:lock v:ext="edit" aspectratio="t"/>
       </v:shapetype>
-      <v:shape id="_x0000_i1062" type="#_x0000_t75" style="width:29.25pt;height:27.75pt" o:bullet="t">
+      <v:shape id="_x0000_i1028" type="#_x0000_t75" style="width:29.25pt;height:27.75pt" o:bullet="t">
         <v:imagedata r:id="rId1" o:title="clip_image001"/>
       </v:shape>
     </w:pict>
   </w:numPicBullet>
   <w:numPicBullet w:numPicBulletId="1">
     <w:pict>
-      <v:shape id="_x0000_i1063" type="#_x0000_t75" style="width:30.75pt;height:30pt" o:bullet="t">
+      <v:shape id="_x0000_i1029" type="#_x0000_t75" style="width:30.75pt;height:30pt" o:bullet="t">
         <v:imagedata r:id="rId2" o:title="clip_image002"/>
       </v:shape>
     </w:pict>
@@ -6755,7 +6779,7 @@
   <a:extraClrSchemeLst/>
   <a:extLst>
     <a:ext uri="{05A4C25C-085E-4340-85A3-A5531E510DB2}">
-      <thm15:themeFamily xmlns:thm15="http://schemas.microsoft.com/office/thememl/2012/main" xmlns="" name="Office Theme" id="{62F939B6-93AF-4DB8-9C6B-D6C7DFDC589F}" vid="{4A3C46E8-61CC-4603-A589-7422A47A8E4A}"/>
+      <thm15:themeFamily xmlns="" xmlns:thm15="http://schemas.microsoft.com/office/thememl/2012/main" name="Office Theme" id="{62F939B6-93AF-4DB8-9C6B-D6C7DFDC589F}" vid="{4A3C46E8-61CC-4603-A589-7422A47A8E4A}"/>
     </a:ext>
   </a:extLst>
 </a:theme>

</xml_diff>

<commit_message>
commit diagrama de arq 1
</commit_message>
<xml_diff>
--- a/Design/Arquitetura do Sistema MotoTaxiJÁ.docx
+++ b/Design/Arquitetura do Sistema MotoTaxiJÁ.docx
@@ -228,39 +228,29 @@
         <w:t xml:space="preserve">Manutenibilidade: </w:t>
       </w:r>
       <w:r>
-        <w:t>O sistema deve adotar padrões de documentação e codificação</w:t>
-      </w:r>
-      <w:r>
-        <w:t xml:space="preserve"> bem definidos</w:t>
-      </w:r>
-      <w:r>
-        <w:t>.</w:t>
-      </w:r>
-      <w:r>
-        <w:t xml:space="preserve"> Neste sistema o</w:t>
+        <w:t xml:space="preserve">O sistema </w:t>
+      </w:r>
+      <w:r>
+        <w:t xml:space="preserve">usará </w:t>
+      </w:r>
+      <w:proofErr w:type="gramStart"/>
+      <w:r>
+        <w:t>uma</w:t>
       </w:r>
       <w:r>
         <w:t xml:space="preserve"> </w:t>
       </w:r>
-      <w:proofErr w:type="gramStart"/>
-      <w:r>
-        <w:t>feedback</w:t>
-      </w:r>
+      <w:proofErr w:type="spellStart"/>
+      <w:r>
+        <w:t>uma</w:t>
+      </w:r>
+      <w:proofErr w:type="spellEnd"/>
       <w:proofErr w:type="gramEnd"/>
       <w:r>
-        <w:t xml:space="preserve"> sobre as atividades e desempenho </w:t>
-      </w:r>
-      <w:r>
-        <w:t xml:space="preserve">da aplicação será através do </w:t>
-      </w:r>
-      <w:r>
-        <w:t>servidor web</w:t>
-      </w:r>
-      <w:r>
-        <w:t xml:space="preserve"> apache através dos logs</w:t>
-      </w:r>
-      <w:r>
-        <w:t>.</w:t>
+        <w:t xml:space="preserve"> estrutura baseada em log para registrar todos os erros da aplicação, o que for erro de log ele jogará para o log da aplicação</w:t>
+      </w:r>
+      <w:r>
+        <w:t xml:space="preserve"> e o que for erro de negócio ele vai pedir para o usuário tratar.</w:t>
       </w:r>
       <w:r>
         <w:t xml:space="preserve"> </w:t>
@@ -315,7 +305,12 @@
         <w:t>A</w:t>
       </w:r>
       <w:r>
-        <w:t xml:space="preserve"> arquitetura do sistema deve ser tal que permita a utilização de classes e componentes em </w:t>
+        <w:t xml:space="preserve"> arq</w:t>
+      </w:r>
+      <w:bookmarkStart w:id="2" w:name="_GoBack"/>
+      <w:bookmarkEnd w:id="2"/>
+      <w:r>
+        <w:t xml:space="preserve">uitetura do sistema deve ser tal que permita a utilização de classes e componentes em </w:t>
       </w:r>
       <w:r>
         <w:t>outros projetos, favorecendo o tempo de produção e a qualidade do produto gerado.</w:t>
@@ -1026,8 +1021,6 @@
       <w:r>
         <w:t>Status da Corrida</w:t>
       </w:r>
-      <w:bookmarkStart w:id="2" w:name="_GoBack"/>
-      <w:bookmarkEnd w:id="2"/>
     </w:p>
     <w:p>
       <w:pPr>
@@ -1383,7 +1376,7 @@
               <w:rStyle w:val="Nmerodepgina"/>
               <w:noProof/>
             </w:rPr>
-            <w:t>2</w:t>
+            <w:t>1</w:t>
           </w:r>
           <w:r>
             <w:rPr>
@@ -1528,14 +1521,14 @@
         <v:path o:extrusionok="f" gradientshapeok="t" o:connecttype="rect"/>
         <o:lock v:ext="edit" aspectratio="t"/>
       </v:shapetype>
-      <v:shape id="_x0000_i1048" type="#_x0000_t75" style="width:29.25pt;height:27.75pt" o:bullet="t">
+      <v:shape id="_x0000_i1038" type="#_x0000_t75" style="width:29.25pt;height:27.75pt" o:bullet="t">
         <v:imagedata r:id="rId1" o:title="clip_image001"/>
       </v:shape>
     </w:pict>
   </w:numPicBullet>
   <w:numPicBullet w:numPicBulletId="1">
     <w:pict>
-      <v:shape id="_x0000_i1049" type="#_x0000_t75" style="width:30.75pt;height:30pt" o:bullet="t">
+      <v:shape id="_x0000_i1039" type="#_x0000_t75" style="width:30.75pt;height:30pt" o:bullet="t">
         <v:imagedata r:id="rId2" o:title="clip_image002"/>
       </v:shape>
     </w:pict>
@@ -6089,7 +6082,7 @@
   <a:extraClrSchemeLst/>
   <a:extLst>
     <a:ext uri="{05A4C25C-085E-4340-85A3-A5531E510DB2}">
-      <thm15:themeFamily xmlns="" xmlns:thm15="http://schemas.microsoft.com/office/thememl/2012/main" name="Office Theme" id="{62F939B6-93AF-4DB8-9C6B-D6C7DFDC589F}" vid="{4A3C46E8-61CC-4603-A589-7422A47A8E4A}"/>
+      <thm15:themeFamily xmlns:thm15="http://schemas.microsoft.com/office/thememl/2012/main" xmlns="" name="Office Theme" id="{62F939B6-93AF-4DB8-9C6B-D6C7DFDC589F}" vid="{4A3C46E8-61CC-4603-A589-7422A47A8E4A}"/>
     </a:ext>
   </a:extLst>
 </a:theme>

</xml_diff>

<commit_message>
Commit diagrama de arq 5
</commit_message>
<xml_diff>
--- a/Design/Arquitetura do Sistema MotoTaxiJÁ.docx
+++ b/Design/Arquitetura do Sistema MotoTaxiJÁ.docx
@@ -279,7 +279,13 @@
         <w:t xml:space="preserve"> para</w:t>
       </w:r>
       <w:r>
-        <w:t xml:space="preserve"> ser utilizado para outras aplicações e</w:t>
+        <w:t xml:space="preserve"> ser utilizado </w:t>
+      </w:r>
+      <w:r>
+        <w:t xml:space="preserve">como guia </w:t>
+      </w:r>
+      <w:r>
+        <w:t>para outras aplicações e</w:t>
       </w:r>
       <w:r>
         <w:t xml:space="preserve"> </w:t>
@@ -305,12 +311,7 @@
         <w:t>A</w:t>
       </w:r>
       <w:r>
-        <w:t xml:space="preserve"> arq</w:t>
-      </w:r>
-      <w:bookmarkStart w:id="2" w:name="_GoBack"/>
-      <w:bookmarkEnd w:id="2"/>
-      <w:r>
-        <w:t xml:space="preserve">uitetura do sistema deve ser tal que permita a utilização de classes e componentes em </w:t>
+        <w:t xml:space="preserve"> arquitetura do sistema deve ser tal que permita a utilização de classes e componentes em </w:t>
       </w:r>
       <w:r>
         <w:t>outros projetos, favorecendo o tempo de produção e a qualidade do produto gerado.</w:t>
@@ -366,7 +367,20 @@
         <w:jc w:val="both"/>
       </w:pPr>
       <w:r>
-        <w:t>A plataforma aplicada será Java Web;</w:t>
+        <w:t xml:space="preserve">Todo framework da aplicação deve ser baseado na plataforma </w:t>
+      </w:r>
+      <w:proofErr w:type="spellStart"/>
+      <w:proofErr w:type="gramStart"/>
+      <w:r>
+        <w:t>java</w:t>
+      </w:r>
+      <w:proofErr w:type="spellEnd"/>
+      <w:proofErr w:type="gramEnd"/>
+      <w:r>
+        <w:t xml:space="preserve"> web</w:t>
+      </w:r>
+      <w:r>
+        <w:t>;</w:t>
       </w:r>
     </w:p>
     <w:p>
@@ -381,7 +395,22 @@
         <w:jc w:val="both"/>
       </w:pPr>
       <w:r>
-        <w:t>Haverá certificado digital para garantir segurança para os clientes envolvido na aplicação;</w:t>
+        <w:t xml:space="preserve">Haverá </w:t>
+      </w:r>
+      <w:r>
+        <w:t xml:space="preserve">mecanismos de </w:t>
+      </w:r>
+      <w:r>
+        <w:t>certificado digital para garantir segurança para os clientes envolvido na aplicação;</w:t>
+      </w:r>
+    </w:p>
+    <w:p/>
+    <w:p>
+      <w:pPr>
+        <w:pStyle w:val="Ttulo1"/>
+      </w:pPr>
+      <w:r>
+        <w:t>Requisitos Críticos da Arquitetura</w:t>
       </w:r>
     </w:p>
     <w:p>
@@ -395,15 +424,15 @@
         <w:spacing w:before="60" w:after="60" w:line="240" w:lineRule="auto"/>
         <w:jc w:val="both"/>
       </w:pPr>
-    </w:p>
-    <w:p/>
-    <w:p>
-      <w:pPr>
-        <w:pStyle w:val="Ttulo1"/>
-      </w:pPr>
-      <w:r>
-        <w:t>Requisitos Críticos da Arquitetura</w:t>
-      </w:r>
+      <w:proofErr w:type="spellStart"/>
+      <w:r>
+        <w:rPr>
+          <w:b/>
+          <w:bCs/>
+        </w:rPr>
+        <w:t>Implantabilidade</w:t>
+      </w:r>
+      <w:proofErr w:type="spellEnd"/>
     </w:p>
     <w:p>
       <w:pPr>
@@ -416,15 +445,29 @@
         <w:spacing w:before="60" w:after="60" w:line="240" w:lineRule="auto"/>
         <w:jc w:val="both"/>
       </w:pPr>
-      <w:proofErr w:type="spellStart"/>
-      <w:r>
-        <w:rPr>
-          <w:b/>
-          <w:bCs/>
-        </w:rPr>
-        <w:t>Implantabilidade</w:t>
-      </w:r>
-      <w:proofErr w:type="spellEnd"/>
+      <w:r>
+        <w:t xml:space="preserve">Os módulos do Sistema </w:t>
+      </w:r>
+      <w:proofErr w:type="gramStart"/>
+      <w:r>
+        <w:t>MotoTaxiJÁ</w:t>
+      </w:r>
+      <w:proofErr w:type="gramEnd"/>
+      <w:r>
+        <w:t xml:space="preserve"> devem ser desenvolvidos e </w:t>
+      </w:r>
+      <w:r>
+        <w:t xml:space="preserve">implantados de forma modular, </w:t>
+      </w:r>
+      <w:r>
+        <w:t xml:space="preserve"> com data pré-agendada</w:t>
+      </w:r>
+      <w:r>
+        <w:t xml:space="preserve"> na documentação</w:t>
+      </w:r>
+      <w:r>
+        <w:t>. </w:t>
+      </w:r>
     </w:p>
     <w:p>
       <w:pPr>
@@ -438,27 +481,11 @@
         <w:jc w:val="both"/>
       </w:pPr>
       <w:r>
-        <w:t xml:space="preserve">Os módulos do Sistema </w:t>
-      </w:r>
-      <w:proofErr w:type="gramStart"/>
-      <w:r>
-        <w:t>MotoTaxiJÁ</w:t>
-      </w:r>
-      <w:proofErr w:type="gramEnd"/>
-      <w:r>
-        <w:t xml:space="preserve"> devem ser desenvolvidos e </w:t>
-      </w:r>
-      <w:r>
-        <w:t xml:space="preserve">implantados de forma modular, </w:t>
-      </w:r>
-      <w:r>
-        <w:t xml:space="preserve"> com data pré-agendada</w:t>
-      </w:r>
-      <w:r>
-        <w:t xml:space="preserve"> na documentação</w:t>
-      </w:r>
-      <w:r>
-        <w:t>. </w:t>
+        <w:rPr>
+          <w:b/>
+          <w:bCs/>
+        </w:rPr>
+        <w:t>Portabilidade entre navegadores</w:t>
       </w:r>
     </w:p>
     <w:p>
@@ -473,43 +500,30 @@
         <w:jc w:val="both"/>
       </w:pPr>
       <w:r>
-        <w:rPr>
-          <w:b/>
-          <w:bCs/>
-        </w:rPr>
-        <w:t>Portabilidade entre navegadores</w:t>
-      </w:r>
-    </w:p>
-    <w:p>
-      <w:pPr>
-        <w:pStyle w:val="PargrafodaLista"/>
-        <w:widowControl/>
-        <w:numPr>
-          <w:ilvl w:val="0"/>
-          <w:numId w:val="34"/>
-        </w:numPr>
-        <w:spacing w:before="60" w:after="60" w:line="240" w:lineRule="auto"/>
-        <w:jc w:val="both"/>
-      </w:pPr>
-      <w:r>
         <w:t>As funcionalidades dos módulos citado</w:t>
       </w:r>
       <w:r>
-        <w:t xml:space="preserve">s acima devem ser acessíveis </w:t>
+        <w:t xml:space="preserve">s acima devem ser </w:t>
       </w:r>
       <w:proofErr w:type="gramStart"/>
       <w:r>
-        <w:t>no</w:t>
-      </w:r>
-      <w:r>
-        <w:t xml:space="preserve"> navegadores</w:t>
+        <w:t>acessíveis no</w:t>
+      </w:r>
+      <w:r>
+        <w:t xml:space="preserve"> navegador</w:t>
+      </w:r>
+      <w:r>
+        <w:t xml:space="preserve"> do smartphone e </w:t>
+      </w:r>
+      <w:r>
+        <w:t>no site</w:t>
+      </w:r>
+      <w:r>
+        <w:t xml:space="preserve"> Mozilla Firefox</w:t>
       </w:r>
       <w:proofErr w:type="gramEnd"/>
       <w:r>
-        <w:t>:</w:t>
-      </w:r>
-      <w:r>
-        <w:t xml:space="preserve"> do smartphone e o site no Mozilla Firefox – versão 24.0</w:t>
+        <w:t xml:space="preserve"> – versão 24.0</w:t>
       </w:r>
       <w:r>
         <w:t>.</w:t>
@@ -744,11 +758,9 @@
       <w:r>
         <w:t xml:space="preserve">Decisões, Restrições e </w:t>
       </w:r>
-      <w:proofErr w:type="gramStart"/>
       <w:r>
         <w:t>Justificativas</w:t>
       </w:r>
-      <w:proofErr w:type="gramEnd"/>
     </w:p>
     <w:p>
       <w:pPr>
@@ -800,33 +812,20 @@
       <w:r>
         <w:t xml:space="preserve">O site deverá ser construído num primeiro </w:t>
       </w:r>
-      <w:proofErr w:type="gramStart"/>
-      <w:r>
-        <w:t>momento</w:t>
-      </w:r>
-      <w:r>
-        <w:t>(</w:t>
-      </w:r>
-      <w:proofErr w:type="gramEnd"/>
-      <w:r>
-        <w:t>As telas da aplicação)</w:t>
-      </w:r>
-      <w:r>
-        <w:t>utilizando</w:t>
+      <w:r>
+        <w:t>momento (</w:t>
+      </w:r>
+      <w:r>
+        <w:t>As telas da aplicação</w:t>
+      </w:r>
+      <w:r>
+        <w:t>) utilizando</w:t>
       </w:r>
       <w:r>
         <w:t xml:space="preserve"> eclipse com JSP e SERV</w:t>
       </w:r>
       <w:r>
-        <w:t xml:space="preserve">LET, com servidor Apache </w:t>
-      </w:r>
-      <w:proofErr w:type="spellStart"/>
-      <w:r>
-        <w:t>Toncat</w:t>
-      </w:r>
-      <w:proofErr w:type="spellEnd"/>
-      <w:r>
-        <w:t>.</w:t>
+        <w:t>LET, com servidor Apache Toncat.</w:t>
       </w:r>
     </w:p>
     <w:p>
@@ -977,11 +976,9 @@
           <w:numId w:val="35"/>
         </w:numPr>
       </w:pPr>
-      <w:proofErr w:type="gramStart"/>
-      <w:r>
-        <w:t>passageiro</w:t>
-      </w:r>
-      <w:proofErr w:type="gramEnd"/>
+      <w:r>
+        <w:t>Passageiro</w:t>
+      </w:r>
     </w:p>
     <w:p>
       <w:pPr>
@@ -1015,11 +1012,24 @@
           <w:numId w:val="35"/>
         </w:numPr>
       </w:pPr>
-      <w:r>
-        <w:t xml:space="preserve"> </w:t>
-      </w:r>
-      <w:r>
-        <w:t>Status da Corrida</w:t>
+      <w:proofErr w:type="spellStart"/>
+      <w:proofErr w:type="gramStart"/>
+      <w:r>
+        <w:t>ControladorCadMotoTaxista</w:t>
+      </w:r>
+      <w:proofErr w:type="spellEnd"/>
+      <w:proofErr w:type="gramEnd"/>
+    </w:p>
+    <w:p>
+      <w:pPr>
+        <w:pStyle w:val="PargrafodaLista"/>
+        <w:numPr>
+          <w:ilvl w:val="0"/>
+          <w:numId w:val="35"/>
+        </w:numPr>
+      </w:pPr>
+      <w:r>
+        <w:t>Jornada</w:t>
       </w:r>
     </w:p>
     <w:p>
@@ -1062,6 +1072,8 @@
       <w:r>
         <w:t>Recommended views</w:t>
       </w:r>
+      <w:bookmarkStart w:id="2" w:name="_GoBack"/>
+      <w:bookmarkEnd w:id="2"/>
     </w:p>
     <w:p>
       <w:pPr>
@@ -1376,7 +1388,7 @@
               <w:rStyle w:val="Nmerodepgina"/>
               <w:noProof/>
             </w:rPr>
-            <w:t>1</w:t>
+            <w:t>2</w:t>
           </w:r>
           <w:r>
             <w:rPr>
@@ -1521,14 +1533,14 @@
         <v:path o:extrusionok="f" gradientshapeok="t" o:connecttype="rect"/>
         <o:lock v:ext="edit" aspectratio="t"/>
       </v:shapetype>
-      <v:shape id="_x0000_i1038" type="#_x0000_t75" style="width:29.25pt;height:27.75pt" o:bullet="t">
+      <v:shape id="_x0000_i1058" type="#_x0000_t75" style="width:29.25pt;height:27.75pt" o:bullet="t">
         <v:imagedata r:id="rId1" o:title="clip_image001"/>
       </v:shape>
     </w:pict>
   </w:numPicBullet>
   <w:numPicBullet w:numPicBulletId="1">
     <w:pict>
-      <v:shape id="_x0000_i1039" type="#_x0000_t75" style="width:30.75pt;height:30pt" o:bullet="t">
+      <v:shape id="_x0000_i1059" type="#_x0000_t75" style="width:30.75pt;height:30pt" o:bullet="t">
         <v:imagedata r:id="rId2" o:title="clip_image002"/>
       </v:shape>
     </w:pict>

</xml_diff>

<commit_message>
Commit Sequencia entre outros
</commit_message>
<xml_diff>
--- a/Design/Arquitetura do Sistema MotoTaxiJÁ.docx
+++ b/Design/Arquitetura do Sistema MotoTaxiJÁ.docx
@@ -977,7 +977,7 @@
         </w:numPr>
       </w:pPr>
       <w:r>
-        <w:t>Passageiro</w:t>
+        <w:t>Moto Taxista</w:t>
       </w:r>
     </w:p>
     <w:p>
@@ -988,9 +988,22 @@
           <w:numId w:val="35"/>
         </w:numPr>
       </w:pPr>
-      <w:r>
-        <w:t>Moto Taxista</w:t>
-      </w:r>
+      <w:proofErr w:type="spellStart"/>
+      <w:proofErr w:type="gramStart"/>
+      <w:r>
+        <w:t>CTRL</w:t>
+      </w:r>
+      <w:r>
+        <w:t>Cad</w:t>
+      </w:r>
+      <w:r>
+        <w:t>astro</w:t>
+      </w:r>
+      <w:r>
+        <w:t>MotoTaxista</w:t>
+      </w:r>
+      <w:proofErr w:type="spellEnd"/>
+      <w:proofErr w:type="gramEnd"/>
     </w:p>
     <w:p>
       <w:pPr>
@@ -1000,9 +1013,15 @@
           <w:numId w:val="35"/>
         </w:numPr>
       </w:pPr>
-      <w:r>
-        <w:t>Corrida</w:t>
-      </w:r>
+      <w:proofErr w:type="spellStart"/>
+      <w:proofErr w:type="gramStart"/>
+      <w:r>
+        <w:t>TelaCadastroMotoTaxista</w:t>
+      </w:r>
+      <w:bookmarkStart w:id="2" w:name="_GoBack"/>
+      <w:bookmarkEnd w:id="2"/>
+      <w:proofErr w:type="spellEnd"/>
+      <w:proofErr w:type="gramEnd"/>
     </w:p>
     <w:p>
       <w:pPr>
@@ -1015,25 +1034,13 @@
       <w:proofErr w:type="spellStart"/>
       <w:proofErr w:type="gramStart"/>
       <w:r>
-        <w:t>ControladorCadMotoTaxista</w:t>
+        <w:t>CadastroMotoTaxistas</w:t>
       </w:r>
       <w:proofErr w:type="spellEnd"/>
       <w:proofErr w:type="gramEnd"/>
     </w:p>
     <w:p>
       <w:pPr>
-        <w:pStyle w:val="PargrafodaLista"/>
-        <w:numPr>
-          <w:ilvl w:val="0"/>
-          <w:numId w:val="35"/>
-        </w:numPr>
-      </w:pPr>
-      <w:r>
-        <w:t>Jornada</w:t>
-      </w:r>
-    </w:p>
-    <w:p>
-      <w:pPr>
         <w:ind w:left="360"/>
       </w:pPr>
       <w:r>
@@ -1072,8 +1079,6 @@
       <w:r>
         <w:t>Recommended views</w:t>
       </w:r>
-      <w:bookmarkStart w:id="2" w:name="_GoBack"/>
-      <w:bookmarkEnd w:id="2"/>
     </w:p>
     <w:p>
       <w:pPr>
@@ -1110,6 +1115,11 @@
     </w:p>
     <w:p>
       <w:pPr>
+        <w:ind w:left="360"/>
+      </w:pPr>
+    </w:p>
+    <w:p>
+      <w:pPr>
         <w:pStyle w:val="PargrafodaLista"/>
         <w:numPr>
           <w:ilvl w:val="0"/>
@@ -1128,6 +1138,61 @@
         </w:rPr>
         <w:br/>
       </w:r>
+      <w:r>
+        <w:rPr>
+          <w:noProof/>
+          <w:lang w:eastAsia="pt-BR"/>
+        </w:rPr>
+        <w:lastRenderedPageBreak/>
+        <w:drawing>
+          <wp:inline distT="0" distB="0" distL="0" distR="0">
+            <wp:extent cx="5943600" cy="2181610"/>
+            <wp:effectExtent l="0" t="0" r="0" b="0"/>
+            <wp:docPr id="1" name="Imagem 1"/>
+            <wp:cNvGraphicFramePr>
+              <a:graphicFrameLocks xmlns:a="http://schemas.openxmlformats.org/drawingml/2006/main" noChangeAspect="1"/>
+            </wp:cNvGraphicFramePr>
+            <a:graphic xmlns:a="http://schemas.openxmlformats.org/drawingml/2006/main">
+              <a:graphicData uri="http://schemas.openxmlformats.org/drawingml/2006/picture">
+                <pic:pic xmlns:pic="http://schemas.openxmlformats.org/drawingml/2006/picture">
+                  <pic:nvPicPr>
+                    <pic:cNvPr id="0" name="Picture 3"/>
+                    <pic:cNvPicPr>
+                      <a:picLocks noChangeAspect="1" noChangeArrowheads="1"/>
+                    </pic:cNvPicPr>
+                  </pic:nvPicPr>
+                  <pic:blipFill>
+                    <a:blip r:embed="rId8">
+                      <a:extLst>
+                        <a:ext uri="{28A0092B-C50C-407E-A947-70E740481C1C}">
+                          <a14:useLocalDpi xmlns:a14="http://schemas.microsoft.com/office/drawing/2010/main" val="0"/>
+                        </a:ext>
+                      </a:extLst>
+                    </a:blip>
+                    <a:srcRect/>
+                    <a:stretch>
+                      <a:fillRect/>
+                    </a:stretch>
+                  </pic:blipFill>
+                  <pic:spPr bwMode="auto">
+                    <a:xfrm>
+                      <a:off x="0" y="0"/>
+                      <a:ext cx="5943600" cy="2181610"/>
+                    </a:xfrm>
+                    <a:prstGeom prst="rect">
+                      <a:avLst/>
+                    </a:prstGeom>
+                    <a:noFill/>
+                    <a:ln>
+                      <a:noFill/>
+                    </a:ln>
+                  </pic:spPr>
+                </pic:pic>
+              </a:graphicData>
+            </a:graphic>
+          </wp:inline>
+        </w:drawing>
+      </w:r>
     </w:p>
     <w:p>
       <w:pPr>
@@ -1155,7 +1220,6 @@
           <w:noProof/>
           <w:lang w:eastAsia="pt-BR"/>
         </w:rPr>
-        <w:lastRenderedPageBreak/>
         <w:drawing>
           <wp:inline distT="0" distB="0" distL="0" distR="0">
             <wp:extent cx="5943600" cy="4168140"/>
@@ -1174,7 +1238,7 @@
                     </pic:cNvPicPr>
                   </pic:nvPicPr>
                   <pic:blipFill>
-                    <a:blip r:embed="rId8">
+                    <a:blip r:embed="rId9">
                       <a:extLst>
                         <a:ext uri="{28A0092B-C50C-407E-A947-70E740481C1C}">
                           <a14:useLocalDpi xmlns:a14="http://schemas.microsoft.com/office/drawing/2010/main" val="0"/>
@@ -1207,8 +1271,8 @@
       </w:r>
     </w:p>
     <w:sectPr>
-      <w:headerReference w:type="default" r:id="rId9"/>
-      <w:footerReference w:type="default" r:id="rId10"/>
+      <w:headerReference w:type="default" r:id="rId10"/>
+      <w:footerReference w:type="default" r:id="rId11"/>
       <w:pgSz w:w="12240" w:h="15840" w:code="1"/>
       <w:pgMar w:top="1440" w:right="1440" w:bottom="1440" w:left="1440" w:header="720" w:footer="720" w:gutter="0"/>
       <w:cols w:space="720"/>
@@ -1533,14 +1597,14 @@
         <v:path o:extrusionok="f" gradientshapeok="t" o:connecttype="rect"/>
         <o:lock v:ext="edit" aspectratio="t"/>
       </v:shapetype>
-      <v:shape id="_x0000_i1058" type="#_x0000_t75" style="width:29.25pt;height:27.75pt" o:bullet="t">
+      <v:shape id="_x0000_i1030" type="#_x0000_t75" style="width:29.25pt;height:27.75pt" o:bullet="t">
         <v:imagedata r:id="rId1" o:title="clip_image001"/>
       </v:shape>
     </w:pict>
   </w:numPicBullet>
   <w:numPicBullet w:numPicBulletId="1">
     <w:pict>
-      <v:shape id="_x0000_i1059" type="#_x0000_t75" style="width:30.75pt;height:30pt" o:bullet="t">
+      <v:shape id="_x0000_i1031" type="#_x0000_t75" style="width:30.75pt;height:30pt" o:bullet="t">
         <v:imagedata r:id="rId2" o:title="clip_image002"/>
       </v:shape>
     </w:pict>
@@ -6094,7 +6158,7 @@
   <a:extraClrSchemeLst/>
   <a:extLst>
     <a:ext uri="{05A4C25C-085E-4340-85A3-A5531E510DB2}">
-      <thm15:themeFamily xmlns:thm15="http://schemas.microsoft.com/office/thememl/2012/main" xmlns="" name="Office Theme" id="{62F939B6-93AF-4DB8-9C6B-D6C7DFDC589F}" vid="{4A3C46E8-61CC-4603-A589-7422A47A8E4A}"/>
+      <thm15:themeFamily xmlns="" xmlns:thm15="http://schemas.microsoft.com/office/thememl/2012/main" name="Office Theme" id="{62F939B6-93AF-4DB8-9C6B-D6C7DFDC589F}" vid="{4A3C46E8-61CC-4603-A589-7422A47A8E4A}"/>
     </a:ext>
   </a:extLst>
 </a:theme>

</xml_diff>